<commit_message>
Added Course functionalities, removed unneccesary Module classes
</commit_message>
<xml_diff>
--- a/Documentation/Report.docx
+++ b/Documentation/Report.docx
@@ -1,6 +1,6 @@
 
 <file path=word/document.xml><?xml version="1.0" encoding="utf-8"?>
-<w:document xmlns:wpc="http://schemas.microsoft.com/office/word/2010/wordprocessingCanvas" xmlns:cx="http://schemas.microsoft.com/office/drawing/2014/chartex" xmlns:cx1="http://schemas.microsoft.com/office/drawing/2015/9/8/chartex" xmlns:cx2="http://schemas.microsoft.com/office/drawing/2015/10/21/chartex" xmlns:cx3="http://schemas.microsoft.com/office/drawing/2016/5/9/chartex" xmlns:cx4="http://schemas.microsoft.com/office/drawing/2016/5/10/chartex" xmlns:cx5="http://schemas.microsoft.com/office/drawing/2016/5/11/chartex" xmlns:cx6="http://schemas.microsoft.com/office/drawing/2016/5/12/chartex" xmlns:cx7="http://schemas.microsoft.com/office/drawing/2016/5/13/chartex" xmlns:cx8="http://schemas.microsoft.com/office/drawing/2016/5/14/chartex" xmlns:mc="http://schemas.openxmlformats.org/markup-compatibility/2006" xmlns:aink="http://schemas.microsoft.com/office/drawing/2016/ink" xmlns:am3d="http://schemas.microsoft.com/office/drawing/2017/model3d" xmlns:o="urn:schemas-microsoft-com:office:office" xmlns:r="http://schemas.openxmlformats.org/officeDocument/2006/relationships" xmlns:m="http://schemas.openxmlformats.org/officeDocument/2006/math" xmlns:v="urn:schemas-microsoft-com:vml" xmlns:wp14="http://schemas.microsoft.com/office/word/2010/wordprocessingDrawing" xmlns:wp="http://schemas.openxmlformats.org/drawingml/2006/wordprocessingDrawing" xmlns:w10="urn:schemas-microsoft-com:office:word" xmlns:w="http://schemas.openxmlformats.org/wordprocessingml/2006/main" xmlns:w14="http://schemas.microsoft.com/office/word/2010/wordml" xmlns:w15="http://schemas.microsoft.com/office/word/2012/wordml" xmlns:w16cid="http://schemas.microsoft.com/office/word/2016/wordml/cid" xmlns:w16se="http://schemas.microsoft.com/office/word/2015/wordml/symex" xmlns:wpg="http://schemas.microsoft.com/office/word/2010/wordprocessingGroup" xmlns:wpi="http://schemas.microsoft.com/office/word/2010/wordprocessingInk" xmlns:wne="http://schemas.microsoft.com/office/word/2006/wordml" xmlns:wps="http://schemas.microsoft.com/office/word/2010/wordprocessingShape" mc:Ignorable="w14 w15 w16se w16cid wp14">
+<w:document xmlns:wpc="http://schemas.microsoft.com/office/word/2010/wordprocessingCanvas" xmlns:mc="http://schemas.openxmlformats.org/markup-compatibility/2006" xmlns:o="urn:schemas-microsoft-com:office:office" xmlns:r="http://schemas.openxmlformats.org/officeDocument/2006/relationships" xmlns:m="http://schemas.openxmlformats.org/officeDocument/2006/math" xmlns:v="urn:schemas-microsoft-com:vml" xmlns:wp14="http://schemas.microsoft.com/office/word/2010/wordprocessingDrawing" xmlns:wp="http://schemas.openxmlformats.org/drawingml/2006/wordprocessingDrawing" xmlns:w10="urn:schemas-microsoft-com:office:word" xmlns:w="http://schemas.openxmlformats.org/wordprocessingml/2006/main" xmlns:w14="http://schemas.microsoft.com/office/word/2010/wordml" xmlns:w15="http://schemas.microsoft.com/office/word/2012/wordml" xmlns:wpg="http://schemas.microsoft.com/office/word/2010/wordprocessingGroup" xmlns:wpi="http://schemas.microsoft.com/office/word/2010/wordprocessingInk" xmlns:wne="http://schemas.microsoft.com/office/word/2006/wordml" xmlns:wps="http://schemas.microsoft.com/office/word/2010/wordprocessingShape" mc:Ignorable="w14 w15 wp14">
   <w:body>
     <w:sdt>
       <w:sdtPr>
@@ -227,6 +227,7 @@
                 <w:dataBinding w:prefixMappings="xmlns:ns0='http://schemas.openxmlformats.org/package/2006/metadata/core-properties' xmlns:ns1='http://purl.org/dc/elements/1.1/'" w:xpath="/ns0:coreProperties[1]/ns1:subject[1]" w:storeItemID="{6C3C8BC8-F283-45AE-878A-BAB7291924A1}"/>
                 <w:text/>
               </w:sdtPr>
+              <w:sdtEndPr/>
               <w:sdtContent>
                 <w:tc>
                   <w:tcPr>
@@ -253,7 +254,7 @@
                         <w:sz w:val="26"/>
                         <w:szCs w:val="26"/>
                       </w:rPr>
-                      <w:t>[</w:t>
+                      <w:t>[ Farah Aly,</w:t>
                     </w:r>
                     <w:r>
                       <w:rPr>
@@ -271,56 +272,7 @@
                         <w:sz w:val="26"/>
                         <w:szCs w:val="26"/>
                       </w:rPr>
-                      <w:t>Farah Aly,</w:t>
-                    </w:r>
-                    <w:r>
-                      <w:rPr>
-                        <w:rFonts w:asciiTheme="majorHAnsi" w:eastAsiaTheme="majorEastAsia" w:hAnsiTheme="majorHAnsi" w:cstheme="majorBidi"/>
-                        <w:color w:val="2F5496" w:themeColor="accent1" w:themeShade="BF"/>
-                        <w:sz w:val="26"/>
-                        <w:szCs w:val="26"/>
-                      </w:rPr>
-                      <w:t xml:space="preserve"> </w:t>
-                    </w:r>
-                    <w:proofErr w:type="spellStart"/>
-                    <w:r>
-                      <w:rPr>
-                        <w:rFonts w:asciiTheme="majorHAnsi" w:eastAsiaTheme="majorEastAsia" w:hAnsiTheme="majorHAnsi" w:cstheme="majorBidi"/>
-                        <w:color w:val="2F5496" w:themeColor="accent1" w:themeShade="BF"/>
-                        <w:sz w:val="26"/>
-                        <w:szCs w:val="26"/>
-                      </w:rPr>
-                      <w:t>Vasilica</w:t>
-                    </w:r>
-                    <w:proofErr w:type="spellEnd"/>
-                    <w:r>
-                      <w:rPr>
-                        <w:rFonts w:asciiTheme="majorHAnsi" w:eastAsiaTheme="majorEastAsia" w:hAnsiTheme="majorHAnsi" w:cstheme="majorBidi"/>
-                        <w:color w:val="2F5496" w:themeColor="accent1" w:themeShade="BF"/>
-                        <w:sz w:val="26"/>
-                        <w:szCs w:val="26"/>
-                      </w:rPr>
-                      <w:t xml:space="preserve"> </w:t>
-                    </w:r>
-                    <w:proofErr w:type="spellStart"/>
-                    <w:r>
-                      <w:rPr>
-                        <w:rFonts w:asciiTheme="majorHAnsi" w:eastAsiaTheme="majorEastAsia" w:hAnsiTheme="majorHAnsi" w:cstheme="majorBidi"/>
-                        <w:color w:val="2F5496" w:themeColor="accent1" w:themeShade="BF"/>
-                        <w:sz w:val="26"/>
-                        <w:szCs w:val="26"/>
-                      </w:rPr>
-                      <w:t>Androsca</w:t>
-                    </w:r>
-                    <w:proofErr w:type="spellEnd"/>
-                    <w:r>
-                      <w:rPr>
-                        <w:rFonts w:asciiTheme="majorHAnsi" w:eastAsiaTheme="majorEastAsia" w:hAnsiTheme="majorHAnsi" w:cstheme="majorBidi"/>
-                        <w:color w:val="2F5496" w:themeColor="accent1" w:themeShade="BF"/>
-                        <w:sz w:val="26"/>
-                        <w:szCs w:val="26"/>
-                      </w:rPr>
-                      <w:t>, Ieaun Roberts]</w:t>
+                      <w:t>Vasilica Androsca, Ieaun Roberts]</w:t>
                     </w:r>
                   </w:p>
                 </w:tc>
@@ -333,8 +285,6 @@
             <w:br w:type="page"/>
           </w:r>
         </w:p>
-        <w:bookmarkStart w:id="0" w:name="_GoBack" w:displacedByCustomXml="next"/>
-        <w:bookmarkEnd w:id="0" w:displacedByCustomXml="next"/>
       </w:sdtContent>
     </w:sdt>
     <w:sdt>
@@ -1877,12 +1827,12 @@
       <w:pPr>
         <w:pStyle w:val="Heading1"/>
       </w:pPr>
-      <w:bookmarkStart w:id="1" w:name="_Toc35107495"/>
+      <w:bookmarkStart w:id="0" w:name="_Toc35107495"/>
       <w:r>
         <w:lastRenderedPageBreak/>
         <w:t>Introduction</w:t>
       </w:r>
-      <w:bookmarkEnd w:id="1"/>
+      <w:bookmarkEnd w:id="0"/>
     </w:p>
     <w:p>
       <w:pPr>
@@ -1929,11 +1879,11 @@
           <w:tab w:val="left" w:pos="3317"/>
         </w:tabs>
       </w:pPr>
-      <w:bookmarkStart w:id="2" w:name="_Toc35107496"/>
+      <w:bookmarkStart w:id="1" w:name="_Toc35107496"/>
       <w:r>
         <w:t>How is this report structured?</w:t>
       </w:r>
-      <w:bookmarkEnd w:id="2"/>
+      <w:bookmarkEnd w:id="1"/>
       <w:r>
         <w:tab/>
       </w:r>
@@ -2035,7 +1985,7 @@
       </w:pPr>
     </w:p>
     <w:p>
-      <w:bookmarkStart w:id="3" w:name="_Toc35107497"/>
+      <w:bookmarkStart w:id="2" w:name="_Toc35107497"/>
       <w:r>
         <w:rPr>
           <w:rStyle w:val="Heading1Char"/>
@@ -2049,7 +1999,7 @@
         </w:rPr>
         <w:t>Application Specification and Functionality</w:t>
       </w:r>
-      <w:bookmarkEnd w:id="3"/>
+      <w:bookmarkEnd w:id="2"/>
       <w:r>
         <w:t xml:space="preserve"> </w:t>
       </w:r>
@@ -2109,15 +2059,7 @@
         </w:pBdr>
       </w:pPr>
       <w:r>
-        <w:t>“</w:t>
-      </w:r>
-      <w:proofErr w:type="spellStart"/>
-      <w:r>
-        <w:t>n</w:t>
-      </w:r>
-      <w:proofErr w:type="spellEnd"/>
-      <w:r>
-        <w:t xml:space="preserve"> Section 1. Application Specification and Functionality, the specification and design should not be limited to the software implemented. Consider also the security of the application, include a basic threat model.”</w:t>
+        <w:t>“n Section 1. Application Specification and Functionality, the specification and design should not be limited to the software implemented. Consider also the security of the application, include a basic threat model.”</w:t>
       </w:r>
     </w:p>
     <w:p>
@@ -2137,24 +2079,24 @@
       <w:pPr>
         <w:pStyle w:val="Heading2"/>
       </w:pPr>
-      <w:bookmarkStart w:id="4" w:name="_Toc35107498"/>
+      <w:bookmarkStart w:id="3" w:name="_Toc35107498"/>
       <w:r>
         <w:lastRenderedPageBreak/>
         <w:t>Application domain</w:t>
       </w:r>
+      <w:bookmarkEnd w:id="3"/>
+    </w:p>
+    <w:p>
+      <w:pPr>
+        <w:pStyle w:val="Heading3"/>
+      </w:pPr>
+      <w:bookmarkStart w:id="4" w:name="_Toc35107499"/>
+      <w:r>
+        <w:t>Student User</w:t>
+      </w:r>
       <w:bookmarkEnd w:id="4"/>
     </w:p>
     <w:p>
-      <w:pPr>
-        <w:pStyle w:val="Heading3"/>
-      </w:pPr>
-      <w:bookmarkStart w:id="5" w:name="_Toc35107499"/>
-      <w:r>
-        <w:t>Student User</w:t>
-      </w:r>
-      <w:bookmarkEnd w:id="5"/>
-    </w:p>
-    <w:p>
       <w:r>
         <w:t xml:space="preserve">When conducting research further into the application domain the initial stages were spent inspecting a system many of us in our group had prior experience with that performed a few of the functions we would need in our enterprise prototype. This system was </w:t>
       </w:r>
@@ -2172,6 +2114,7 @@
       <w:r>
         <w:rPr>
           <w:noProof/>
+          <w:lang w:val="en-US"/>
         </w:rPr>
         <w:drawing>
           <wp:inline distT="0" distB="0" distL="0" distR="0" wp14:anchorId="5C3638A8" wp14:editId="68AE9474">
@@ -2258,6 +2201,7 @@
           <w:id w:val="-1508354324"/>
           <w:citation/>
         </w:sdtPr>
+        <w:sdtEndPr/>
         <w:sdtContent>
           <w:r>
             <w:rPr>
@@ -2307,13 +2251,7 @@
     </w:p>
     <w:p>
       <w:r>
-        <w:t xml:space="preserve">Many requirements were revealed through this investigation, most notably the necessity to store several tables for numerous students across </w:t>
-      </w:r>
-      <w:r>
-        <w:t>multiple</w:t>
-      </w:r>
-      <w:r>
-        <w:t xml:space="preserve"> universities</w:t>
+        <w:t>Many requirements were revealed through this investigation, most notably the necessity to store several tables for numerous students across multiple universities</w:t>
       </w:r>
       <w:r>
         <w:t>. Using E-Vision as reference meant it was also possible to know exactly what fields we would need to prioritize and store in our data structure (Module id, Overall grade, Enrolled course ID, Semesters)</w:t>
@@ -2358,10 +2296,7 @@
         <w:t>user</w:t>
       </w:r>
       <w:r>
-        <w:t xml:space="preserve"> </w:t>
-      </w:r>
-      <w:r>
-        <w:t>with a keylogger</w:t>
+        <w:t xml:space="preserve"> with a keylogger</w:t>
       </w:r>
       <w:r>
         <w:t xml:space="preserve"> to obtain further detailed information about a student with which they could use to commit fraud.</w:t>
@@ -2474,15 +2409,15 @@
       <w:pPr>
         <w:pStyle w:val="Heading3"/>
       </w:pPr>
+      <w:bookmarkStart w:id="5" w:name="_Toc35107500"/>
       <w:bookmarkStart w:id="6" w:name="_Hlk35104321"/>
-      <w:bookmarkStart w:id="7" w:name="_Toc35107500"/>
       <w:r>
         <w:t>University instructor</w:t>
       </w:r>
       <w:r>
         <w:t xml:space="preserve"> user</w:t>
       </w:r>
-      <w:bookmarkEnd w:id="7"/>
+      <w:bookmarkEnd w:id="5"/>
       <w:r>
         <w:t xml:space="preserve"> </w:t>
       </w:r>
@@ -2538,15 +2473,7 @@
         <w:t>between</w:t>
       </w:r>
       <w:r>
-        <w:t>, so an automation friendly system will be needed that can process data in a standard format (</w:t>
-      </w:r>
-      <w:proofErr w:type="spellStart"/>
-      <w:r>
-        <w:t>e.g</w:t>
-      </w:r>
-      <w:proofErr w:type="spellEnd"/>
-      <w:r>
-        <w:t xml:space="preserve"> xml) generated from another system.</w:t>
+        <w:t>, so an automation friendly system will be needed that can process data in a standard format (e.g xml) generated from another system.</w:t>
       </w:r>
     </w:p>
     <w:p>
@@ -2624,19 +2551,16 @@
       <w:pPr>
         <w:pStyle w:val="Heading3"/>
       </w:pPr>
-      <w:bookmarkStart w:id="8" w:name="_Hlk35105009"/>
-      <w:bookmarkStart w:id="9" w:name="_Toc35107501"/>
-      <w:r>
-        <w:t>Organization</w:t>
-      </w:r>
-      <w:r>
-        <w:t xml:space="preserve"> </w:t>
+      <w:bookmarkStart w:id="7" w:name="_Hlk35105009"/>
+      <w:bookmarkStart w:id="8" w:name="_Toc35107501"/>
+      <w:r>
+        <w:t xml:space="preserve">Organization </w:t>
+      </w:r>
+      <w:bookmarkEnd w:id="7"/>
+      <w:r>
+        <w:t>user</w:t>
       </w:r>
       <w:bookmarkEnd w:id="8"/>
-      <w:r>
-        <w:t>user</w:t>
-      </w:r>
-      <w:bookmarkEnd w:id="9"/>
       <w:r>
         <w:t xml:space="preserve"> </w:t>
       </w:r>
@@ -2677,6 +2601,7 @@
           <w:id w:val="1008398689"/>
           <w:citation/>
         </w:sdtPr>
+        <w:sdtEndPr/>
         <w:sdtContent>
           <w:r>
             <w:fldChar w:fldCharType="begin"/>
@@ -2742,10 +2667,7 @@
         <w:t xml:space="preserve">Organization </w:t>
       </w:r>
       <w:r>
-        <w:t xml:space="preserve">user </w:t>
-      </w:r>
-      <w:r>
-        <w:t>main</w:t>
+        <w:t>user main</w:t>
       </w:r>
       <w:r>
         <w:t xml:space="preserve"> </w:t>
@@ -2887,21 +2809,7 @@
         <w:t>Organizations</w:t>
       </w:r>
       <w:r>
-        <w:t xml:space="preserve"> </w:t>
-      </w:r>
-      <w:r>
-        <w:t xml:space="preserve">who receive invitations and request to </w:t>
-      </w:r>
-      <w:r>
-        <w:t xml:space="preserve">view other </w:t>
-      </w:r>
-      <w:proofErr w:type="gramStart"/>
-      <w:r>
-        <w:t>users</w:t>
-      </w:r>
-      <w:proofErr w:type="gramEnd"/>
-      <w:r>
-        <w:t xml:space="preserve"> transcripts.</w:t>
+        <w:t xml:space="preserve"> who receive invitations and request to view other users transcripts.</w:t>
       </w:r>
     </w:p>
     <w:p>
@@ -2911,11 +2819,11 @@
           <w:tab w:val="left" w:pos="3763"/>
         </w:tabs>
       </w:pPr>
-      <w:bookmarkStart w:id="10" w:name="_Toc35107502"/>
+      <w:bookmarkStart w:id="9" w:name="_Toc35107502"/>
       <w:r>
         <w:t>User Scenarios</w:t>
       </w:r>
-      <w:bookmarkEnd w:id="10"/>
+      <w:bookmarkEnd w:id="9"/>
       <w:r>
         <w:t xml:space="preserve"> </w:t>
       </w:r>
@@ -2943,19 +2851,7 @@
         <w:rPr>
           <w:lang w:val="en-US"/>
         </w:rPr>
-        <w:t xml:space="preserve">making use of the repository </w:t>
-      </w:r>
-      <w:r>
-        <w:rPr>
-          <w:lang w:val="en-US"/>
-        </w:rPr>
-        <w:t>system,</w:t>
-      </w:r>
-      <w:r>
-        <w:rPr>
-          <w:lang w:val="en-US"/>
-        </w:rPr>
-        <w:t xml:space="preserve"> I want to be able to:</w:t>
+        <w:t>making use of the repository system, I want to be able to:</w:t>
       </w:r>
     </w:p>
     <w:p>
@@ -3100,39 +2996,19 @@
         <w:rPr>
           <w:lang w:val="en-US"/>
         </w:rPr>
-        <w:t xml:space="preserve">Have an option to </w:t>
+        <w:t xml:space="preserve">Have an option to make my transcript </w:t>
       </w:r>
       <w:r>
         <w:rPr>
           <w:lang w:val="en-US"/>
         </w:rPr>
-        <w:t xml:space="preserve">make my transcript </w:t>
+        <w:t>public (anyone with a link can view my transcript</w:t>
       </w:r>
       <w:r>
         <w:rPr>
           <w:lang w:val="en-US"/>
         </w:rPr>
-        <w:t>public (anyone with a link can view my transcript</w:t>
-      </w:r>
-      <w:r>
-        <w:rPr>
-          <w:lang w:val="en-US"/>
-        </w:rPr>
-        <w:t xml:space="preserve"> and should I </w:t>
-      </w:r>
-      <w:proofErr w:type="gramStart"/>
-      <w:r>
-        <w:rPr>
-          <w:lang w:val="en-US"/>
-        </w:rPr>
-        <w:t>chose</w:t>
-      </w:r>
-      <w:proofErr w:type="gramEnd"/>
-      <w:r>
-        <w:rPr>
-          <w:lang w:val="en-US"/>
-        </w:rPr>
-        <w:t xml:space="preserve"> so, a link to my transcript will be returned to organizations searching for students in my field</w:t>
+        <w:t xml:space="preserve"> and should I chose so, a link to my transcript will be returned to organizations searching for students in my field</w:t>
       </w:r>
       <w:r>
         <w:rPr>
@@ -3436,28 +3312,28 @@
       <w:pPr>
         <w:pStyle w:val="Heading2"/>
       </w:pPr>
-      <w:bookmarkStart w:id="11" w:name="_Toc35107503"/>
+      <w:bookmarkStart w:id="10" w:name="_Toc35107503"/>
       <w:r>
         <w:t>Basic threat model</w:t>
       </w:r>
+      <w:bookmarkEnd w:id="10"/>
+      <w:r>
+        <w:t xml:space="preserve"> </w:t>
+      </w:r>
+    </w:p>
+    <w:p/>
+    <w:p>
+      <w:pPr>
+        <w:pStyle w:val="Heading1"/>
+      </w:pPr>
+      <w:bookmarkStart w:id="11" w:name="_Toc35107504"/>
+      <w:r>
+        <w:t>2.</w:t>
+      </w:r>
+      <w:r>
+        <w:t>Overall logical and physical architecture</w:t>
+      </w:r>
       <w:bookmarkEnd w:id="11"/>
-      <w:r>
-        <w:t xml:space="preserve"> </w:t>
-      </w:r>
-    </w:p>
-    <w:p/>
-    <w:p>
-      <w:pPr>
-        <w:pStyle w:val="Heading1"/>
-      </w:pPr>
-      <w:bookmarkStart w:id="12" w:name="_Toc35107504"/>
-      <w:r>
-        <w:t>2.</w:t>
-      </w:r>
-      <w:r>
-        <w:t>Overall logical and physical architecture</w:t>
-      </w:r>
-      <w:bookmarkEnd w:id="12"/>
       <w:r>
         <w:t xml:space="preserve">   </w:t>
       </w:r>
@@ -3518,7 +3394,7 @@
       <w:pPr>
         <w:pStyle w:val="Heading1"/>
       </w:pPr>
-      <w:bookmarkStart w:id="13" w:name="_Toc35107505"/>
+      <w:bookmarkStart w:id="12" w:name="_Toc35107505"/>
       <w:r>
         <w:lastRenderedPageBreak/>
         <w:t>3.</w:t>
@@ -3526,7 +3402,7 @@
       <w:r>
         <w:t>Domain object model</w:t>
       </w:r>
-      <w:bookmarkEnd w:id="13"/>
+      <w:bookmarkEnd w:id="12"/>
     </w:p>
     <w:p>
       <w:r>
@@ -3572,11 +3448,1378 @@
     </w:p>
     <w:p>
       <w:r>
+        <w:rPr>
+          <w:noProof/>
+        </w:rPr>
+        <mc:AlternateContent>
+          <mc:Choice Requires="wps">
+            <w:drawing>
+              <wp:anchor distT="45720" distB="45720" distL="114300" distR="114300" simplePos="0" relativeHeight="251674624" behindDoc="0" locked="0" layoutInCell="1" allowOverlap="1" wp14:anchorId="0622C3FF" wp14:editId="7EC5B618">
+                <wp:simplePos x="0" y="0"/>
+                <wp:positionH relativeFrom="column">
+                  <wp:posOffset>3686175</wp:posOffset>
+                </wp:positionH>
+                <wp:positionV relativeFrom="paragraph">
+                  <wp:posOffset>523875</wp:posOffset>
+                </wp:positionV>
+                <wp:extent cx="361950" cy="247650"/>
+                <wp:effectExtent l="0" t="0" r="0" b="0"/>
+                <wp:wrapNone/>
+                <wp:docPr id="19" name="Text Box 19"/>
+                <wp:cNvGraphicFramePr>
+                  <a:graphicFrameLocks xmlns:a="http://schemas.openxmlformats.org/drawingml/2006/main"/>
+                </wp:cNvGraphicFramePr>
+                <a:graphic xmlns:a="http://schemas.openxmlformats.org/drawingml/2006/main">
+                  <a:graphicData uri="http://schemas.microsoft.com/office/word/2010/wordprocessingShape">
+                    <wps:wsp>
+                      <wps:cNvSpPr txBox="1">
+                        <a:spLocks noChangeArrowheads="1"/>
+                      </wps:cNvSpPr>
+                      <wps:spPr bwMode="auto">
+                        <a:xfrm>
+                          <a:off x="0" y="0"/>
+                          <a:ext cx="361950" cy="247650"/>
+                        </a:xfrm>
+                        <a:prstGeom prst="rect">
+                          <a:avLst/>
+                        </a:prstGeom>
+                        <a:noFill/>
+                        <a:ln w="9525">
+                          <a:noFill/>
+                          <a:miter lim="800000"/>
+                          <a:headEnd/>
+                          <a:tailEnd/>
+                        </a:ln>
+                      </wps:spPr>
+                      <wps:txbx>
+                        <w:txbxContent>
+                          <w:p>
+                            <w:r>
+                              <w:t>*</w:t>
+                            </w:r>
+                          </w:p>
+                        </w:txbxContent>
+                      </wps:txbx>
+                      <wps:bodyPr rot="0" vert="horz" wrap="square" lIns="91440" tIns="45720" rIns="91440" bIns="45720" anchor="t" anchorCtr="0">
+                        <a:noAutofit/>
+                      </wps:bodyPr>
+                    </wps:wsp>
+                  </a:graphicData>
+                </a:graphic>
+                <wp14:sizeRelH relativeFrom="margin">
+                  <wp14:pctWidth>0</wp14:pctWidth>
+                </wp14:sizeRelH>
+                <wp14:sizeRelV relativeFrom="margin">
+                  <wp14:pctHeight>0</wp14:pctHeight>
+                </wp14:sizeRelV>
+              </wp:anchor>
+            </w:drawing>
+          </mc:Choice>
+          <mc:Fallback>
+            <w:pict>
+              <v:shapetype w14:anchorId="0622C3FF" id="_x0000_t202" coordsize="21600,21600" o:spt="202" path="m,l,21600r21600,l21600,xe">
+                <v:stroke joinstyle="miter"/>
+                <v:path gradientshapeok="t" o:connecttype="rect"/>
+              </v:shapetype>
+              <v:shape id="Text Box 19" o:spid="_x0000_s1026" type="#_x0000_t202" style="position:absolute;margin-left:290.25pt;margin-top:41.25pt;width:28.5pt;height:19.5pt;z-index:251674624;visibility:visible;mso-wrap-style:square;mso-width-percent:0;mso-height-percent:0;mso-wrap-distance-left:9pt;mso-wrap-distance-top:3.6pt;mso-wrap-distance-right:9pt;mso-wrap-distance-bottom:3.6pt;mso-position-horizontal:absolute;mso-position-horizontal-relative:text;mso-position-vertical:absolute;mso-position-vertical-relative:text;mso-width-percent:0;mso-height-percent:0;mso-width-relative:margin;mso-height-relative:margin;v-text-anchor:top" o:gfxdata="UEsDBBQABgAIAAAAIQC2gziS/gAAAOEBAAATAAAAW0NvbnRlbnRfVHlwZXNdLnhtbJSRQU7DMBBF&#10;90jcwfIWJU67QAgl6YK0S0CoHGBkTxKLZGx5TGhvj5O2G0SRWNoz/78nu9wcxkFMGNg6quQqL6RA&#10;0s5Y6ir5vt9lD1JwBDIwOMJKHpHlpr69KfdHjyxSmriSfYz+USnWPY7AufNIadK6MEJMx9ApD/oD&#10;OlTrorhX2lFEilmcO2RdNtjC5xDF9pCuTyYBB5bi6bQ4syoJ3g9WQ0ymaiLzg5KdCXlKLjvcW893&#10;SUOqXwnz5DrgnHtJTxOsQfEKIT7DmDSUCaxw7Rqn8787ZsmRM9e2VmPeBN4uqYvTtW7jvijg9N/y&#10;JsXecLq0q+WD6m8AAAD//wMAUEsDBBQABgAIAAAAIQA4/SH/1gAAAJQBAAALAAAAX3JlbHMvLnJl&#10;bHOkkMFqwzAMhu+DvYPRfXGawxijTi+j0GvpHsDYimMaW0Yy2fr2M4PBMnrbUb/Q94l/f/hMi1qR&#10;JVI2sOt6UJgd+ZiDgffL8ekFlFSbvV0oo4EbChzGx4f9GRdb25HMsYhqlCwG5lrLq9biZkxWOiqY&#10;22YiTra2kYMu1l1tQD30/bPm3wwYN0x18gb45AdQl1tp5j/sFB2T0FQ7R0nTNEV3j6o9feQzro1i&#10;OWA14Fm+Q8a1a8+Bvu/d/dMb2JY5uiPbhG/ktn4cqGU/er3pcvwCAAD//wMAUEsDBBQABgAIAAAA&#10;IQCkIzLBCQIAAPMDAAAOAAAAZHJzL2Uyb0RvYy54bWysU9tu2zAMfR+wfxD0vjjJkrQx4hRduw4D&#10;ugvQ7gMYWY6FSaImKbGzry8lp2nQvg3zg0HxcsRzSK2ueqPZXvqg0FZ8MhpzJq3AWtltxX893n24&#10;5CxEsDVotLLiBxn41fr9u1XnSjnFFnUtPSMQG8rOVbyN0ZVFEUQrDYQROmkp2KA3EOnot0XtoSN0&#10;o4vpeLwoOvS18yhkCOS9HYJ8nfGbRor4o2mCjExXnHqL+e/zf5P+xXoF5daDa5U4tgH/0IUBZenS&#10;E9QtRGA7r95AGSU8BmziSKApsGmUkJkDsZmMX7F5aMHJzIXECe4kU/h/sOL7/qdnqqbZLTmzYGhG&#10;j7KP7BP2jFykT+dCSWkPjhJjT37KzVyDu0fxOzCLNy3Yrbz2HrtWQk39TVJlcVY64IQEsum+YU33&#10;wC5iBuobb5J4JAcjdJrT4TSb1Isg58fFZDmniKDQdHaxIDvdAOVzsfMhfpFoWDIq7mn0GRz29yEO&#10;qc8p6S6Ld0pr8kOpLesqvpxP57ngLGJUpO3UylT8cpy+YV8Sx8+2zsURlB5s6kXbI+nEc2Ac+01P&#10;iUmJDdYHou9x2EJ6NWS06P9y1tEGVjz82YGXnOmvliRcTmaztLL5MJtfTOngzyOb8whYQVAVj5wN&#10;5k3Maz5wvSapG5VleOnk2CttVhby+ArS6p6fc9bLW10/AQAA//8DAFBLAwQUAAYACAAAACEAnE7N&#10;dN0AAAAKAQAADwAAAGRycy9kb3ducmV2LnhtbEyPwU7DMAyG70i8Q2QkbixZoVspTacJxBXEYEjc&#10;ssZrqzVO1WRreft5JzjZlj/9/lysJteJEw6h9aRhPlMgkCpvW6o1fH2+3mUgQjRkTecJNfxigFV5&#10;fVWY3PqRPvC0ibXgEAq50dDE2OdShqpBZ8LM90i82/vBmcjjUEs7mJHDXScTpRbSmZb4QmN6fG6w&#10;OmyOTsP2bf/z/aDe6xeX9qOflCT3KLW+vZnWTyAiTvEPhos+q0PJTjt/JBtEpyHNVMqohizhysDi&#10;fsnNjslknoIsC/n/hfIMAAD//wMAUEsBAi0AFAAGAAgAAAAhALaDOJL+AAAA4QEAABMAAAAAAAAA&#10;AAAAAAAAAAAAAFtDb250ZW50X1R5cGVzXS54bWxQSwECLQAUAAYACAAAACEAOP0h/9YAAACUAQAA&#10;CwAAAAAAAAAAAAAAAAAvAQAAX3JlbHMvLnJlbHNQSwECLQAUAAYACAAAACEApCMywQkCAADzAwAA&#10;DgAAAAAAAAAAAAAAAAAuAgAAZHJzL2Uyb0RvYy54bWxQSwECLQAUAAYACAAAACEAnE7NdN0AAAAK&#10;AQAADwAAAAAAAAAAAAAAAABjBAAAZHJzL2Rvd25yZXYueG1sUEsFBgAAAAAEAAQA8wAAAG0FAAAA&#10;AA==&#10;" filled="f" stroked="f">
+                <v:textbox>
+                  <w:txbxContent>
+                    <w:p>
+                      <w:r>
+                        <w:t>*</w:t>
+                      </w:r>
+                    </w:p>
+                  </w:txbxContent>
+                </v:textbox>
+              </v:shape>
+            </w:pict>
+          </mc:Fallback>
+        </mc:AlternateContent>
+      </w:r>
+      <w:r>
+        <w:rPr>
+          <w:noProof/>
+        </w:rPr>
+        <mc:AlternateContent>
+          <mc:Choice Requires="wps">
+            <w:drawing>
+              <wp:anchor distT="45720" distB="45720" distL="114300" distR="114300" simplePos="0" relativeHeight="251661312" behindDoc="0" locked="0" layoutInCell="1" allowOverlap="1" wp14:anchorId="01E7BA39" wp14:editId="31DFC7CB">
+                <wp:simplePos x="0" y="0"/>
+                <wp:positionH relativeFrom="column">
+                  <wp:posOffset>2038350</wp:posOffset>
+                </wp:positionH>
+                <wp:positionV relativeFrom="paragraph">
+                  <wp:posOffset>1104900</wp:posOffset>
+                </wp:positionV>
+                <wp:extent cx="361950" cy="247650"/>
+                <wp:effectExtent l="0" t="0" r="0" b="0"/>
+                <wp:wrapNone/>
+                <wp:docPr id="6" name="Text Box 6"/>
+                <wp:cNvGraphicFramePr>
+                  <a:graphicFrameLocks xmlns:a="http://schemas.openxmlformats.org/drawingml/2006/main"/>
+                </wp:cNvGraphicFramePr>
+                <a:graphic xmlns:a="http://schemas.openxmlformats.org/drawingml/2006/main">
+                  <a:graphicData uri="http://schemas.microsoft.com/office/word/2010/wordprocessingShape">
+                    <wps:wsp>
+                      <wps:cNvSpPr txBox="1">
+                        <a:spLocks noChangeArrowheads="1"/>
+                      </wps:cNvSpPr>
+                      <wps:spPr bwMode="auto">
+                        <a:xfrm>
+                          <a:off x="0" y="0"/>
+                          <a:ext cx="361950" cy="247650"/>
+                        </a:xfrm>
+                        <a:prstGeom prst="rect">
+                          <a:avLst/>
+                        </a:prstGeom>
+                        <a:noFill/>
+                        <a:ln w="9525">
+                          <a:noFill/>
+                          <a:miter lim="800000"/>
+                          <a:headEnd/>
+                          <a:tailEnd/>
+                        </a:ln>
+                      </wps:spPr>
+                      <wps:txbx>
+                        <w:txbxContent>
+                          <w:p>
+                            <w:r>
+                              <w:t>1</w:t>
+                            </w:r>
+                          </w:p>
+                        </w:txbxContent>
+                      </wps:txbx>
+                      <wps:bodyPr rot="0" vert="horz" wrap="square" lIns="91440" tIns="45720" rIns="91440" bIns="45720" anchor="t" anchorCtr="0">
+                        <a:noAutofit/>
+                      </wps:bodyPr>
+                    </wps:wsp>
+                  </a:graphicData>
+                </a:graphic>
+                <wp14:sizeRelH relativeFrom="margin">
+                  <wp14:pctWidth>0</wp14:pctWidth>
+                </wp14:sizeRelH>
+                <wp14:sizeRelV relativeFrom="margin">
+                  <wp14:pctHeight>0</wp14:pctHeight>
+                </wp14:sizeRelV>
+              </wp:anchor>
+            </w:drawing>
+          </mc:Choice>
+          <mc:Fallback>
+            <w:pict>
+              <v:shape w14:anchorId="01E7BA39" id="Text Box 6" o:spid="_x0000_s1027" type="#_x0000_t202" style="position:absolute;margin-left:160.5pt;margin-top:87pt;width:28.5pt;height:19.5pt;z-index:251661312;visibility:visible;mso-wrap-style:square;mso-width-percent:0;mso-height-percent:0;mso-wrap-distance-left:9pt;mso-wrap-distance-top:3.6pt;mso-wrap-distance-right:9pt;mso-wrap-distance-bottom:3.6pt;mso-position-horizontal:absolute;mso-position-horizontal-relative:text;mso-position-vertical:absolute;mso-position-vertical-relative:text;mso-width-percent:0;mso-height-percent:0;mso-width-relative:margin;mso-height-relative:margin;v-text-anchor:top" o:gfxdata="UEsDBBQABgAIAAAAIQC2gziS/gAAAOEBAAATAAAAW0NvbnRlbnRfVHlwZXNdLnhtbJSRQU7DMBBF&#10;90jcwfIWJU67QAgl6YK0S0CoHGBkTxKLZGx5TGhvj5O2G0SRWNoz/78nu9wcxkFMGNg6quQqL6RA&#10;0s5Y6ir5vt9lD1JwBDIwOMJKHpHlpr69KfdHjyxSmriSfYz+USnWPY7AufNIadK6MEJMx9ApD/oD&#10;OlTrorhX2lFEilmcO2RdNtjC5xDF9pCuTyYBB5bi6bQ4syoJ3g9WQ0ymaiLzg5KdCXlKLjvcW893&#10;SUOqXwnz5DrgnHtJTxOsQfEKIT7DmDSUCaxw7Rqn8787ZsmRM9e2VmPeBN4uqYvTtW7jvijg9N/y&#10;JsXecLq0q+WD6m8AAAD//wMAUEsDBBQABgAIAAAAIQA4/SH/1gAAAJQBAAALAAAAX3JlbHMvLnJl&#10;bHOkkMFqwzAMhu+DvYPRfXGawxijTi+j0GvpHsDYimMaW0Yy2fr2M4PBMnrbUb/Q94l/f/hMi1qR&#10;JVI2sOt6UJgd+ZiDgffL8ekFlFSbvV0oo4EbChzGx4f9GRdb25HMsYhqlCwG5lrLq9biZkxWOiqY&#10;22YiTra2kYMu1l1tQD30/bPm3wwYN0x18gb45AdQl1tp5j/sFB2T0FQ7R0nTNEV3j6o9feQzro1i&#10;OWA14Fm+Q8a1a8+Bvu/d/dMb2JY5uiPbhG/ktn4cqGU/er3pcvwCAAD//wMAUEsDBBQABgAIAAAA&#10;IQAKI+h+CwIAAPgDAAAOAAAAZHJzL2Uyb0RvYy54bWysU9tuGyEQfa/Uf0C812u7thOvvI7SpKkq&#10;pRcp6QeMWdaLCgwF7F336zOwjmMlb1V5QAMzc5hzZlhd9UazvfRBoa34ZDTmTFqBtbLbiv96vPtw&#10;yVmIYGvQaGXFDzLwq/X7d6vOlXKKLepaekYgNpSdq3gboyuLIohWGggjdNKSs0FvINLRb4vaQ0fo&#10;RhfT8XhRdOhr51HIEOj2dnDydcZvGinij6YJMjJdcaot5t3nfZP2Yr2CcuvBtUocy4B/qMKAsvTo&#10;CeoWIrCdV2+gjBIeAzZxJNAU2DRKyMyB2EzGr9g8tOBk5kLiBHeSKfw/WPF9/9MzVVd8wZkFQy16&#10;lH1kn7Bni6RO50JJQQ+OwmJP19TlzDS4exS/A7N404LdymvvsWsl1FTdJGUWZ6kDTkggm+4b1vQM&#10;7CJmoL7xJklHYjBCpy4dTp1JpQi6/LiYLOfkEeSazi4WZKcXoHxOdj7ELxINS0bFPTU+g8P+PsQh&#10;9DkkvWXxTmlN91Bqy7qKL+fTeU448xgVaTa1MhW/HKc1TEvi+NnWOTmC0oNNtWh7JJ14Doxjv+mz&#10;ulmRJMgG6wOp4HEYRfo6ZLTo/3LW0RhWPPzZgZec6a+WlFxOZrM0t/kwm19M6eDPPZtzD1hBUBWP&#10;nA3mTcyzPlC+JsUbldV4qeRYMo1X1vP4FdL8np9z1MuHXT8BAAD//wMAUEsDBBQABgAIAAAAIQDE&#10;sx113wAAAAsBAAAPAAAAZHJzL2Rvd25yZXYueG1sTI/NTsMwEITvSLyDtZW4UTtJaUsap0IgrqCW&#10;H4mbG2+TiHgdxW4T3p7lRG+zmtHsN8V2cp044xBaTxqSuQKBVHnbUq3h/e35dg0iREPWdJ5Qww8G&#10;2JbXV4XJrR9ph+d9rAWXUMiNhibGPpcyVA06E+a+R2Lv6AdnIp9DLe1gRi53nUyVWkpnWuIPjenx&#10;scHqe39yGj5ejl+fC/VaP7m7fvSTkuTupdY3s+lhAyLiFP/D8IfP6FAy08GfyAbRacjShLdENlYL&#10;FpzIVmsWBw1pkimQZSEvN5S/AAAA//8DAFBLAQItABQABgAIAAAAIQC2gziS/gAAAOEBAAATAAAA&#10;AAAAAAAAAAAAAAAAAABbQ29udGVudF9UeXBlc10ueG1sUEsBAi0AFAAGAAgAAAAhADj9If/WAAAA&#10;lAEAAAsAAAAAAAAAAAAAAAAALwEAAF9yZWxzLy5yZWxzUEsBAi0AFAAGAAgAAAAhAAoj6H4LAgAA&#10;+AMAAA4AAAAAAAAAAAAAAAAALgIAAGRycy9lMm9Eb2MueG1sUEsBAi0AFAAGAAgAAAAhAMSzHXXf&#10;AAAACwEAAA8AAAAAAAAAAAAAAAAAZQQAAGRycy9kb3ducmV2LnhtbFBLBQYAAAAABAAEAPMAAABx&#10;BQAAAAA=&#10;" filled="f" stroked="f">
+                <v:textbox>
+                  <w:txbxContent>
+                    <w:p>
+                      <w:r>
+                        <w:t>1</w:t>
+                      </w:r>
+                    </w:p>
+                  </w:txbxContent>
+                </v:textbox>
+              </v:shape>
+            </w:pict>
+          </mc:Fallback>
+        </mc:AlternateContent>
+      </w:r>
+      <w:r>
+        <w:rPr>
+          <w:noProof/>
+        </w:rPr>
+        <mc:AlternateContent>
+          <mc:Choice Requires="wps">
+            <w:drawing>
+              <wp:anchor distT="45720" distB="45720" distL="114300" distR="114300" simplePos="0" relativeHeight="251659264" behindDoc="0" locked="0" layoutInCell="1" allowOverlap="1" wp14:anchorId="71007B3B" wp14:editId="3A847807">
+                <wp:simplePos x="0" y="0"/>
+                <wp:positionH relativeFrom="column">
+                  <wp:posOffset>2038351</wp:posOffset>
+                </wp:positionH>
+                <wp:positionV relativeFrom="paragraph">
+                  <wp:posOffset>523875</wp:posOffset>
+                </wp:positionV>
+                <wp:extent cx="342900" cy="247650"/>
+                <wp:effectExtent l="0" t="0" r="0" b="0"/>
+                <wp:wrapNone/>
+                <wp:docPr id="4" name="Text Box 4"/>
+                <wp:cNvGraphicFramePr>
+                  <a:graphicFrameLocks xmlns:a="http://schemas.openxmlformats.org/drawingml/2006/main"/>
+                </wp:cNvGraphicFramePr>
+                <a:graphic xmlns:a="http://schemas.openxmlformats.org/drawingml/2006/main">
+                  <a:graphicData uri="http://schemas.microsoft.com/office/word/2010/wordprocessingShape">
+                    <wps:wsp>
+                      <wps:cNvSpPr txBox="1">
+                        <a:spLocks noChangeArrowheads="1"/>
+                      </wps:cNvSpPr>
+                      <wps:spPr bwMode="auto">
+                        <a:xfrm>
+                          <a:off x="0" y="0"/>
+                          <a:ext cx="342900" cy="247650"/>
+                        </a:xfrm>
+                        <a:prstGeom prst="rect">
+                          <a:avLst/>
+                        </a:prstGeom>
+                        <a:noFill/>
+                        <a:ln w="9525">
+                          <a:noFill/>
+                          <a:miter lim="800000"/>
+                          <a:headEnd/>
+                          <a:tailEnd/>
+                        </a:ln>
+                      </wps:spPr>
+                      <wps:txbx>
+                        <w:txbxContent>
+                          <w:p>
+                            <w:r>
+                              <w:t>1</w:t>
+                            </w:r>
+                          </w:p>
+                        </w:txbxContent>
+                      </wps:txbx>
+                      <wps:bodyPr rot="0" vert="horz" wrap="square" lIns="91440" tIns="45720" rIns="91440" bIns="45720" anchor="t" anchorCtr="0">
+                        <a:noAutofit/>
+                      </wps:bodyPr>
+                    </wps:wsp>
+                  </a:graphicData>
+                </a:graphic>
+                <wp14:sizeRelH relativeFrom="margin">
+                  <wp14:pctWidth>0</wp14:pctWidth>
+                </wp14:sizeRelH>
+                <wp14:sizeRelV relativeFrom="margin">
+                  <wp14:pctHeight>0</wp14:pctHeight>
+                </wp14:sizeRelV>
+              </wp:anchor>
+            </w:drawing>
+          </mc:Choice>
+          <mc:Fallback>
+            <w:pict>
+              <v:shape w14:anchorId="71007B3B" id="Text Box 4" o:spid="_x0000_s1028" type="#_x0000_t202" style="position:absolute;margin-left:160.5pt;margin-top:41.25pt;width:27pt;height:19.5pt;z-index:251659264;visibility:visible;mso-wrap-style:square;mso-width-percent:0;mso-height-percent:0;mso-wrap-distance-left:9pt;mso-wrap-distance-top:3.6pt;mso-wrap-distance-right:9pt;mso-wrap-distance-bottom:3.6pt;mso-position-horizontal:absolute;mso-position-horizontal-relative:text;mso-position-vertical:absolute;mso-position-vertical-relative:text;mso-width-percent:0;mso-height-percent:0;mso-width-relative:margin;mso-height-relative:margin;v-text-anchor:top" o:gfxdata="UEsDBBQABgAIAAAAIQC2gziS/gAAAOEBAAATAAAAW0NvbnRlbnRfVHlwZXNdLnhtbJSRQU7DMBBF&#10;90jcwfIWJU67QAgl6YK0S0CoHGBkTxKLZGx5TGhvj5O2G0SRWNoz/78nu9wcxkFMGNg6quQqL6RA&#10;0s5Y6ir5vt9lD1JwBDIwOMJKHpHlpr69KfdHjyxSmriSfYz+USnWPY7AufNIadK6MEJMx9ApD/oD&#10;OlTrorhX2lFEilmcO2RdNtjC5xDF9pCuTyYBB5bi6bQ4syoJ3g9WQ0ymaiLzg5KdCXlKLjvcW893&#10;SUOqXwnz5DrgnHtJTxOsQfEKIT7DmDSUCaxw7Rqn8787ZsmRM9e2VmPeBN4uqYvTtW7jvijg9N/y&#10;JsXecLq0q+WD6m8AAAD//wMAUEsDBBQABgAIAAAAIQA4/SH/1gAAAJQBAAALAAAAX3JlbHMvLnJl&#10;bHOkkMFqwzAMhu+DvYPRfXGawxijTi+j0GvpHsDYimMaW0Yy2fr2M4PBMnrbUb/Q94l/f/hMi1qR&#10;JVI2sOt6UJgd+ZiDgffL8ekFlFSbvV0oo4EbChzGx4f9GRdb25HMsYhqlCwG5lrLq9biZkxWOiqY&#10;22YiTra2kYMu1l1tQD30/bPm3wwYN0x18gb45AdQl1tp5j/sFB2T0FQ7R0nTNEV3j6o9feQzro1i&#10;OWA14Fm+Q8a1a8+Bvu/d/dMb2JY5uiPbhG/ktn4cqGU/er3pcvwCAAD//wMAUEsDBBQABgAIAAAA&#10;IQBG4nZqDAIAAPgDAAAOAAAAZHJzL2Uyb0RvYy54bWysU9uO2yAQfa/Uf0C8N3ZcZ3djhay2u92q&#10;0vYi7fYDCMYxKjAUSOz06zvgJI3at6o8oIGZOcw5M6xuR6PJXvqgwDI6n5WUSCugVXbL6LeXxzc3&#10;lITIbcs1WMnoQQZ6u379ajW4RlbQg26lJwhiQzM4RvsYXVMUQfTS8DADJy06O/CGRzz6bdF6PiC6&#10;0UVVllfFAL51HoQMAW8fJiddZ/yukyJ+6bogI9GMYm0x7z7vm7QX6xVvtp67XoljGfwfqjBcWXz0&#10;DPXAIyc7r/6CMkp4CNDFmQBTQNcpITMHZDMv/2Dz3HMnMxcUJ7izTOH/wYrP+6+eqJbRmhLLDbbo&#10;RY6RvIOR1EmdwYUGg54dhsURr7HLmWlwTyC+B2Lhvud2K++8h6GXvMXq5imzuEidcEIC2QyfoMVn&#10;+C5CBho7b5J0KAZBdOzS4dyZVIrAy7d1tSzRI9BV1ddXi9y5gjenZOdD/CDBkGQw6rHxGZzvn0JM&#10;xfDmFJLesvCotM7N15YMjC4X1SInXHiMijibWhlGb8q0pmlJHN/bNidHrvRk4wPaHkknnhPjOG7G&#10;rG510nID7QFV8DCNIn4dNHrwPykZcAwZDT923EtK9EeLSi7ndZ3mNh/qxXWFB3/p2Vx6uBUIxWik&#10;ZDLvY571ifIdKt6prEZqzVTJsWQcryzS8Suk+b0856jfH3b9CwAA//8DAFBLAwQUAAYACAAAACEA&#10;jAGz7N4AAAAKAQAADwAAAGRycy9kb3ducmV2LnhtbEyPwU7DMAyG70h7h8hI3FjSjo5Rmk4IxBXE&#10;xiZxyxqvrdY4VZOt5e0xJzja/vT7+4v15DpxwSG0njQkcwUCqfK2pVrD5/b1dgUiREPWdJ5QwzcG&#10;WJezq8Lk1o/0gZdNrAWHUMiNhibGPpcyVA06E+a+R+Lb0Q/ORB6HWtrBjBzuOpkqtZTOtMQfGtPj&#10;c4PVaXN2GnZvx6/9nXqvX1zWj35SktyD1Prmenp6BBFxin8w/OqzOpTsdPBnskF0GhZpwl2ihlWa&#10;gWBgcZ/x4sBkmmQgy0L+r1D+AAAA//8DAFBLAQItABQABgAIAAAAIQC2gziS/gAAAOEBAAATAAAA&#10;AAAAAAAAAAAAAAAAAABbQ29udGVudF9UeXBlc10ueG1sUEsBAi0AFAAGAAgAAAAhADj9If/WAAAA&#10;lAEAAAsAAAAAAAAAAAAAAAAALwEAAF9yZWxzLy5yZWxzUEsBAi0AFAAGAAgAAAAhAEbidmoMAgAA&#10;+AMAAA4AAAAAAAAAAAAAAAAALgIAAGRycy9lMm9Eb2MueG1sUEsBAi0AFAAGAAgAAAAhAIwBs+ze&#10;AAAACgEAAA8AAAAAAAAAAAAAAAAAZgQAAGRycy9kb3ducmV2LnhtbFBLBQYAAAAABAAEAPMAAABx&#10;BQAAAAA=&#10;" filled="f" stroked="f">
+                <v:textbox>
+                  <w:txbxContent>
+                    <w:p>
+                      <w:r>
+                        <w:t>1</w:t>
+                      </w:r>
+                    </w:p>
+                  </w:txbxContent>
+                </v:textbox>
+              </v:shape>
+            </w:pict>
+          </mc:Fallback>
+        </mc:AlternateContent>
+      </w:r>
+      <w:r>
+        <w:rPr>
+          <w:noProof/>
+        </w:rPr>
+        <mc:AlternateContent>
+          <mc:Choice Requires="wps">
+            <w:drawing>
+              <wp:anchor distT="45720" distB="45720" distL="114300" distR="114300" simplePos="0" relativeHeight="251673600" behindDoc="0" locked="0" layoutInCell="1" allowOverlap="1" wp14:anchorId="06FD661C" wp14:editId="4242F12D">
+                <wp:simplePos x="0" y="0"/>
+                <wp:positionH relativeFrom="column">
+                  <wp:posOffset>2006600</wp:posOffset>
+                </wp:positionH>
+                <wp:positionV relativeFrom="paragraph">
+                  <wp:posOffset>4445000</wp:posOffset>
+                </wp:positionV>
+                <wp:extent cx="361950" cy="247650"/>
+                <wp:effectExtent l="0" t="0" r="0" b="0"/>
+                <wp:wrapNone/>
+                <wp:docPr id="18" name="Text Box 18"/>
+                <wp:cNvGraphicFramePr>
+                  <a:graphicFrameLocks xmlns:a="http://schemas.openxmlformats.org/drawingml/2006/main"/>
+                </wp:cNvGraphicFramePr>
+                <a:graphic xmlns:a="http://schemas.openxmlformats.org/drawingml/2006/main">
+                  <a:graphicData uri="http://schemas.microsoft.com/office/word/2010/wordprocessingShape">
+                    <wps:wsp>
+                      <wps:cNvSpPr txBox="1">
+                        <a:spLocks noChangeArrowheads="1"/>
+                      </wps:cNvSpPr>
+                      <wps:spPr bwMode="auto">
+                        <a:xfrm>
+                          <a:off x="0" y="0"/>
+                          <a:ext cx="361950" cy="247650"/>
+                        </a:xfrm>
+                        <a:prstGeom prst="rect">
+                          <a:avLst/>
+                        </a:prstGeom>
+                        <a:noFill/>
+                        <a:ln w="9525">
+                          <a:noFill/>
+                          <a:miter lim="800000"/>
+                          <a:headEnd/>
+                          <a:tailEnd/>
+                        </a:ln>
+                      </wps:spPr>
+                      <wps:txbx>
+                        <w:txbxContent>
+                          <w:p>
+                            <w:r>
+                              <w:t>1</w:t>
+                            </w:r>
+                          </w:p>
+                        </w:txbxContent>
+                      </wps:txbx>
+                      <wps:bodyPr rot="0" vert="horz" wrap="square" lIns="91440" tIns="45720" rIns="91440" bIns="45720" anchor="t" anchorCtr="0">
+                        <a:noAutofit/>
+                      </wps:bodyPr>
+                    </wps:wsp>
+                  </a:graphicData>
+                </a:graphic>
+                <wp14:sizeRelH relativeFrom="margin">
+                  <wp14:pctWidth>0</wp14:pctWidth>
+                </wp14:sizeRelH>
+                <wp14:sizeRelV relativeFrom="margin">
+                  <wp14:pctHeight>0</wp14:pctHeight>
+                </wp14:sizeRelV>
+              </wp:anchor>
+            </w:drawing>
+          </mc:Choice>
+          <mc:Fallback>
+            <w:pict>
+              <v:shape w14:anchorId="06FD661C" id="Text Box 18" o:spid="_x0000_s1029" type="#_x0000_t202" style="position:absolute;margin-left:158pt;margin-top:350pt;width:28.5pt;height:19.5pt;z-index:251673600;visibility:visible;mso-wrap-style:square;mso-width-percent:0;mso-height-percent:0;mso-wrap-distance-left:9pt;mso-wrap-distance-top:3.6pt;mso-wrap-distance-right:9pt;mso-wrap-distance-bottom:3.6pt;mso-position-horizontal:absolute;mso-position-horizontal-relative:text;mso-position-vertical:absolute;mso-position-vertical-relative:text;mso-width-percent:0;mso-height-percent:0;mso-width-relative:margin;mso-height-relative:margin;v-text-anchor:top" o:gfxdata="UEsDBBQABgAIAAAAIQC2gziS/gAAAOEBAAATAAAAW0NvbnRlbnRfVHlwZXNdLnhtbJSRQU7DMBBF&#10;90jcwfIWJU67QAgl6YK0S0CoHGBkTxKLZGx5TGhvj5O2G0SRWNoz/78nu9wcxkFMGNg6quQqL6RA&#10;0s5Y6ir5vt9lD1JwBDIwOMJKHpHlpr69KfdHjyxSmriSfYz+USnWPY7AufNIadK6MEJMx9ApD/oD&#10;OlTrorhX2lFEilmcO2RdNtjC5xDF9pCuTyYBB5bi6bQ4syoJ3g9WQ0ymaiLzg5KdCXlKLjvcW893&#10;SUOqXwnz5DrgnHtJTxOsQfEKIT7DmDSUCaxw7Rqn8787ZsmRM9e2VmPeBN4uqYvTtW7jvijg9N/y&#10;JsXecLq0q+WD6m8AAAD//wMAUEsDBBQABgAIAAAAIQA4/SH/1gAAAJQBAAALAAAAX3JlbHMvLnJl&#10;bHOkkMFqwzAMhu+DvYPRfXGawxijTi+j0GvpHsDYimMaW0Yy2fr2M4PBMnrbUb/Q94l/f/hMi1qR&#10;JVI2sOt6UJgd+ZiDgffL8ekFlFSbvV0oo4EbChzGx4f9GRdb25HMsYhqlCwG5lrLq9biZkxWOiqY&#10;22YiTra2kYMu1l1tQD30/bPm3wwYN0x18gb45AdQl1tp5j/sFB2T0FQ7R0nTNEV3j6o9feQzro1i&#10;OWA14Fm+Q8a1a8+Bvu/d/dMb2JY5uiPbhG/ktn4cqGU/er3pcvwCAAD//wMAUEsDBBQABgAIAAAA&#10;IQBkKz2zDAIAAPoDAAAOAAAAZHJzL2Uyb0RvYy54bWysU9tu2zAMfR+wfxD0vjhJk7Qx4hRduw4D&#10;ugvQ7gMYWY6FSaImKbGzry8lJ1mwvQ3zg0HxcsRzSK1ue6PZXvqg0FZ8MhpzJq3AWtltxb+/PL67&#10;4SxEsDVotLLiBxn47frtm1XnSjnFFnUtPSMQG8rOVbyN0ZVFEUQrDYQROmkp2KA3EOnot0XtoSN0&#10;o4vpeLwoOvS18yhkCOR9GIJ8nfGbRor4tWmCjExXnHqL+e/zf5P+xXoF5daDa5U4tgH/0IUBZenS&#10;M9QDRGA7r/6CMkp4DNjEkUBTYNMoITMHYjMZ/8HmuQUnMxcSJ7izTOH/wYov+2+eqZpmR5OyYGhG&#10;L7KP7D32jFykT+dCSWnPjhJjT37KzVyDe0LxIzCL9y3YrbzzHrtWQk39TVJlcVE64IQEsuk+Y033&#10;wC5iBuobb5J4JAcjdJrT4Tyb1Isg59VispxTRFBoOrtekJ1ugPJU7HyIHyUaloyKexp9Bof9U4hD&#10;6ikl3WXxUWlNfii1ZV3Fl/PpPBdcRIyKtJ1amYrfjNM37Evi+MHWuTiC0oNNvWh7JJ14Doxjv+mz&#10;vlcnLTdYH0gFj8My0uMho0X/i7OOFrHi4ecOvORMf7Kk5HIym6XNzYfZ/HpKB38Z2VxGwAqCqnjk&#10;bDDvY972gfIdKd6orEYazdDJsWVasKzn8TGkDb4856zfT3b9CgAA//8DAFBLAwQUAAYACAAAACEA&#10;0uBaOd4AAAALAQAADwAAAGRycy9kb3ducmV2LnhtbEyPQU/DMAyF70j8h8hI3FgyChsrdScE4gpi&#10;sEncssZrKxqnarK1/HvMCW7P9tPz94r15Dt1oiG2gRHmMwOKuAqu5Rrh4/356g5UTJad7QITwjdF&#10;WJfnZ4XNXRj5jU6bVCsJ4ZhbhCalPtc6Vg15G2ehJ5bbIQzeJhmHWrvBjhLuO31tzEJ727J8aGxP&#10;jw1VX5ujR9i+HD53N+a1fvK3/Rgmo9mvNOLlxfRwDyrRlP7M8Isv6FAK0z4c2UXVIWTzhXRJCEtj&#10;RIgjW2Yi9rLJVgZ0Wej/HcofAAAA//8DAFBLAQItABQABgAIAAAAIQC2gziS/gAAAOEBAAATAAAA&#10;AAAAAAAAAAAAAAAAAABbQ29udGVudF9UeXBlc10ueG1sUEsBAi0AFAAGAAgAAAAhADj9If/WAAAA&#10;lAEAAAsAAAAAAAAAAAAAAAAALwEAAF9yZWxzLy5yZWxzUEsBAi0AFAAGAAgAAAAhAGQrPbMMAgAA&#10;+gMAAA4AAAAAAAAAAAAAAAAALgIAAGRycy9lMm9Eb2MueG1sUEsBAi0AFAAGAAgAAAAhANLgWjne&#10;AAAACwEAAA8AAAAAAAAAAAAAAAAAZgQAAGRycy9kb3ducmV2LnhtbFBLBQYAAAAABAAEAPMAAABx&#10;BQAAAAA=&#10;" filled="f" stroked="f">
+                <v:textbox>
+                  <w:txbxContent>
+                    <w:p>
+                      <w:r>
+                        <w:t>1</w:t>
+                      </w:r>
+                    </w:p>
+                  </w:txbxContent>
+                </v:textbox>
+              </v:shape>
+            </w:pict>
+          </mc:Fallback>
+        </mc:AlternateContent>
+      </w:r>
+      <w:r>
+        <w:rPr>
+          <w:noProof/>
+        </w:rPr>
+        <mc:AlternateContent>
+          <mc:Choice Requires="wps">
+            <w:drawing>
+              <wp:anchor distT="45720" distB="45720" distL="114300" distR="114300" simplePos="0" relativeHeight="251672576" behindDoc="0" locked="0" layoutInCell="1" allowOverlap="1" wp14:anchorId="1D2B1D3F" wp14:editId="1A0DC1D2">
+                <wp:simplePos x="0" y="0"/>
+                <wp:positionH relativeFrom="column">
+                  <wp:posOffset>2012950</wp:posOffset>
+                </wp:positionH>
+                <wp:positionV relativeFrom="paragraph">
+                  <wp:posOffset>2590800</wp:posOffset>
+                </wp:positionV>
+                <wp:extent cx="361950" cy="247650"/>
+                <wp:effectExtent l="0" t="0" r="0" b="0"/>
+                <wp:wrapNone/>
+                <wp:docPr id="17" name="Text Box 17"/>
+                <wp:cNvGraphicFramePr>
+                  <a:graphicFrameLocks xmlns:a="http://schemas.openxmlformats.org/drawingml/2006/main"/>
+                </wp:cNvGraphicFramePr>
+                <a:graphic xmlns:a="http://schemas.openxmlformats.org/drawingml/2006/main">
+                  <a:graphicData uri="http://schemas.microsoft.com/office/word/2010/wordprocessingShape">
+                    <wps:wsp>
+                      <wps:cNvSpPr txBox="1">
+                        <a:spLocks noChangeArrowheads="1"/>
+                      </wps:cNvSpPr>
+                      <wps:spPr bwMode="auto">
+                        <a:xfrm>
+                          <a:off x="0" y="0"/>
+                          <a:ext cx="361950" cy="247650"/>
+                        </a:xfrm>
+                        <a:prstGeom prst="rect">
+                          <a:avLst/>
+                        </a:prstGeom>
+                        <a:noFill/>
+                        <a:ln w="9525">
+                          <a:noFill/>
+                          <a:miter lim="800000"/>
+                          <a:headEnd/>
+                          <a:tailEnd/>
+                        </a:ln>
+                      </wps:spPr>
+                      <wps:txbx>
+                        <w:txbxContent>
+                          <w:p>
+                            <w:r>
+                              <w:t>1</w:t>
+                            </w:r>
+                          </w:p>
+                        </w:txbxContent>
+                      </wps:txbx>
+                      <wps:bodyPr rot="0" vert="horz" wrap="square" lIns="91440" tIns="45720" rIns="91440" bIns="45720" anchor="t" anchorCtr="0">
+                        <a:noAutofit/>
+                      </wps:bodyPr>
+                    </wps:wsp>
+                  </a:graphicData>
+                </a:graphic>
+                <wp14:sizeRelH relativeFrom="margin">
+                  <wp14:pctWidth>0</wp14:pctWidth>
+                </wp14:sizeRelH>
+                <wp14:sizeRelV relativeFrom="margin">
+                  <wp14:pctHeight>0</wp14:pctHeight>
+                </wp14:sizeRelV>
+              </wp:anchor>
+            </w:drawing>
+          </mc:Choice>
+          <mc:Fallback>
+            <w:pict>
+              <v:shape w14:anchorId="1D2B1D3F" id="Text Box 17" o:spid="_x0000_s1030" type="#_x0000_t202" style="position:absolute;margin-left:158.5pt;margin-top:204pt;width:28.5pt;height:19.5pt;z-index:251672576;visibility:visible;mso-wrap-style:square;mso-width-percent:0;mso-height-percent:0;mso-wrap-distance-left:9pt;mso-wrap-distance-top:3.6pt;mso-wrap-distance-right:9pt;mso-wrap-distance-bottom:3.6pt;mso-position-horizontal:absolute;mso-position-horizontal-relative:text;mso-position-vertical:absolute;mso-position-vertical-relative:text;mso-width-percent:0;mso-height-percent:0;mso-width-relative:margin;mso-height-relative:margin;v-text-anchor:top" o:gfxdata="UEsDBBQABgAIAAAAIQC2gziS/gAAAOEBAAATAAAAW0NvbnRlbnRfVHlwZXNdLnhtbJSRQU7DMBBF&#10;90jcwfIWJU67QAgl6YK0S0CoHGBkTxKLZGx5TGhvj5O2G0SRWNoz/78nu9wcxkFMGNg6quQqL6RA&#10;0s5Y6ir5vt9lD1JwBDIwOMJKHpHlpr69KfdHjyxSmriSfYz+USnWPY7AufNIadK6MEJMx9ApD/oD&#10;OlTrorhX2lFEilmcO2RdNtjC5xDF9pCuTyYBB5bi6bQ4syoJ3g9WQ0ymaiLzg5KdCXlKLjvcW893&#10;SUOqXwnz5DrgnHtJTxOsQfEKIT7DmDSUCaxw7Rqn8787ZsmRM9e2VmPeBN4uqYvTtW7jvijg9N/y&#10;JsXecLq0q+WD6m8AAAD//wMAUEsDBBQABgAIAAAAIQA4/SH/1gAAAJQBAAALAAAAX3JlbHMvLnJl&#10;bHOkkMFqwzAMhu+DvYPRfXGawxijTi+j0GvpHsDYimMaW0Yy2fr2M4PBMnrbUb/Q94l/f/hMi1qR&#10;JVI2sOt6UJgd+ZiDgffL8ekFlFSbvV0oo4EbChzGx4f9GRdb25HMsYhqlCwG5lrLq9biZkxWOiqY&#10;22YiTra2kYMu1l1tQD30/bPm3wwYN0x18gb45AdQl1tp5j/sFB2T0FQ7R0nTNEV3j6o9feQzro1i&#10;OWA14Fm+Q8a1a8+Bvu/d/dMb2JY5uiPbhG/ktn4cqGU/er3pcvwCAAD//wMAUEsDBBQABgAIAAAA&#10;IQBVP1gUDAIAAPoDAAAOAAAAZHJzL2Uyb0RvYy54bWysU9uO0zAQfUfiHyy/07Sll23UdLXssghp&#10;uUi7fMDUcRoL22Nst0n5esZOWyp4Q+QhGs/leM6Z8fq2N5odpA8KbcUnozFn0gqsld1V/NvL45sb&#10;zkIEW4NGKyt+lIHfbl6/WneulFNsUdfSMwKxoexcxdsYXVkUQbTSQBihk5aCDXoDkY5+V9QeOkI3&#10;upiOx4uiQ187j0KGQN6HIcg3Gb9ppIhfmibIyHTFqbeY/z7/t+lfbNZQ7jy4VolTG/APXRhQli69&#10;QD1ABLb36i8oo4THgE0cCTQFNo0SMnMgNpPxH2yeW3AycyFxgrvIFP4frPh8+OqZqml2S84sGJrR&#10;i+wje4c9Ixfp07lQUtqzo8TYk59yM9fgnlB8D8zifQt2J++8x66VUFN/k1RZXJUOOCGBbLtPWNM9&#10;sI+YgfrGmyQeycEIneZ0vMwm9SLI+XYxWc0pIig0nS0XZKcboDwXOx/iB4mGJaPinkafweHwFOKQ&#10;ek5Jd1l8VFqTH0ptWVfx1Xw6zwVXEaMibadWpuI34/QN+5I4vrd1Lo6g9GBTL9qeSCeeA+PYb/us&#10;7+ys5RbrI6ngcVhGejxktOh/ctbRIlY8/NiDl5zpj5aUXE1ms7S5+TCbL6d08NeR7XUErCCoikfO&#10;BvM+5m0fKN+R4o3KaqTRDJ2cWqYFy3qeHkPa4Otzzvr9ZDe/AAAA//8DAFBLAwQUAAYACAAAACEA&#10;a8j/dtwAAAALAQAADwAAAGRycy9kb3ducmV2LnhtbExPQU7DMBC8I/EHa5G4Ubs00BKyqRCIK4gC&#10;lXpz420SEa+j2G3C71lOcJvZGc3OFOvJd+pEQ2wDI8xnBhRxFVzLNcLH+/PVClRMlp3tAhPCN0VY&#10;l+dnhc1dGPmNTptUKwnhmFuEJqU+1zpWDXkbZ6EnFu0QBm+T0KHWbrCjhPtOXxtzq71tWT40tqfH&#10;hqqvzdEjfL4cdtvMvNZP/qYfw2Q0+zuNeHkxPdyDSjSlPzP81pfqUEqnfTiyi6pDWMyXsiUhZGYl&#10;QByLZSZgL5dMJF0W+v+G8gcAAP//AwBQSwECLQAUAAYACAAAACEAtoM4kv4AAADhAQAAEwAAAAAA&#10;AAAAAAAAAAAAAAAAW0NvbnRlbnRfVHlwZXNdLnhtbFBLAQItABQABgAIAAAAIQA4/SH/1gAAAJQB&#10;AAALAAAAAAAAAAAAAAAAAC8BAABfcmVscy8ucmVsc1BLAQItABQABgAIAAAAIQBVP1gUDAIAAPoD&#10;AAAOAAAAAAAAAAAAAAAAAC4CAABkcnMvZTJvRG9jLnhtbFBLAQItABQABgAIAAAAIQBryP923AAA&#10;AAsBAAAPAAAAAAAAAAAAAAAAAGYEAABkcnMvZG93bnJldi54bWxQSwUGAAAAAAQABADzAAAAbwUA&#10;AAAA&#10;" filled="f" stroked="f">
+                <v:textbox>
+                  <w:txbxContent>
+                    <w:p>
+                      <w:r>
+                        <w:t>1</w:t>
+                      </w:r>
+                    </w:p>
+                  </w:txbxContent>
+                </v:textbox>
+              </v:shape>
+            </w:pict>
+          </mc:Fallback>
+        </mc:AlternateContent>
+      </w:r>
+      <w:r>
+        <w:rPr>
+          <w:noProof/>
+        </w:rPr>
+        <mc:AlternateContent>
+          <mc:Choice Requires="wps">
+            <w:drawing>
+              <wp:anchor distT="45720" distB="45720" distL="114300" distR="114300" simplePos="0" relativeHeight="251671552" behindDoc="0" locked="0" layoutInCell="1" allowOverlap="1" wp14:anchorId="1CD15727" wp14:editId="2609400C">
+                <wp:simplePos x="0" y="0"/>
+                <wp:positionH relativeFrom="column">
+                  <wp:posOffset>4686300</wp:posOffset>
+                </wp:positionH>
+                <wp:positionV relativeFrom="paragraph">
+                  <wp:posOffset>3924300</wp:posOffset>
+                </wp:positionV>
+                <wp:extent cx="361950" cy="247650"/>
+                <wp:effectExtent l="0" t="0" r="0" b="0"/>
+                <wp:wrapNone/>
+                <wp:docPr id="16" name="Text Box 16"/>
+                <wp:cNvGraphicFramePr>
+                  <a:graphicFrameLocks xmlns:a="http://schemas.openxmlformats.org/drawingml/2006/main"/>
+                </wp:cNvGraphicFramePr>
+                <a:graphic xmlns:a="http://schemas.openxmlformats.org/drawingml/2006/main">
+                  <a:graphicData uri="http://schemas.microsoft.com/office/word/2010/wordprocessingShape">
+                    <wps:wsp>
+                      <wps:cNvSpPr txBox="1">
+                        <a:spLocks noChangeArrowheads="1"/>
+                      </wps:cNvSpPr>
+                      <wps:spPr bwMode="auto">
+                        <a:xfrm>
+                          <a:off x="0" y="0"/>
+                          <a:ext cx="361950" cy="247650"/>
+                        </a:xfrm>
+                        <a:prstGeom prst="rect">
+                          <a:avLst/>
+                        </a:prstGeom>
+                        <a:noFill/>
+                        <a:ln w="9525">
+                          <a:noFill/>
+                          <a:miter lim="800000"/>
+                          <a:headEnd/>
+                          <a:tailEnd/>
+                        </a:ln>
+                      </wps:spPr>
+                      <wps:txbx>
+                        <w:txbxContent>
+                          <w:p>
+                            <w:r>
+                              <w:t>*</w:t>
+                            </w:r>
+                          </w:p>
+                        </w:txbxContent>
+                      </wps:txbx>
+                      <wps:bodyPr rot="0" vert="horz" wrap="square" lIns="91440" tIns="45720" rIns="91440" bIns="45720" anchor="t" anchorCtr="0">
+                        <a:noAutofit/>
+                      </wps:bodyPr>
+                    </wps:wsp>
+                  </a:graphicData>
+                </a:graphic>
+                <wp14:sizeRelH relativeFrom="margin">
+                  <wp14:pctWidth>0</wp14:pctWidth>
+                </wp14:sizeRelH>
+                <wp14:sizeRelV relativeFrom="margin">
+                  <wp14:pctHeight>0</wp14:pctHeight>
+                </wp14:sizeRelV>
+              </wp:anchor>
+            </w:drawing>
+          </mc:Choice>
+          <mc:Fallback>
+            <w:pict>
+              <v:shape w14:anchorId="1CD15727" id="Text Box 16" o:spid="_x0000_s1031" type="#_x0000_t202" style="position:absolute;margin-left:369pt;margin-top:309pt;width:28.5pt;height:19.5pt;z-index:251671552;visibility:visible;mso-wrap-style:square;mso-width-percent:0;mso-height-percent:0;mso-wrap-distance-left:9pt;mso-wrap-distance-top:3.6pt;mso-wrap-distance-right:9pt;mso-wrap-distance-bottom:3.6pt;mso-position-horizontal:absolute;mso-position-horizontal-relative:text;mso-position-vertical:absolute;mso-position-vertical-relative:text;mso-width-percent:0;mso-height-percent:0;mso-width-relative:margin;mso-height-relative:margin;v-text-anchor:top" o:gfxdata="UEsDBBQABgAIAAAAIQC2gziS/gAAAOEBAAATAAAAW0NvbnRlbnRfVHlwZXNdLnhtbJSRQU7DMBBF&#10;90jcwfIWJU67QAgl6YK0S0CoHGBkTxKLZGx5TGhvj5O2G0SRWNoz/78nu9wcxkFMGNg6quQqL6RA&#10;0s5Y6ir5vt9lD1JwBDIwOMJKHpHlpr69KfdHjyxSmriSfYz+USnWPY7AufNIadK6MEJMx9ApD/oD&#10;OlTrorhX2lFEilmcO2RdNtjC5xDF9pCuTyYBB5bi6bQ4syoJ3g9WQ0ymaiLzg5KdCXlKLjvcW893&#10;SUOqXwnz5DrgnHtJTxOsQfEKIT7DmDSUCaxw7Rqn8787ZsmRM9e2VmPeBN4uqYvTtW7jvijg9N/y&#10;JsXecLq0q+WD6m8AAAD//wMAUEsDBBQABgAIAAAAIQA4/SH/1gAAAJQBAAALAAAAX3JlbHMvLnJl&#10;bHOkkMFqwzAMhu+DvYPRfXGawxijTi+j0GvpHsDYimMaW0Yy2fr2M4PBMnrbUb/Q94l/f/hMi1qR&#10;JVI2sOt6UJgd+ZiDgffL8ekFlFSbvV0oo4EbChzGx4f9GRdb25HMsYhqlCwG5lrLq9biZkxWOiqY&#10;22YiTra2kYMu1l1tQD30/bPm3wwYN0x18gb45AdQl1tp5j/sFB2T0FQ7R0nTNEV3j6o9feQzro1i&#10;OWA14Fm+Q8a1a8+Bvu/d/dMb2JY5uiPbhG/ktn4cqGU/er3pcvwCAAD//wMAUEsDBBQABgAIAAAA&#10;IQBKun0cDAIAAPoDAAAOAAAAZHJzL2Uyb0RvYy54bWysU9tu2zAMfR+wfxD0vjjJkrQx4hRduw4D&#10;ugvQ7gMYWY6FSaImKbGzrx8lJ1nQvg3zg0HxcsRzSK1ueqPZXvqg0FZ8MhpzJq3AWtltxX88P7y7&#10;5ixEsDVotLLiBxn4zfrtm1XnSjnFFnUtPSMQG8rOVbyN0ZVFEUQrDYQROmkp2KA3EOnot0XtoSN0&#10;o4vpeLwoOvS18yhkCOS9H4J8nfGbRor4rWmCjExXnHqL+e/zf5P+xXoF5daDa5U4tgH/0IUBZenS&#10;M9Q9RGA7r15BGSU8BmziSKApsGmUkJkDsZmMX7B5asHJzIXECe4sU/h/sOLr/rtnqqbZLTizYGhG&#10;z7KP7AP2jFykT+dCSWlPjhJjT37KzVyDe0TxMzCLdy3Yrbz1HrtWQk39TVJlcVE64IQEsum+YE33&#10;wC5iBuobb5J4JAcjdJrT4Tyb1Isg5/vFZDmniKDQdHa1IDvdAOWp2PkQP0k0LBkV9zT6DA77xxCH&#10;1FNKusvig9Ka/FBqy7qKL+fTeS64iBgVaTu1MhW/Hqdv2JfE8aOtc3EEpQebetH2SDrxHBjHftNn&#10;fecnLTdYH0gFj8My0uMho0X/m7OOFrHi4dcOvORMf7ak5HIym6XNzYfZ/GpKB38Z2VxGwAqCqnjk&#10;bDDvYt72gfItKd6orEYazdDJsWVasKzn8TGkDb4856y/T3b9BwAA//8DAFBLAwQUAAYACAAAACEA&#10;pYsM9t4AAAALAQAADwAAAGRycy9kb3ducmV2LnhtbEyPzU7DMBCE70i8g7VI3KhdIE0b4lQIxLWI&#10;/knc3HibRMTrKHab8PbdnuA2uzua/SZfjq4VZ+xD40nDdKJAIJXeNlRp2G4+HuYgQjRkTesJNfxi&#10;gGVxe5ObzPqBvvC8jpXgEAqZ0VDH2GVShrJGZ8LEd0h8O/remchjX0nbm4HDXSsflZpJZxriD7Xp&#10;8K3G8md9chp2q+P3/ll9Vu8u6QY/KkluIbW+vxtfX0BEHOOfGa74jA4FMx38iWwQrYb0ac5doobZ&#10;9CrYkS4SFgfeJKkCWeTyf4fiAgAA//8DAFBLAQItABQABgAIAAAAIQC2gziS/gAAAOEBAAATAAAA&#10;AAAAAAAAAAAAAAAAAABbQ29udGVudF9UeXBlc10ueG1sUEsBAi0AFAAGAAgAAAAhADj9If/WAAAA&#10;lAEAAAsAAAAAAAAAAAAAAAAALwEAAF9yZWxzLy5yZWxzUEsBAi0AFAAGAAgAAAAhAEq6fRwMAgAA&#10;+gMAAA4AAAAAAAAAAAAAAAAALgIAAGRycy9lMm9Eb2MueG1sUEsBAi0AFAAGAAgAAAAhAKWLDPbe&#10;AAAACwEAAA8AAAAAAAAAAAAAAAAAZgQAAGRycy9kb3ducmV2LnhtbFBLBQYAAAAABAAEAPMAAABx&#10;BQAAAAA=&#10;" filled="f" stroked="f">
+                <v:textbox>
+                  <w:txbxContent>
+                    <w:p>
+                      <w:r>
+                        <w:t>*</w:t>
+                      </w:r>
+                    </w:p>
+                  </w:txbxContent>
+                </v:textbox>
+              </v:shape>
+            </w:pict>
+          </mc:Fallback>
+        </mc:AlternateContent>
+      </w:r>
+      <w:r>
+        <w:rPr>
+          <w:noProof/>
+        </w:rPr>
+        <mc:AlternateContent>
+          <mc:Choice Requires="wps">
+            <w:drawing>
+              <wp:anchor distT="45720" distB="45720" distL="114300" distR="114300" simplePos="0" relativeHeight="251670528" behindDoc="0" locked="0" layoutInCell="1" allowOverlap="1" wp14:anchorId="4BEACDC5" wp14:editId="09E4EE5D">
+                <wp:simplePos x="0" y="0"/>
+                <wp:positionH relativeFrom="column">
+                  <wp:posOffset>4686300</wp:posOffset>
+                </wp:positionH>
+                <wp:positionV relativeFrom="paragraph">
+                  <wp:posOffset>3804920</wp:posOffset>
+                </wp:positionV>
+                <wp:extent cx="361950" cy="247650"/>
+                <wp:effectExtent l="0" t="0" r="0" b="0"/>
+                <wp:wrapNone/>
+                <wp:docPr id="15" name="Text Box 15"/>
+                <wp:cNvGraphicFramePr>
+                  <a:graphicFrameLocks xmlns:a="http://schemas.openxmlformats.org/drawingml/2006/main"/>
+                </wp:cNvGraphicFramePr>
+                <a:graphic xmlns:a="http://schemas.openxmlformats.org/drawingml/2006/main">
+                  <a:graphicData uri="http://schemas.microsoft.com/office/word/2010/wordprocessingShape">
+                    <wps:wsp>
+                      <wps:cNvSpPr txBox="1">
+                        <a:spLocks noChangeArrowheads="1"/>
+                      </wps:cNvSpPr>
+                      <wps:spPr bwMode="auto">
+                        <a:xfrm>
+                          <a:off x="0" y="0"/>
+                          <a:ext cx="361950" cy="247650"/>
+                        </a:xfrm>
+                        <a:prstGeom prst="rect">
+                          <a:avLst/>
+                        </a:prstGeom>
+                        <a:noFill/>
+                        <a:ln w="9525">
+                          <a:noFill/>
+                          <a:miter lim="800000"/>
+                          <a:headEnd/>
+                          <a:tailEnd/>
+                        </a:ln>
+                      </wps:spPr>
+                      <wps:txbx>
+                        <w:txbxContent>
+                          <w:p>
+                            <w:r>
+                              <w:t>*</w:t>
+                            </w:r>
+                          </w:p>
+                        </w:txbxContent>
+                      </wps:txbx>
+                      <wps:bodyPr rot="0" vert="horz" wrap="square" lIns="91440" tIns="45720" rIns="91440" bIns="45720" anchor="t" anchorCtr="0">
+                        <a:noAutofit/>
+                      </wps:bodyPr>
+                    </wps:wsp>
+                  </a:graphicData>
+                </a:graphic>
+                <wp14:sizeRelH relativeFrom="margin">
+                  <wp14:pctWidth>0</wp14:pctWidth>
+                </wp14:sizeRelH>
+                <wp14:sizeRelV relativeFrom="margin">
+                  <wp14:pctHeight>0</wp14:pctHeight>
+                </wp14:sizeRelV>
+              </wp:anchor>
+            </w:drawing>
+          </mc:Choice>
+          <mc:Fallback>
+            <w:pict>
+              <v:shape w14:anchorId="4BEACDC5" id="Text Box 15" o:spid="_x0000_s1032" type="#_x0000_t202" style="position:absolute;margin-left:369pt;margin-top:299.6pt;width:28.5pt;height:19.5pt;z-index:251670528;visibility:visible;mso-wrap-style:square;mso-width-percent:0;mso-height-percent:0;mso-wrap-distance-left:9pt;mso-wrap-distance-top:3.6pt;mso-wrap-distance-right:9pt;mso-wrap-distance-bottom:3.6pt;mso-position-horizontal:absolute;mso-position-horizontal-relative:text;mso-position-vertical:absolute;mso-position-vertical-relative:text;mso-width-percent:0;mso-height-percent:0;mso-width-relative:margin;mso-height-relative:margin;v-text-anchor:top" o:gfxdata="UEsDBBQABgAIAAAAIQC2gziS/gAAAOEBAAATAAAAW0NvbnRlbnRfVHlwZXNdLnhtbJSRQU7DMBBF&#10;90jcwfIWJU67QAgl6YK0S0CoHGBkTxKLZGx5TGhvj5O2G0SRWNoz/78nu9wcxkFMGNg6quQqL6RA&#10;0s5Y6ir5vt9lD1JwBDIwOMJKHpHlpr69KfdHjyxSmriSfYz+USnWPY7AufNIadK6MEJMx9ApD/oD&#10;OlTrorhX2lFEilmcO2RdNtjC5xDF9pCuTyYBB5bi6bQ4syoJ3g9WQ0ymaiLzg5KdCXlKLjvcW893&#10;SUOqXwnz5DrgnHtJTxOsQfEKIT7DmDSUCaxw7Rqn8787ZsmRM9e2VmPeBN4uqYvTtW7jvijg9N/y&#10;JsXecLq0q+WD6m8AAAD//wMAUEsDBBQABgAIAAAAIQA4/SH/1gAAAJQBAAALAAAAX3JlbHMvLnJl&#10;bHOkkMFqwzAMhu+DvYPRfXGawxijTi+j0GvpHsDYimMaW0Yy2fr2M4PBMnrbUb/Q94l/f/hMi1qR&#10;JVI2sOt6UJgd+ZiDgffL8ekFlFSbvV0oo4EbChzGx4f9GRdb25HMsYhqlCwG5lrLq9biZkxWOiqY&#10;22YiTra2kYMu1l1tQD30/bPm3wwYN0x18gb45AdQl1tp5j/sFB2T0FQ7R0nTNEV3j6o9feQzro1i&#10;OWA14Fm+Q8a1a8+Bvu/d/dMb2JY5uiPbhG/ktn4cqGU/er3pcvwCAAD//wMAUEsDBBQABgAIAAAA&#10;IQBrNRMEDAIAAPoDAAAOAAAAZHJzL2Uyb0RvYy54bWysU9tu2zAMfR+wfxD0vjjJkrQx4hRduw4D&#10;ugvQ7gMYWY6FSaImKbGzrx8lJ1nQvg3zg0HxcsRzSK1ueqPZXvqg0FZ8MhpzJq3AWtltxX88P7y7&#10;5ixEsDVotLLiBxn4zfrtm1XnSjnFFnUtPSMQG8rOVbyN0ZVFEUQrDYQROmkp2KA3EOnot0XtoSN0&#10;o4vpeLwoOvS18yhkCOS9H4J8nfGbRor4rWmCjExXnHqL+e/zf5P+xXoF5daDa5U4tgH/0IUBZenS&#10;M9Q9RGA7r15BGSU8BmziSKApsGmUkJkDsZmMX7B5asHJzIXECe4sU/h/sOLr/rtnqqbZzTmzYGhG&#10;z7KP7AP2jFykT+dCSWlPjhJjT37KzVyDe0TxMzCLdy3Yrbz1HrtWQk39TVJlcVE64IQEsum+YE33&#10;wC5iBuobb5J4JAcjdJrT4Tyb1Isg5/vFZDmniKDQdHa1IDvdAOWp2PkQP0k0LBkV9zT6DA77xxCH&#10;1FNKusvig9Ka/FBqy7qKL+fTeS64iBgVaTu1MhW/Hqdv2JfE8aOtc3EEpQebetH2SDrxHBjHftNn&#10;fRcnLTdYH0gFj8My0uMho0X/m7OOFrHi4dcOvORMf7ak5HIym6XNzYfZ/GpKB38Z2VxGwAqCqnjk&#10;bDDvYt72gfItKd6orEYazdDJsWVasKzn8TGkDb4856y/T3b9BwAA//8DAFBLAwQUAAYACAAAACEA&#10;LcpkbOAAAAALAQAADwAAAGRycy9kb3ducmV2LnhtbEyPwU7DMBBE70j8g7VI3KhNStokZFMhEFcQ&#10;hVbi5sbbJCJeR7HbhL/HnOA4O6PZN+Vmtr040+g7xwi3CwWCuHam4wbh4/35JgPhg2aje8eE8E0e&#10;NtXlRakL4yZ+o/M2NCKWsC80QhvCUEjp65as9gs3EEfv6EarQ5RjI82op1hue5kotZJWdxw/tHqg&#10;x5bqr+3JIuxejp/7O/XaPNl0mNysJNtcIl5fzQ/3IALN4S8Mv/gRHarIdHAnNl70COtlFrcEhDTP&#10;ExAxsc7TeDkgrJZZArIq5f8N1Q8AAAD//wMAUEsBAi0AFAAGAAgAAAAhALaDOJL+AAAA4QEAABMA&#10;AAAAAAAAAAAAAAAAAAAAAFtDb250ZW50X1R5cGVzXS54bWxQSwECLQAUAAYACAAAACEAOP0h/9YA&#10;AACUAQAACwAAAAAAAAAAAAAAAAAvAQAAX3JlbHMvLnJlbHNQSwECLQAUAAYACAAAACEAazUTBAwC&#10;AAD6AwAADgAAAAAAAAAAAAAAAAAuAgAAZHJzL2Uyb0RvYy54bWxQSwECLQAUAAYACAAAACEALcpk&#10;bOAAAAALAQAADwAAAAAAAAAAAAAAAABmBAAAZHJzL2Rvd25yZXYueG1sUEsFBgAAAAAEAAQA8wAA&#10;AHMFAAAAAA==&#10;" filled="f" stroked="f">
+                <v:textbox>
+                  <w:txbxContent>
+                    <w:p>
+                      <w:r>
+                        <w:t>*</w:t>
+                      </w:r>
+                    </w:p>
+                  </w:txbxContent>
+                </v:textbox>
+              </v:shape>
+            </w:pict>
+          </mc:Fallback>
+        </mc:AlternateContent>
+      </w:r>
+      <w:r>
+        <w:rPr>
+          <w:noProof/>
+        </w:rPr>
+        <mc:AlternateContent>
+          <mc:Choice Requires="wps">
+            <w:drawing>
+              <wp:anchor distT="45720" distB="45720" distL="114300" distR="114300" simplePos="0" relativeHeight="251669504" behindDoc="0" locked="0" layoutInCell="1" allowOverlap="1" wp14:anchorId="2E991990" wp14:editId="4276707F">
+                <wp:simplePos x="0" y="0"/>
+                <wp:positionH relativeFrom="column">
+                  <wp:posOffset>4673600</wp:posOffset>
+                </wp:positionH>
+                <wp:positionV relativeFrom="paragraph">
+                  <wp:posOffset>2070100</wp:posOffset>
+                </wp:positionV>
+                <wp:extent cx="361950" cy="247650"/>
+                <wp:effectExtent l="0" t="0" r="0" b="0"/>
+                <wp:wrapNone/>
+                <wp:docPr id="14" name="Text Box 14"/>
+                <wp:cNvGraphicFramePr>
+                  <a:graphicFrameLocks xmlns:a="http://schemas.openxmlformats.org/drawingml/2006/main"/>
+                </wp:cNvGraphicFramePr>
+                <a:graphic xmlns:a="http://schemas.openxmlformats.org/drawingml/2006/main">
+                  <a:graphicData uri="http://schemas.microsoft.com/office/word/2010/wordprocessingShape">
+                    <wps:wsp>
+                      <wps:cNvSpPr txBox="1">
+                        <a:spLocks noChangeArrowheads="1"/>
+                      </wps:cNvSpPr>
+                      <wps:spPr bwMode="auto">
+                        <a:xfrm>
+                          <a:off x="0" y="0"/>
+                          <a:ext cx="361950" cy="247650"/>
+                        </a:xfrm>
+                        <a:prstGeom prst="rect">
+                          <a:avLst/>
+                        </a:prstGeom>
+                        <a:noFill/>
+                        <a:ln w="9525">
+                          <a:noFill/>
+                          <a:miter lim="800000"/>
+                          <a:headEnd/>
+                          <a:tailEnd/>
+                        </a:ln>
+                      </wps:spPr>
+                      <wps:txbx>
+                        <w:txbxContent>
+                          <w:p>
+                            <w:r>
+                              <w:t>*</w:t>
+                            </w:r>
+                          </w:p>
+                        </w:txbxContent>
+                      </wps:txbx>
+                      <wps:bodyPr rot="0" vert="horz" wrap="square" lIns="91440" tIns="45720" rIns="91440" bIns="45720" anchor="t" anchorCtr="0">
+                        <a:noAutofit/>
+                      </wps:bodyPr>
+                    </wps:wsp>
+                  </a:graphicData>
+                </a:graphic>
+                <wp14:sizeRelH relativeFrom="margin">
+                  <wp14:pctWidth>0</wp14:pctWidth>
+                </wp14:sizeRelH>
+                <wp14:sizeRelV relativeFrom="margin">
+                  <wp14:pctHeight>0</wp14:pctHeight>
+                </wp14:sizeRelV>
+              </wp:anchor>
+            </w:drawing>
+          </mc:Choice>
+          <mc:Fallback>
+            <w:pict>
+              <v:shape w14:anchorId="2E991990" id="Text Box 14" o:spid="_x0000_s1033" type="#_x0000_t202" style="position:absolute;margin-left:368pt;margin-top:163pt;width:28.5pt;height:19.5pt;z-index:251669504;visibility:visible;mso-wrap-style:square;mso-width-percent:0;mso-height-percent:0;mso-wrap-distance-left:9pt;mso-wrap-distance-top:3.6pt;mso-wrap-distance-right:9pt;mso-wrap-distance-bottom:3.6pt;mso-position-horizontal:absolute;mso-position-horizontal-relative:text;mso-position-vertical:absolute;mso-position-vertical-relative:text;mso-width-percent:0;mso-height-percent:0;mso-width-relative:margin;mso-height-relative:margin;v-text-anchor:top" o:gfxdata="UEsDBBQABgAIAAAAIQC2gziS/gAAAOEBAAATAAAAW0NvbnRlbnRfVHlwZXNdLnhtbJSRQU7DMBBF&#10;90jcwfIWJU67QAgl6YK0S0CoHGBkTxKLZGx5TGhvj5O2G0SRWNoz/78nu9wcxkFMGNg6quQqL6RA&#10;0s5Y6ir5vt9lD1JwBDIwOMJKHpHlpr69KfdHjyxSmriSfYz+USnWPY7AufNIadK6MEJMx9ApD/oD&#10;OlTrorhX2lFEilmcO2RdNtjC5xDF9pCuTyYBB5bi6bQ4syoJ3g9WQ0ymaiLzg5KdCXlKLjvcW893&#10;SUOqXwnz5DrgnHtJTxOsQfEKIT7DmDSUCaxw7Rqn8787ZsmRM9e2VmPeBN4uqYvTtW7jvijg9N/y&#10;JsXecLq0q+WD6m8AAAD//wMAUEsDBBQABgAIAAAAIQA4/SH/1gAAAJQBAAALAAAAX3JlbHMvLnJl&#10;bHOkkMFqwzAMhu+DvYPRfXGawxijTi+j0GvpHsDYimMaW0Yy2fr2M4PBMnrbUb/Q94l/f/hMi1qR&#10;JVI2sOt6UJgd+ZiDgffL8ekFlFSbvV0oo4EbChzGx4f9GRdb25HMsYhqlCwG5lrLq9biZkxWOiqY&#10;22YiTra2kYMu1l1tQD30/bPm3wwYN0x18gb45AdQl1tp5j/sFB2T0FQ7R0nTNEV3j6o9feQzro1i&#10;OWA14Fm+Q8a1a8+Bvu/d/dMb2JY5uiPbhG/ktn4cqGU/er3pcvwCAAD//wMAUEsDBBQABgAIAAAA&#10;IQB0sDYMDAIAAPoDAAAOAAAAZHJzL2Uyb0RvYy54bWysU9uO0zAQfUfiHyy/07Sll23UdLXssghp&#10;uUi7fMDUcRoL22Nst0n5esZOWyp4Q+QhGs/leM6Z8fq2N5odpA8KbcUnozFn0gqsld1V/NvL45sb&#10;zkIEW4NGKyt+lIHfbl6/WneulFNsUdfSMwKxoexcxdsYXVkUQbTSQBihk5aCDXoDkY5+V9QeOkI3&#10;upiOx4uiQ187j0KGQN6HIcg3Gb9ppIhfmibIyHTFqbeY/z7/t+lfbNZQ7jy4VolTG/APXRhQli69&#10;QD1ABLb36i8oo4THgE0cCTQFNo0SMnMgNpPxH2yeW3AycyFxgrvIFP4frPh8+OqZqml2M84sGJrR&#10;i+wje4c9Ixfp07lQUtqzo8TYk59yM9fgnlB8D8zifQt2J++8x66VUFN/k1RZXJUOOCGBbLtPWNM9&#10;sI+YgfrGmyQeycEIneZ0vMwm9SLI+XYxWc0pIig0nS0XZKcboDwXOx/iB4mGJaPinkafweHwFOKQ&#10;ek5Jd1l8VFqTH0ptWVfx1Xw6zwVXEaMibadWpuI34/QN+5I4vrd1Lo6g9GBTL9qeSCeeA+PYb/us&#10;7/Ks5RbrI6ngcVhGejxktOh/ctbRIlY8/NiDl5zpj5aUXE1ms7S5+TCbL6d08NeR7XUErCCoikfO&#10;BvM+5m0fKN+R4o3KaqTRDJ2cWqYFy3qeHkPa4Otzzvr9ZDe/AAAA//8DAFBLAwQUAAYACAAAACEA&#10;HQWWTN4AAAALAQAADwAAAGRycy9kb3ducmV2LnhtbEyPzU7DMBCE70i8g7VI3KhNQ1Ma4lQIxLWI&#10;/knc3HibRMTrKHab8PbdnuA2uzua/SZfjq4VZ+xD40nD40SBQCq9bajSsN18PDyDCNGQNa0n1PCL&#10;AZbF7U1uMusH+sLzOlaCQyhkRkMdY5dJGcoanQkT3yHx7eh7ZyKPfSVtbwYOd62cKpVKZxriD7Xp&#10;8K3G8md9chp2q+P3/kl9Vu9u1g1+VJLcQmp9fze+voCIOMY/M1zxGR0KZjr4E9kgWg3zJOUuUUMy&#10;vQp2zBcJiwNv0pkCWeTyf4fiAgAA//8DAFBLAQItABQABgAIAAAAIQC2gziS/gAAAOEBAAATAAAA&#10;AAAAAAAAAAAAAAAAAABbQ29udGVudF9UeXBlc10ueG1sUEsBAi0AFAAGAAgAAAAhADj9If/WAAAA&#10;lAEAAAsAAAAAAAAAAAAAAAAALwEAAF9yZWxzLy5yZWxzUEsBAi0AFAAGAAgAAAAhAHSwNgwMAgAA&#10;+gMAAA4AAAAAAAAAAAAAAAAALgIAAGRycy9lMm9Eb2MueG1sUEsBAi0AFAAGAAgAAAAhAB0Flkze&#10;AAAACwEAAA8AAAAAAAAAAAAAAAAAZgQAAGRycy9kb3ducmV2LnhtbFBLBQYAAAAABAAEAPMAAABx&#10;BQAAAAA=&#10;" filled="f" stroked="f">
+                <v:textbox>
+                  <w:txbxContent>
+                    <w:p>
+                      <w:r>
+                        <w:t>*</w:t>
+                      </w:r>
+                    </w:p>
+                  </w:txbxContent>
+                </v:textbox>
+              </v:shape>
+            </w:pict>
+          </mc:Fallback>
+        </mc:AlternateContent>
+      </w:r>
+      <w:r>
+        <w:rPr>
+          <w:noProof/>
+        </w:rPr>
+        <mc:AlternateContent>
+          <mc:Choice Requires="wps">
+            <w:drawing>
+              <wp:anchor distT="45720" distB="45720" distL="114300" distR="114300" simplePos="0" relativeHeight="251668480" behindDoc="0" locked="0" layoutInCell="1" allowOverlap="1" wp14:anchorId="54C6810A" wp14:editId="5E5152B8">
+                <wp:simplePos x="0" y="0"/>
+                <wp:positionH relativeFrom="column">
+                  <wp:posOffset>4673600</wp:posOffset>
+                </wp:positionH>
+                <wp:positionV relativeFrom="paragraph">
+                  <wp:posOffset>1931670</wp:posOffset>
+                </wp:positionV>
+                <wp:extent cx="361950" cy="247650"/>
+                <wp:effectExtent l="0" t="0" r="0" b="0"/>
+                <wp:wrapNone/>
+                <wp:docPr id="13" name="Text Box 13"/>
+                <wp:cNvGraphicFramePr>
+                  <a:graphicFrameLocks xmlns:a="http://schemas.openxmlformats.org/drawingml/2006/main"/>
+                </wp:cNvGraphicFramePr>
+                <a:graphic xmlns:a="http://schemas.openxmlformats.org/drawingml/2006/main">
+                  <a:graphicData uri="http://schemas.microsoft.com/office/word/2010/wordprocessingShape">
+                    <wps:wsp>
+                      <wps:cNvSpPr txBox="1">
+                        <a:spLocks noChangeArrowheads="1"/>
+                      </wps:cNvSpPr>
+                      <wps:spPr bwMode="auto">
+                        <a:xfrm>
+                          <a:off x="0" y="0"/>
+                          <a:ext cx="361950" cy="247650"/>
+                        </a:xfrm>
+                        <a:prstGeom prst="rect">
+                          <a:avLst/>
+                        </a:prstGeom>
+                        <a:noFill/>
+                        <a:ln w="9525">
+                          <a:noFill/>
+                          <a:miter lim="800000"/>
+                          <a:headEnd/>
+                          <a:tailEnd/>
+                        </a:ln>
+                      </wps:spPr>
+                      <wps:txbx>
+                        <w:txbxContent>
+                          <w:p>
+                            <w:r>
+                              <w:t>*</w:t>
+                            </w:r>
+                          </w:p>
+                        </w:txbxContent>
+                      </wps:txbx>
+                      <wps:bodyPr rot="0" vert="horz" wrap="square" lIns="91440" tIns="45720" rIns="91440" bIns="45720" anchor="t" anchorCtr="0">
+                        <a:noAutofit/>
+                      </wps:bodyPr>
+                    </wps:wsp>
+                  </a:graphicData>
+                </a:graphic>
+                <wp14:sizeRelH relativeFrom="margin">
+                  <wp14:pctWidth>0</wp14:pctWidth>
+                </wp14:sizeRelH>
+                <wp14:sizeRelV relativeFrom="margin">
+                  <wp14:pctHeight>0</wp14:pctHeight>
+                </wp14:sizeRelV>
+              </wp:anchor>
+            </w:drawing>
+          </mc:Choice>
+          <mc:Fallback>
+            <w:pict>
+              <v:shape w14:anchorId="54C6810A" id="Text Box 13" o:spid="_x0000_s1034" type="#_x0000_t202" style="position:absolute;margin-left:368pt;margin-top:152.1pt;width:28.5pt;height:19.5pt;z-index:251668480;visibility:visible;mso-wrap-style:square;mso-width-percent:0;mso-height-percent:0;mso-wrap-distance-left:9pt;mso-wrap-distance-top:3.6pt;mso-wrap-distance-right:9pt;mso-wrap-distance-bottom:3.6pt;mso-position-horizontal:absolute;mso-position-horizontal-relative:text;mso-position-vertical:absolute;mso-position-vertical-relative:text;mso-width-percent:0;mso-height-percent:0;mso-width-relative:margin;mso-height-relative:margin;v-text-anchor:top" o:gfxdata="UEsDBBQABgAIAAAAIQC2gziS/gAAAOEBAAATAAAAW0NvbnRlbnRfVHlwZXNdLnhtbJSRQU7DMBBF&#10;90jcwfIWJU67QAgl6YK0S0CoHGBkTxKLZGx5TGhvj5O2G0SRWNoz/78nu9wcxkFMGNg6quQqL6RA&#10;0s5Y6ir5vt9lD1JwBDIwOMJKHpHlpr69KfdHjyxSmriSfYz+USnWPY7AufNIadK6MEJMx9ApD/oD&#10;OlTrorhX2lFEilmcO2RdNtjC5xDF9pCuTyYBB5bi6bQ4syoJ3g9WQ0ymaiLzg5KdCXlKLjvcW893&#10;SUOqXwnz5DrgnHtJTxOsQfEKIT7DmDSUCaxw7Rqn8787ZsmRM9e2VmPeBN4uqYvTtW7jvijg9N/y&#10;JsXecLq0q+WD6m8AAAD//wMAUEsDBBQABgAIAAAAIQA4/SH/1gAAAJQBAAALAAAAX3JlbHMvLnJl&#10;bHOkkMFqwzAMhu+DvYPRfXGawxijTi+j0GvpHsDYimMaW0Yy2fr2M4PBMnrbUb/Q94l/f/hMi1qR&#10;JVI2sOt6UJgd+ZiDgffL8ekFlFSbvV0oo4EbChzGx4f9GRdb25HMsYhqlCwG5lrLq9biZkxWOiqY&#10;22YiTra2kYMu1l1tQD30/bPm3wwYN0x18gb45AdQl1tp5j/sFB2T0FQ7R0nTNEV3j6o9feQzro1i&#10;OWA14Fm+Q8a1a8+Bvu/d/dMb2JY5uiPbhG/ktn4cqGU/er3pcvwCAAD//wMAUEsDBBQABgAIAAAA&#10;IQC9jH/qDQIAAPoDAAAOAAAAZHJzL2Uyb0RvYy54bWysU9tu2zAMfR+wfxD0vjhJkzQx4hRduw4D&#10;ugvQ7gMYWY6FSaImKbG7ry8lJ1mwvQ3zg0HxcsRzSK1veqPZQfqg0FZ8MhpzJq3AWtldxb8/P7xb&#10;chYi2Bo0WlnxFxn4zebtm3XnSjnFFnUtPSMQG8rOVbyN0ZVFEUQrDYQROmkp2KA3EOnod0XtoSN0&#10;o4vpeLwoOvS18yhkCOS9H4J8k/GbRor4tWmCjExXnHqL+e/zf5v+xWYN5c6Da5U4tgH/0IUBZenS&#10;M9Q9RGB7r/6CMkp4DNjEkUBTYNMoITMHYjMZ/8HmqQUnMxcSJ7izTOH/wYovh2+eqZpmd8WZBUMz&#10;epZ9ZO+xZ+QifToXSkp7cpQYe/JTbuYa3COKH4FZvGvB7uSt99i1Emrqb5Iqi4vSASckkG33GWu6&#10;B/YRM1DfeJPEIzkYodOcXs6zSb0Icl4tJqs5RQSFprPrBdnpBihPxc6H+FGiYcmouKfRZ3A4PIY4&#10;pJ5S0l0WH5TW5IdSW9ZVfDWfznPBRcSoSNuplan4cpy+YV8Sxw+2zsURlB5s6kXbI+nEc2Ac+22f&#10;9V2etNxi/UIqeByWkR4PGS36X5x1tIgVDz/34CVn+pMlJVeT2Sxtbj7M5tdTOvjLyPYyAlYQVMUj&#10;Z4N5F/O2D5RvSfFGZTXSaIZOji3TgmU9j48hbfDlOWf9frKbVwAAAP//AwBQSwMEFAAGAAgAAAAh&#10;AOxdJt/fAAAACwEAAA8AAABkcnMvZG93bnJldi54bWxMj8FOwzAQRO9I/QdrkbhRmyS0NMSpEIgr&#10;qC0gcXPjbRI1Xkex24S/ZznR486OZt4U68l14oxDaD1puJsrEEiVty3VGj52r7cPIEI0ZE3nCTX8&#10;YIB1ObsqTG79SBs8b2MtOIRCbjQ0Mfa5lKFq0Jkw9z0S/w5+cCbyOdTSDmbkcNfJRKmFdKYlbmhM&#10;j88NVsftyWn4fDt8f2XqvX5x9/3oJyXJraTWN9fT0yOIiFP8N8MfPqNDyUx7fyIbRKdhmS54S9SQ&#10;qiwBwY7lKmVlz0qWJiDLQl5uKH8BAAD//wMAUEsBAi0AFAAGAAgAAAAhALaDOJL+AAAA4QEAABMA&#10;AAAAAAAAAAAAAAAAAAAAAFtDb250ZW50X1R5cGVzXS54bWxQSwECLQAUAAYACAAAACEAOP0h/9YA&#10;AACUAQAACwAAAAAAAAAAAAAAAAAvAQAAX3JlbHMvLnJlbHNQSwECLQAUAAYACAAAACEAvYx/6g0C&#10;AAD6AwAADgAAAAAAAAAAAAAAAAAuAgAAZHJzL2Uyb0RvYy54bWxQSwECLQAUAAYACAAAACEA7F0m&#10;398AAAALAQAADwAAAAAAAAAAAAAAAABnBAAAZHJzL2Rvd25yZXYueG1sUEsFBgAAAAAEAAQA8wAA&#10;AHMFAAAAAA==&#10;" filled="f" stroked="f">
+                <v:textbox>
+                  <w:txbxContent>
+                    <w:p>
+                      <w:r>
+                        <w:t>*</w:t>
+                      </w:r>
+                    </w:p>
+                  </w:txbxContent>
+                </v:textbox>
+              </v:shape>
+            </w:pict>
+          </mc:Fallback>
+        </mc:AlternateContent>
+      </w:r>
+      <w:r>
+        <w:rPr>
+          <w:noProof/>
+        </w:rPr>
+        <mc:AlternateContent>
+          <mc:Choice Requires="wps">
+            <w:drawing>
+              <wp:anchor distT="45720" distB="45720" distL="114300" distR="114300" simplePos="0" relativeHeight="251667456" behindDoc="0" locked="0" layoutInCell="1" allowOverlap="1" wp14:anchorId="70DF40DF" wp14:editId="3FC897A8">
+                <wp:simplePos x="0" y="0"/>
+                <wp:positionH relativeFrom="column">
+                  <wp:posOffset>1152525</wp:posOffset>
+                </wp:positionH>
+                <wp:positionV relativeFrom="paragraph">
+                  <wp:posOffset>3419475</wp:posOffset>
+                </wp:positionV>
+                <wp:extent cx="361950" cy="247650"/>
+                <wp:effectExtent l="0" t="0" r="0" b="0"/>
+                <wp:wrapNone/>
+                <wp:docPr id="12" name="Text Box 12"/>
+                <wp:cNvGraphicFramePr>
+                  <a:graphicFrameLocks xmlns:a="http://schemas.openxmlformats.org/drawingml/2006/main"/>
+                </wp:cNvGraphicFramePr>
+                <a:graphic xmlns:a="http://schemas.openxmlformats.org/drawingml/2006/main">
+                  <a:graphicData uri="http://schemas.microsoft.com/office/word/2010/wordprocessingShape">
+                    <wps:wsp>
+                      <wps:cNvSpPr txBox="1">
+                        <a:spLocks noChangeArrowheads="1"/>
+                      </wps:cNvSpPr>
+                      <wps:spPr bwMode="auto">
+                        <a:xfrm>
+                          <a:off x="0" y="0"/>
+                          <a:ext cx="361950" cy="247650"/>
+                        </a:xfrm>
+                        <a:prstGeom prst="rect">
+                          <a:avLst/>
+                        </a:prstGeom>
+                        <a:noFill/>
+                        <a:ln w="9525">
+                          <a:noFill/>
+                          <a:miter lim="800000"/>
+                          <a:headEnd/>
+                          <a:tailEnd/>
+                        </a:ln>
+                      </wps:spPr>
+                      <wps:txbx>
+                        <w:txbxContent>
+                          <w:p>
+                            <w:r>
+                              <w:t>1</w:t>
+                            </w:r>
+                          </w:p>
+                        </w:txbxContent>
+                      </wps:txbx>
+                      <wps:bodyPr rot="0" vert="horz" wrap="square" lIns="91440" tIns="45720" rIns="91440" bIns="45720" anchor="t" anchorCtr="0">
+                        <a:noAutofit/>
+                      </wps:bodyPr>
+                    </wps:wsp>
+                  </a:graphicData>
+                </a:graphic>
+                <wp14:sizeRelH relativeFrom="margin">
+                  <wp14:pctWidth>0</wp14:pctWidth>
+                </wp14:sizeRelH>
+                <wp14:sizeRelV relativeFrom="margin">
+                  <wp14:pctHeight>0</wp14:pctHeight>
+                </wp14:sizeRelV>
+              </wp:anchor>
+            </w:drawing>
+          </mc:Choice>
+          <mc:Fallback>
+            <w:pict>
+              <v:shape w14:anchorId="70DF40DF" id="Text Box 12" o:spid="_x0000_s1035" type="#_x0000_t202" style="position:absolute;margin-left:90.75pt;margin-top:269.25pt;width:28.5pt;height:19.5pt;z-index:251667456;visibility:visible;mso-wrap-style:square;mso-width-percent:0;mso-height-percent:0;mso-wrap-distance-left:9pt;mso-wrap-distance-top:3.6pt;mso-wrap-distance-right:9pt;mso-wrap-distance-bottom:3.6pt;mso-position-horizontal:absolute;mso-position-horizontal-relative:text;mso-position-vertical:absolute;mso-position-vertical-relative:text;mso-width-percent:0;mso-height-percent:0;mso-width-relative:margin;mso-height-relative:margin;v-text-anchor:top" o:gfxdata="UEsDBBQABgAIAAAAIQC2gziS/gAAAOEBAAATAAAAW0NvbnRlbnRfVHlwZXNdLnhtbJSRQU7DMBBF&#10;90jcwfIWJU67QAgl6YK0S0CoHGBkTxKLZGx5TGhvj5O2G0SRWNoz/78nu9wcxkFMGNg6quQqL6RA&#10;0s5Y6ir5vt9lD1JwBDIwOMJKHpHlpr69KfdHjyxSmriSfYz+USnWPY7AufNIadK6MEJMx9ApD/oD&#10;OlTrorhX2lFEilmcO2RdNtjC5xDF9pCuTyYBB5bi6bQ4syoJ3g9WQ0ymaiLzg5KdCXlKLjvcW893&#10;SUOqXwnz5DrgnHtJTxOsQfEKIT7DmDSUCaxw7Rqn8787ZsmRM9e2VmPeBN4uqYvTtW7jvijg9N/y&#10;JsXecLq0q+WD6m8AAAD//wMAUEsDBBQABgAIAAAAIQA4/SH/1gAAAJQBAAALAAAAX3JlbHMvLnJl&#10;bHOkkMFqwzAMhu+DvYPRfXGawxijTi+j0GvpHsDYimMaW0Yy2fr2M4PBMnrbUb/Q94l/f/hMi1qR&#10;JVI2sOt6UJgd+ZiDgffL8ekFlFSbvV0oo4EbChzGx4f9GRdb25HMsYhqlCwG5lrLq9biZkxWOiqY&#10;22YiTra2kYMu1l1tQD30/bPm3wwYN0x18gb45AdQl1tp5j/sFB2T0FQ7R0nTNEV3j6o9feQzro1i&#10;OWA14Fm+Q8a1a8+Bvu/d/dMb2JY5uiPbhG/ktn4cqGU/er3pcvwCAAD//wMAUEsDBBQABgAIAAAA&#10;IQCiCVriDAIAAPoDAAAOAAAAZHJzL2Uyb0RvYy54bWysU9tu2zAMfR+wfxD0vjjxkrQx4hRduw4D&#10;ugvQ7gMYWY6FSaImKbG7rx8lJ1mwvQ3zg0HxcsRzSK1vBqPZQfqg0NZ8NplyJq3ARtldzb89P7y5&#10;5ixEsA1otLLmLzLwm83rV+veVbLEDnUjPSMQG6re1byL0VVFEUQnDYQJOmkp2KI3EOnod0XjoSd0&#10;o4tyOl0WPfrGeRQyBPLej0G+yfhtK0X80rZBRqZrTr3F/Pf5v03/YrOGaufBdUoc24B/6MKAsnTp&#10;GeoeIrC9V39BGSU8BmzjRKApsG2VkJkDsZlN/2Dz1IGTmQuJE9xZpvD/YMXnw1fPVEOzKzmzYGhG&#10;z3KI7B0OjFykT+9CRWlPjhLjQH7KzVyDe0TxPTCLdx3Ynbz1HvtOQkP9zVJlcVE64oQEsu0/YUP3&#10;wD5iBhpab5J4JAcjdJrTy3k2qRdBzrfL2WpBEUGhcn61JDvdANWp2PkQP0g0LBk19zT6DA6HxxDH&#10;1FNKusvig9Ka/FBpy/qarxblIhdcRIyKtJ1amZpfT9M37kvi+N42uTiC0qNNvWh7JJ14jozjsB2y&#10;vquTlltsXkgFj+My0uMho0P/k7OeFrHm4ccevORMf7Sk5Go2n6fNzYf54qqkg7+MbC8jYAVB1Txy&#10;Npp3MW/7SPmWFG9VViONZuzk2DItWNbz+BjSBl+ec9bvJ7v5BQAA//8DAFBLAwQUAAYACAAAACEA&#10;nrz8jt0AAAALAQAADwAAAGRycy9kb3ducmV2LnhtbEyPQU/DMAyF70j7D5GRuLFkg26lNJ0QiCto&#10;g03iljVeW61xqiZby7/HcGG39+yn58/5anStOGMfGk8aZlMFAqn0tqFKw+fH620KIkRD1rSeUMM3&#10;BlgVk6vcZNYPtMbzJlaCSyhkRkMdY5dJGcoanQlT3yHx7uB7ZyLbvpK2NwOXu1bOlVpIZxriC7Xp&#10;8LnG8rg5OQ3bt8PX7l69Vy8u6QY/KknuQWp9cz0+PYKIOMb/MPziMzoUzLT3J7JBtOzTWcJRDcld&#10;yoIT8z+x58lymYAscnn5Q/EDAAD//wMAUEsBAi0AFAAGAAgAAAAhALaDOJL+AAAA4QEAABMAAAAA&#10;AAAAAAAAAAAAAAAAAFtDb250ZW50X1R5cGVzXS54bWxQSwECLQAUAAYACAAAACEAOP0h/9YAAACU&#10;AQAACwAAAAAAAAAAAAAAAAAvAQAAX3JlbHMvLnJlbHNQSwECLQAUAAYACAAAACEAogla4gwCAAD6&#10;AwAADgAAAAAAAAAAAAAAAAAuAgAAZHJzL2Uyb0RvYy54bWxQSwECLQAUAAYACAAAACEAnrz8jt0A&#10;AAALAQAADwAAAAAAAAAAAAAAAABmBAAAZHJzL2Rvd25yZXYueG1sUEsFBgAAAAAEAAQA8wAAAHAF&#10;AAAAAA==&#10;" filled="f" stroked="f">
+                <v:textbox>
+                  <w:txbxContent>
+                    <w:p>
+                      <w:r>
+                        <w:t>1</w:t>
+                      </w:r>
+                    </w:p>
+                  </w:txbxContent>
+                </v:textbox>
+              </v:shape>
+            </w:pict>
+          </mc:Fallback>
+        </mc:AlternateContent>
+      </w:r>
+      <w:r>
+        <w:rPr>
+          <w:noProof/>
+        </w:rPr>
+        <mc:AlternateContent>
+          <mc:Choice Requires="wps">
+            <w:drawing>
+              <wp:anchor distT="45720" distB="45720" distL="114300" distR="114300" simplePos="0" relativeHeight="251666432" behindDoc="0" locked="0" layoutInCell="1" allowOverlap="1" wp14:anchorId="0D6EF08F" wp14:editId="740F6055">
+                <wp:simplePos x="0" y="0"/>
+                <wp:positionH relativeFrom="column">
+                  <wp:posOffset>1143000</wp:posOffset>
+                </wp:positionH>
+                <wp:positionV relativeFrom="paragraph">
+                  <wp:posOffset>3903345</wp:posOffset>
+                </wp:positionV>
+                <wp:extent cx="361950" cy="247650"/>
+                <wp:effectExtent l="0" t="0" r="0" b="0"/>
+                <wp:wrapNone/>
+                <wp:docPr id="11" name="Text Box 11"/>
+                <wp:cNvGraphicFramePr>
+                  <a:graphicFrameLocks xmlns:a="http://schemas.openxmlformats.org/drawingml/2006/main"/>
+                </wp:cNvGraphicFramePr>
+                <a:graphic xmlns:a="http://schemas.openxmlformats.org/drawingml/2006/main">
+                  <a:graphicData uri="http://schemas.microsoft.com/office/word/2010/wordprocessingShape">
+                    <wps:wsp>
+                      <wps:cNvSpPr txBox="1">
+                        <a:spLocks noChangeArrowheads="1"/>
+                      </wps:cNvSpPr>
+                      <wps:spPr bwMode="auto">
+                        <a:xfrm>
+                          <a:off x="0" y="0"/>
+                          <a:ext cx="361950" cy="247650"/>
+                        </a:xfrm>
+                        <a:prstGeom prst="rect">
+                          <a:avLst/>
+                        </a:prstGeom>
+                        <a:noFill/>
+                        <a:ln w="9525">
+                          <a:noFill/>
+                          <a:miter lim="800000"/>
+                          <a:headEnd/>
+                          <a:tailEnd/>
+                        </a:ln>
+                      </wps:spPr>
+                      <wps:txbx>
+                        <w:txbxContent>
+                          <w:p>
+                            <w:r>
+                              <w:t>*</w:t>
+                            </w:r>
+                          </w:p>
+                        </w:txbxContent>
+                      </wps:txbx>
+                      <wps:bodyPr rot="0" vert="horz" wrap="square" lIns="91440" tIns="45720" rIns="91440" bIns="45720" anchor="t" anchorCtr="0">
+                        <a:noAutofit/>
+                      </wps:bodyPr>
+                    </wps:wsp>
+                  </a:graphicData>
+                </a:graphic>
+                <wp14:sizeRelH relativeFrom="margin">
+                  <wp14:pctWidth>0</wp14:pctWidth>
+                </wp14:sizeRelH>
+                <wp14:sizeRelV relativeFrom="margin">
+                  <wp14:pctHeight>0</wp14:pctHeight>
+                </wp14:sizeRelV>
+              </wp:anchor>
+            </w:drawing>
+          </mc:Choice>
+          <mc:Fallback>
+            <w:pict>
+              <v:shape w14:anchorId="0D6EF08F" id="Text Box 11" o:spid="_x0000_s1036" type="#_x0000_t202" style="position:absolute;margin-left:90pt;margin-top:307.35pt;width:28.5pt;height:19.5pt;z-index:251666432;visibility:visible;mso-wrap-style:square;mso-width-percent:0;mso-height-percent:0;mso-wrap-distance-left:9pt;mso-wrap-distance-top:3.6pt;mso-wrap-distance-right:9pt;mso-wrap-distance-bottom:3.6pt;mso-position-horizontal:absolute;mso-position-horizontal-relative:text;mso-position-vertical:absolute;mso-position-vertical-relative:text;mso-width-percent:0;mso-height-percent:0;mso-width-relative:margin;mso-height-relative:margin;v-text-anchor:top" o:gfxdata="UEsDBBQABgAIAAAAIQC2gziS/gAAAOEBAAATAAAAW0NvbnRlbnRfVHlwZXNdLnhtbJSRQU7DMBBF&#10;90jcwfIWJU67QAgl6YK0S0CoHGBkTxKLZGx5TGhvj5O2G0SRWNoz/78nu9wcxkFMGNg6quQqL6RA&#10;0s5Y6ir5vt9lD1JwBDIwOMJKHpHlpr69KfdHjyxSmriSfYz+USnWPY7AufNIadK6MEJMx9ApD/oD&#10;OlTrorhX2lFEilmcO2RdNtjC5xDF9pCuTyYBB5bi6bQ4syoJ3g9WQ0ymaiLzg5KdCXlKLjvcW893&#10;SUOqXwnz5DrgnHtJTxOsQfEKIT7DmDSUCaxw7Rqn8787ZsmRM9e2VmPeBN4uqYvTtW7jvijg9N/y&#10;JsXecLq0q+WD6m8AAAD//wMAUEsDBBQABgAIAAAAIQA4/SH/1gAAAJQBAAALAAAAX3JlbHMvLnJl&#10;bHOkkMFqwzAMhu+DvYPRfXGawxijTi+j0GvpHsDYimMaW0Yy2fr2M4PBMnrbUb/Q94l/f/hMi1qR&#10;JVI2sOt6UJgd+ZiDgffL8ekFlFSbvV0oo4EbChzGx4f9GRdb25HMsYhqlCwG5lrLq9biZkxWOiqY&#10;22YiTra2kYMu1l1tQD30/bPm3wwYN0x18gb45AdQl1tp5j/sFB2T0FQ7R0nTNEV3j6o9feQzro1i&#10;OWA14Fm+Q8a1a8+Bvu/d/dMb2JY5uiPbhG/ktn4cqGU/er3pcvwCAAD//wMAUEsDBBQABgAIAAAA&#10;IQDVO7IwDAIAAPsDAAAOAAAAZHJzL2Uyb0RvYy54bWysU8tu2zAQvBfoPxC817Jd24kFy0GaNEWB&#10;9AEk/QCaoiyiJJdd0pbcr8+SchwjuRXVQSC5u8OZ2eXqqreG7RUGDa7ik9GYM+Uk1NptK/7r8e7D&#10;JWchClcLA05V/KACv1q/f7fqfKmm0IKpFTICcaHsfMXbGH1ZFEG2yoowAq8cBRtAKyJtcVvUKDpC&#10;t6aYjseLogOsPYJUIdDp7RDk64zfNErGH00TVGSm4sQt5j/m/yb9i/VKlFsUvtXySEP8AwsrtKNL&#10;T1C3Igq2Q/0GymqJEKCJIwm2gKbRUmUNpGYyfqXmoRVeZS1kTvAnm8L/g5Xf9z+R6Zp6N+HMCUs9&#10;elR9ZJ+gZ3RE/nQ+lJT24Ckx9nROuVlr8Pcgfwfm4KYVbquuEaFrlaiJX64szkoHnJBANt03qOke&#10;sYuQgfoGbTKP7GCETn06nHqTuEg6/LiYLOcUkRSazi4WtCZuhSifiz2G+EWBZWlRcaTWZ3Cxvw9x&#10;SH1OSXc5uNPG5PYbx7qKL+fTeS44i1gdaTqNthW/HKdvmJek8bOrc3EU2gxr4mIcUUqik85Bcew3&#10;/eBvLk7BDdQHsgFhmEZ6PbRoAf9y1tEkVjz82QlUnJmvjqxcTmazNLp5M5tfTGmD55HNeUQ4SVAV&#10;j5wNy5uYx33QfE2WNzrb8cLkyJkmLBt6fA1phM/3Oevlza6fAAAA//8DAFBLAwQUAAYACAAAACEA&#10;/kjIgd4AAAALAQAADwAAAGRycy9kb3ducmV2LnhtbEyPzU7DMBCE70h9B2srcaN2f9OmcSoE4gpq&#10;gUq9ufE2iYjXUew24e1ZTnCc2dHsN9lucI24YRdqTxqmEwUCqfC2plLDx/vLwxpEiIasaTyhhm8M&#10;sMtHd5lJre9pj7dDLAWXUEiNhirGNpUyFBU6Eya+ReLbxXfORJZdKW1nei53jZwptZLO1MQfKtPi&#10;U4XF1+HqNHy+Xk7HhXorn92y7f2gJLmN1Pp+PDxuQUQc4l8YfvEZHXJmOvsr2SAa1mvFW6KG1XSR&#10;gODEbJ6wc2ZnOU9A5pn8vyH/AQAA//8DAFBLAQItABQABgAIAAAAIQC2gziS/gAAAOEBAAATAAAA&#10;AAAAAAAAAAAAAAAAAABbQ29udGVudF9UeXBlc10ueG1sUEsBAi0AFAAGAAgAAAAhADj9If/WAAAA&#10;lAEAAAsAAAAAAAAAAAAAAAAALwEAAF9yZWxzLy5yZWxzUEsBAi0AFAAGAAgAAAAhANU7sjAMAgAA&#10;+wMAAA4AAAAAAAAAAAAAAAAALgIAAGRycy9lMm9Eb2MueG1sUEsBAi0AFAAGAAgAAAAhAP5IyIHe&#10;AAAACwEAAA8AAAAAAAAAAAAAAAAAZgQAAGRycy9kb3ducmV2LnhtbFBLBQYAAAAABAAEAPMAAABx&#10;BQAAAAA=&#10;" filled="f" stroked="f">
+                <v:textbox>
+                  <w:txbxContent>
+                    <w:p>
+                      <w:r>
+                        <w:t>*</w:t>
+                      </w:r>
+                    </w:p>
+                  </w:txbxContent>
+                </v:textbox>
+              </v:shape>
+            </w:pict>
+          </mc:Fallback>
+        </mc:AlternateContent>
+      </w:r>
+      <w:r>
+        <w:rPr>
+          <w:noProof/>
+        </w:rPr>
+        <mc:AlternateContent>
+          <mc:Choice Requires="wps">
+            <w:drawing>
+              <wp:anchor distT="45720" distB="45720" distL="114300" distR="114300" simplePos="0" relativeHeight="251665408" behindDoc="0" locked="0" layoutInCell="1" allowOverlap="1" wp14:anchorId="0CEF9A89" wp14:editId="5F0844C5">
+                <wp:simplePos x="0" y="0"/>
+                <wp:positionH relativeFrom="column">
+                  <wp:posOffset>3695700</wp:posOffset>
+                </wp:positionH>
+                <wp:positionV relativeFrom="paragraph">
+                  <wp:posOffset>4912995</wp:posOffset>
+                </wp:positionV>
+                <wp:extent cx="361950" cy="247650"/>
+                <wp:effectExtent l="0" t="0" r="0" b="0"/>
+                <wp:wrapNone/>
+                <wp:docPr id="10" name="Text Box 10"/>
+                <wp:cNvGraphicFramePr>
+                  <a:graphicFrameLocks xmlns:a="http://schemas.openxmlformats.org/drawingml/2006/main"/>
+                </wp:cNvGraphicFramePr>
+                <a:graphic xmlns:a="http://schemas.openxmlformats.org/drawingml/2006/main">
+                  <a:graphicData uri="http://schemas.microsoft.com/office/word/2010/wordprocessingShape">
+                    <wps:wsp>
+                      <wps:cNvSpPr txBox="1">
+                        <a:spLocks noChangeArrowheads="1"/>
+                      </wps:cNvSpPr>
+                      <wps:spPr bwMode="auto">
+                        <a:xfrm>
+                          <a:off x="0" y="0"/>
+                          <a:ext cx="361950" cy="247650"/>
+                        </a:xfrm>
+                        <a:prstGeom prst="rect">
+                          <a:avLst/>
+                        </a:prstGeom>
+                        <a:noFill/>
+                        <a:ln w="9525">
+                          <a:noFill/>
+                          <a:miter lim="800000"/>
+                          <a:headEnd/>
+                          <a:tailEnd/>
+                        </a:ln>
+                      </wps:spPr>
+                      <wps:txbx>
+                        <w:txbxContent>
+                          <w:p>
+                            <w:r>
+                              <w:t>*</w:t>
+                            </w:r>
+                          </w:p>
+                        </w:txbxContent>
+                      </wps:txbx>
+                      <wps:bodyPr rot="0" vert="horz" wrap="square" lIns="91440" tIns="45720" rIns="91440" bIns="45720" anchor="t" anchorCtr="0">
+                        <a:noAutofit/>
+                      </wps:bodyPr>
+                    </wps:wsp>
+                  </a:graphicData>
+                </a:graphic>
+                <wp14:sizeRelH relativeFrom="margin">
+                  <wp14:pctWidth>0</wp14:pctWidth>
+                </wp14:sizeRelH>
+                <wp14:sizeRelV relativeFrom="margin">
+                  <wp14:pctHeight>0</wp14:pctHeight>
+                </wp14:sizeRelV>
+              </wp:anchor>
+            </w:drawing>
+          </mc:Choice>
+          <mc:Fallback>
+            <w:pict>
+              <v:shape w14:anchorId="0CEF9A89" id="Text Box 10" o:spid="_x0000_s1037" type="#_x0000_t202" style="position:absolute;margin-left:291pt;margin-top:386.85pt;width:28.5pt;height:19.5pt;z-index:251665408;visibility:visible;mso-wrap-style:square;mso-width-percent:0;mso-height-percent:0;mso-wrap-distance-left:9pt;mso-wrap-distance-top:3.6pt;mso-wrap-distance-right:9pt;mso-wrap-distance-bottom:3.6pt;mso-position-horizontal:absolute;mso-position-horizontal-relative:text;mso-position-vertical:absolute;mso-position-vertical-relative:text;mso-width-percent:0;mso-height-percent:0;mso-width-relative:margin;mso-height-relative:margin;v-text-anchor:top" o:gfxdata="UEsDBBQABgAIAAAAIQC2gziS/gAAAOEBAAATAAAAW0NvbnRlbnRfVHlwZXNdLnhtbJSRQU7DMBBF&#10;90jcwfIWJU67QAgl6YK0S0CoHGBkTxKLZGx5TGhvj5O2G0SRWNoz/78nu9wcxkFMGNg6quQqL6RA&#10;0s5Y6ir5vt9lD1JwBDIwOMJKHpHlpr69KfdHjyxSmriSfYz+USnWPY7AufNIadK6MEJMx9ApD/oD&#10;OlTrorhX2lFEilmcO2RdNtjC5xDF9pCuTyYBB5bi6bQ4syoJ3g9WQ0ymaiLzg5KdCXlKLjvcW893&#10;SUOqXwnz5DrgnHtJTxOsQfEKIT7DmDSUCaxw7Rqn8787ZsmRM9e2VmPeBN4uqYvTtW7jvijg9N/y&#10;JsXecLq0q+WD6m8AAAD//wMAUEsDBBQABgAIAAAAIQA4/SH/1gAAAJQBAAALAAAAX3JlbHMvLnJl&#10;bHOkkMFqwzAMhu+DvYPRfXGawxijTi+j0GvpHsDYimMaW0Yy2fr2M4PBMnrbUb/Q94l/f/hMi1qR&#10;JVI2sOt6UJgd+ZiDgffL8ekFlFSbvV0oo4EbChzGx4f9GRdb25HMsYhqlCwG5lrLq9biZkxWOiqY&#10;22YiTra2kYMu1l1tQD30/bPm3wwYN0x18gb45AdQl1tp5j/sFB2T0FQ7R0nTNEV3j6o9feQzro1i&#10;OWA14Fm+Q8a1a8+Bvu/d/dMb2JY5uiPbhG/ktn4cqGU/er3pcvwCAAD//wMAUEsDBBQABgAIAAAA&#10;IQA4efcjCwIAAPsDAAAOAAAAZHJzL2Uyb0RvYy54bWysU9tuGyEQfa/Uf0C812u7thOvvI7SpKkq&#10;pRcp6QeMWdaLCgwF7F336zOwjmMlb1V5QMNcDnMOw+qqN5rtpQ8KbcUnozFn0gqsld1W/Nfj3YdL&#10;zkIEW4NGKyt+kIFfrd+/W3WulFNsUdfSMwKxoexcxdsYXVkUQbTSQBihk5aCDXoDkY5+W9QeOkI3&#10;upiOx4uiQ187j0KGQN7bIcjXGb9ppIg/mibIyHTFqbeYd5/3TdqL9QrKrQfXKnFsA/6hCwPK0qUn&#10;qFuIwHZevYEySngM2MSRQFNg0yghMwdiMxm/YvPQgpOZC4kT3Emm8P9gxff9T89UTW9H8lgw9EaP&#10;so/sE/aMXKRP50JJaQ+OEmNPfsrNXIO7R/E7MIs3LditvPYeu1ZCTf1NUmVxVjrghASy6b5hTffA&#10;LmIG6htvkngkByN0auRwepvUiyDnx8VkOaeIoNB0drEgO90A5XOx8yF+kWhYMiru6ekzOOzvQxxS&#10;n1PSXRbvlNbkh1Jb1lV8OZ/Oc8FZxKhI06mVqfjlOK1hXhLHz7bOxRGUHmzqRdsj6cRzYBz7TT/o&#10;myVJimywPpAMHodppN9DRov+L2cdTWLFw58deMmZ/mpJyuVkNkujmw+z+cWUDv48sjmPgBUEVfHI&#10;2WDexDzuA+drkrxRWY6XTo4904RlQY+/IY3w+TlnvfzZ9RMAAAD//wMAUEsDBBQABgAIAAAAIQBl&#10;TZx+4AAAAAsBAAAPAAAAZHJzL2Rvd25yZXYueG1sTI/BTsMwEETvSPyDtUjcqN2UNmmIUyEQV1AL&#10;VOrNjbdJRLyOYrcJf89yguPsjGbfFJvJdeKCQ2g9aZjPFAikytuWag0f7y93GYgQDVnTeUIN3xhg&#10;U15fFSa3fqQtXnaxFlxCITcamhj7XMpQNehMmPkeib2TH5yJLIda2sGMXO46mSi1ks60xB8a0+NT&#10;g9XX7uw0fL6eDvt79VY/u2U/+klJcmup9e3N9PgAIuIU/8Lwi8/oUDLT0Z/JBtFpWGYJb4ka0nSR&#10;guDEarHmy1FDNk9SkGUh/28ofwAAAP//AwBQSwECLQAUAAYACAAAACEAtoM4kv4AAADhAQAAEwAA&#10;AAAAAAAAAAAAAAAAAAAAW0NvbnRlbnRfVHlwZXNdLnhtbFBLAQItABQABgAIAAAAIQA4/SH/1gAA&#10;AJQBAAALAAAAAAAAAAAAAAAAAC8BAABfcmVscy8ucmVsc1BLAQItABQABgAIAAAAIQA4efcjCwIA&#10;APsDAAAOAAAAAAAAAAAAAAAAAC4CAABkcnMvZTJvRG9jLnhtbFBLAQItABQABgAIAAAAIQBlTZx+&#10;4AAAAAsBAAAPAAAAAAAAAAAAAAAAAGUEAABkcnMvZG93bnJldi54bWxQSwUGAAAAAAQABADzAAAA&#10;cgUAAAAA&#10;" filled="f" stroked="f">
+                <v:textbox>
+                  <w:txbxContent>
+                    <w:p>
+                      <w:r>
+                        <w:t>*</w:t>
+                      </w:r>
+                    </w:p>
+                  </w:txbxContent>
+                </v:textbox>
+              </v:shape>
+            </w:pict>
+          </mc:Fallback>
+        </mc:AlternateContent>
+      </w:r>
+      <w:r>
+        <w:rPr>
+          <w:noProof/>
+        </w:rPr>
+        <mc:AlternateContent>
+          <mc:Choice Requires="wps">
+            <w:drawing>
+              <wp:anchor distT="45720" distB="45720" distL="114300" distR="114300" simplePos="0" relativeHeight="251664384" behindDoc="0" locked="0" layoutInCell="1" allowOverlap="1" wp14:anchorId="5B4332F3" wp14:editId="3C067802">
+                <wp:simplePos x="0" y="0"/>
+                <wp:positionH relativeFrom="column">
+                  <wp:posOffset>3686175</wp:posOffset>
+                </wp:positionH>
+                <wp:positionV relativeFrom="paragraph">
+                  <wp:posOffset>4589145</wp:posOffset>
+                </wp:positionV>
+                <wp:extent cx="361950" cy="247650"/>
+                <wp:effectExtent l="0" t="0" r="0" b="0"/>
+                <wp:wrapNone/>
+                <wp:docPr id="9" name="Text Box 9"/>
+                <wp:cNvGraphicFramePr>
+                  <a:graphicFrameLocks xmlns:a="http://schemas.openxmlformats.org/drawingml/2006/main"/>
+                </wp:cNvGraphicFramePr>
+                <a:graphic xmlns:a="http://schemas.openxmlformats.org/drawingml/2006/main">
+                  <a:graphicData uri="http://schemas.microsoft.com/office/word/2010/wordprocessingShape">
+                    <wps:wsp>
+                      <wps:cNvSpPr txBox="1">
+                        <a:spLocks noChangeArrowheads="1"/>
+                      </wps:cNvSpPr>
+                      <wps:spPr bwMode="auto">
+                        <a:xfrm>
+                          <a:off x="0" y="0"/>
+                          <a:ext cx="361950" cy="247650"/>
+                        </a:xfrm>
+                        <a:prstGeom prst="rect">
+                          <a:avLst/>
+                        </a:prstGeom>
+                        <a:noFill/>
+                        <a:ln w="9525">
+                          <a:noFill/>
+                          <a:miter lim="800000"/>
+                          <a:headEnd/>
+                          <a:tailEnd/>
+                        </a:ln>
+                      </wps:spPr>
+                      <wps:txbx>
+                        <w:txbxContent>
+                          <w:p>
+                            <w:r>
+                              <w:t>*</w:t>
+                            </w:r>
+                          </w:p>
+                        </w:txbxContent>
+                      </wps:txbx>
+                      <wps:bodyPr rot="0" vert="horz" wrap="square" lIns="91440" tIns="45720" rIns="91440" bIns="45720" anchor="t" anchorCtr="0">
+                        <a:noAutofit/>
+                      </wps:bodyPr>
+                    </wps:wsp>
+                  </a:graphicData>
+                </a:graphic>
+                <wp14:sizeRelH relativeFrom="margin">
+                  <wp14:pctWidth>0</wp14:pctWidth>
+                </wp14:sizeRelH>
+                <wp14:sizeRelV relativeFrom="margin">
+                  <wp14:pctHeight>0</wp14:pctHeight>
+                </wp14:sizeRelV>
+              </wp:anchor>
+            </w:drawing>
+          </mc:Choice>
+          <mc:Fallback>
+            <w:pict>
+              <v:shape w14:anchorId="5B4332F3" id="Text Box 9" o:spid="_x0000_s1038" type="#_x0000_t202" style="position:absolute;margin-left:290.25pt;margin-top:361.35pt;width:28.5pt;height:19.5pt;z-index:251664384;visibility:visible;mso-wrap-style:square;mso-width-percent:0;mso-height-percent:0;mso-wrap-distance-left:9pt;mso-wrap-distance-top:3.6pt;mso-wrap-distance-right:9pt;mso-wrap-distance-bottom:3.6pt;mso-position-horizontal:absolute;mso-position-horizontal-relative:text;mso-position-vertical:absolute;mso-position-vertical-relative:text;mso-width-percent:0;mso-height-percent:0;mso-width-relative:margin;mso-height-relative:margin;v-text-anchor:top" o:gfxdata="UEsDBBQABgAIAAAAIQC2gziS/gAAAOEBAAATAAAAW0NvbnRlbnRfVHlwZXNdLnhtbJSRQU7DMBBF&#10;90jcwfIWJU67QAgl6YK0S0CoHGBkTxKLZGx5TGhvj5O2G0SRWNoz/78nu9wcxkFMGNg6quQqL6RA&#10;0s5Y6ir5vt9lD1JwBDIwOMJKHpHlpr69KfdHjyxSmriSfYz+USnWPY7AufNIadK6MEJMx9ApD/oD&#10;OlTrorhX2lFEilmcO2RdNtjC5xDF9pCuTyYBB5bi6bQ4syoJ3g9WQ0ymaiLzg5KdCXlKLjvcW893&#10;SUOqXwnz5DrgnHtJTxOsQfEKIT7DmDSUCaxw7Rqn8787ZsmRM9e2VmPeBN4uqYvTtW7jvijg9N/y&#10;JsXecLq0q+WD6m8AAAD//wMAUEsDBBQABgAIAAAAIQA4/SH/1gAAAJQBAAALAAAAX3JlbHMvLnJl&#10;bHOkkMFqwzAMhu+DvYPRfXGawxijTi+j0GvpHsDYimMaW0Yy2fr2M4PBMnrbUb/Q94l/f/hMi1qR&#10;JVI2sOt6UJgd+ZiDgffL8ekFlFSbvV0oo4EbChzGx4f9GRdb25HMsYhqlCwG5lrLq9biZkxWOiqY&#10;22YiTra2kYMu1l1tQD30/bPm3wwYN0x18gb45AdQl1tp5j/sFB2T0FQ7R0nTNEV3j6o9feQzro1i&#10;OWA14Fm+Q8a1a8+Bvu/d/dMb2JY5uiPbhG/ktn4cqGU/er3pcvwCAAD//wMAUEsDBBQABgAIAAAA&#10;IQDemaXzDAIAAPkDAAAOAAAAZHJzL2Uyb0RvYy54bWysU9tu2zAMfR+wfxD0vjjxkrQx4hRduw4D&#10;ugvQ7gMYWY6FSaImKbG7rx8lJ1mwvQ3Tg0CJ5BHPIbW+GYxmB+mDQlvz2WTKmbQCG2V3Nf/2/PDm&#10;mrMQwTag0cqav8jAbzavX617V8kSO9SN9IxAbKh6V/MuRlcVRRCdNBAm6KQlZ4veQKSj3xWNh57Q&#10;jS7K6XRZ9Ogb51HIEOj2fnTyTcZvWynil7YNMjJdc6ot5t3nfZv2YrOGaufBdUocy4B/qMKAsvTo&#10;GeoeIrC9V39BGSU8BmzjRKApsG2VkJkDsZlN/2Dz1IGTmQuJE9xZpvD/YMXnw1fPVFPzFWcWDLXo&#10;WQ6RvcOBrZI6vQsVBT05CosDXVOXM9PgHlF8D8ziXQd2J2+9x76T0FB1s5RZXKSOOCGBbPtP2NAz&#10;sI+YgYbWmyQdicEInbr0cu5MKkXQ5dvlbLUgjyBXOb9akp1egOqU7HyIHyQaloyae2p8BofDY4hj&#10;6CkkvWXxQWlN91Bpy3pivygXOeHCY1Sk2dTK1Px6mtY4LYnje9vk5AhKjzbVou2RdOI5Mo7Ddsjq&#10;zsqTmFtsXkgGj+Ms0t8ho0P/k7Oe5rDm4ccevORMf7Qk5Wo2n6fBzYf54qqkg7/0bC89YAVB1Txy&#10;Npp3MQ/7yPmWJG9VliP1ZqzkWDPNVxb0+BfSAF+ec9TvH7v5BQAA//8DAFBLAwQUAAYACAAAACEA&#10;H7mv994AAAALAQAADwAAAGRycy9kb3ducmV2LnhtbEyPwU7DMAyG70i8Q2QkbixZoe0oTScE4gra&#10;gEm7ZY3XVjRO1WRreXvMCY7+/en353I9u16ccQydJw3LhQKBVHvbUaPh4/3lZgUiREPW9J5QwzcG&#10;WFeXF6UprJ9og+dtbASXUCiMhjbGoZAy1C06ExZ+QOLd0Y/ORB7HRtrRTFzuepkolUlnOuILrRnw&#10;qcX6a3tyGj5fj/vdnXprnl06TH5Wkty91Pr6an58ABFxjn8w/OqzOlTsdPAnskH0GtKVShnVkCdJ&#10;DoKJ7Dbn5MBJtsxBVqX8/0P1AwAA//8DAFBLAQItABQABgAIAAAAIQC2gziS/gAAAOEBAAATAAAA&#10;AAAAAAAAAAAAAAAAAABbQ29udGVudF9UeXBlc10ueG1sUEsBAi0AFAAGAAgAAAAhADj9If/WAAAA&#10;lAEAAAsAAAAAAAAAAAAAAAAALwEAAF9yZWxzLy5yZWxzUEsBAi0AFAAGAAgAAAAhAN6ZpfMMAgAA&#10;+QMAAA4AAAAAAAAAAAAAAAAALgIAAGRycy9lMm9Eb2MueG1sUEsBAi0AFAAGAAgAAAAhAB+5r/fe&#10;AAAACwEAAA8AAAAAAAAAAAAAAAAAZgQAAGRycy9kb3ducmV2LnhtbFBLBQYAAAAABAAEAPMAAABx&#10;BQAAAAA=&#10;" filled="f" stroked="f">
+                <v:textbox>
+                  <w:txbxContent>
+                    <w:p>
+                      <w:r>
+                        <w:t>*</w:t>
+                      </w:r>
+                    </w:p>
+                  </w:txbxContent>
+                </v:textbox>
+              </v:shape>
+            </w:pict>
+          </mc:Fallback>
+        </mc:AlternateContent>
+      </w:r>
+      <w:r>
+        <w:rPr>
+          <w:noProof/>
+        </w:rPr>
+        <mc:AlternateContent>
+          <mc:Choice Requires="wps">
+            <w:drawing>
+              <wp:anchor distT="45720" distB="45720" distL="114300" distR="114300" simplePos="0" relativeHeight="251663360" behindDoc="0" locked="0" layoutInCell="1" allowOverlap="1" wp14:anchorId="5F36B57F" wp14:editId="50DDC1FF">
+                <wp:simplePos x="0" y="0"/>
+                <wp:positionH relativeFrom="column">
+                  <wp:posOffset>3695700</wp:posOffset>
+                </wp:positionH>
+                <wp:positionV relativeFrom="paragraph">
+                  <wp:posOffset>4276725</wp:posOffset>
+                </wp:positionV>
+                <wp:extent cx="361950" cy="247650"/>
+                <wp:effectExtent l="0" t="0" r="0" b="0"/>
+                <wp:wrapNone/>
+                <wp:docPr id="8" name="Text Box 8"/>
+                <wp:cNvGraphicFramePr>
+                  <a:graphicFrameLocks xmlns:a="http://schemas.openxmlformats.org/drawingml/2006/main"/>
+                </wp:cNvGraphicFramePr>
+                <a:graphic xmlns:a="http://schemas.openxmlformats.org/drawingml/2006/main">
+                  <a:graphicData uri="http://schemas.microsoft.com/office/word/2010/wordprocessingShape">
+                    <wps:wsp>
+                      <wps:cNvSpPr txBox="1">
+                        <a:spLocks noChangeArrowheads="1"/>
+                      </wps:cNvSpPr>
+                      <wps:spPr bwMode="auto">
+                        <a:xfrm>
+                          <a:off x="0" y="0"/>
+                          <a:ext cx="361950" cy="247650"/>
+                        </a:xfrm>
+                        <a:prstGeom prst="rect">
+                          <a:avLst/>
+                        </a:prstGeom>
+                        <a:noFill/>
+                        <a:ln w="9525">
+                          <a:noFill/>
+                          <a:miter lim="800000"/>
+                          <a:headEnd/>
+                          <a:tailEnd/>
+                        </a:ln>
+                      </wps:spPr>
+                      <wps:txbx>
+                        <w:txbxContent>
+                          <w:p>
+                            <w:r>
+                              <w:t>*</w:t>
+                            </w:r>
+                          </w:p>
+                        </w:txbxContent>
+                      </wps:txbx>
+                      <wps:bodyPr rot="0" vert="horz" wrap="square" lIns="91440" tIns="45720" rIns="91440" bIns="45720" anchor="t" anchorCtr="0">
+                        <a:noAutofit/>
+                      </wps:bodyPr>
+                    </wps:wsp>
+                  </a:graphicData>
+                </a:graphic>
+                <wp14:sizeRelH relativeFrom="margin">
+                  <wp14:pctWidth>0</wp14:pctWidth>
+                </wp14:sizeRelH>
+                <wp14:sizeRelV relativeFrom="margin">
+                  <wp14:pctHeight>0</wp14:pctHeight>
+                </wp14:sizeRelV>
+              </wp:anchor>
+            </w:drawing>
+          </mc:Choice>
+          <mc:Fallback>
+            <w:pict>
+              <v:shape w14:anchorId="5F36B57F" id="Text Box 8" o:spid="_x0000_s1039" type="#_x0000_t202" style="position:absolute;margin-left:291pt;margin-top:336.75pt;width:28.5pt;height:19.5pt;z-index:251663360;visibility:visible;mso-wrap-style:square;mso-width-percent:0;mso-height-percent:0;mso-wrap-distance-left:9pt;mso-wrap-distance-top:3.6pt;mso-wrap-distance-right:9pt;mso-wrap-distance-bottom:3.6pt;mso-position-horizontal:absolute;mso-position-horizontal-relative:text;mso-position-vertical:absolute;mso-position-vertical-relative:text;mso-width-percent:0;mso-height-percent:0;mso-width-relative:margin;mso-height-relative:margin;v-text-anchor:top" o:gfxdata="UEsDBBQABgAIAAAAIQC2gziS/gAAAOEBAAATAAAAW0NvbnRlbnRfVHlwZXNdLnhtbJSRQU7DMBBF&#10;90jcwfIWJU67QAgl6YK0S0CoHGBkTxKLZGx5TGhvj5O2G0SRWNoz/78nu9wcxkFMGNg6quQqL6RA&#10;0s5Y6ir5vt9lD1JwBDIwOMJKHpHlpr69KfdHjyxSmriSfYz+USnWPY7AufNIadK6MEJMx9ApD/oD&#10;OlTrorhX2lFEilmcO2RdNtjC5xDF9pCuTyYBB5bi6bQ4syoJ3g9WQ0ymaiLzg5KdCXlKLjvcW893&#10;SUOqXwnz5DrgnHtJTxOsQfEKIT7DmDSUCaxw7Rqn8787ZsmRM9e2VmPeBN4uqYvTtW7jvijg9N/y&#10;JsXecLq0q+WD6m8AAAD//wMAUEsDBBQABgAIAAAAIQA4/SH/1gAAAJQBAAALAAAAX3JlbHMvLnJl&#10;bHOkkMFqwzAMhu+DvYPRfXGawxijTi+j0GvpHsDYimMaW0Yy2fr2M4PBMnrbUb/Q94l/f/hMi1qR&#10;JVI2sOt6UJgd+ZiDgffL8ekFlFSbvV0oo4EbChzGx4f9GRdb25HMsYhqlCwG5lrLq9biZkxWOiqY&#10;22YiTra2kYMu1l1tQD30/bPm3wwYN0x18gb45AdQl1tp5j/sFB2T0FQ7R0nTNEV3j6o9feQzro1i&#10;OWA14Fm+Q8a1a8+Bvu/d/dMb2JY5uiPbhG/ktn4cqGU/er3pcvwCAAD//wMAUEsDBBQABgAIAAAA&#10;IQATAyYmDAIAAPkDAAAOAAAAZHJzL2Uyb0RvYy54bWysU9tuGyEQfa/Uf0C812s7thOvvI7SpKkq&#10;pRcp6QeMWdaLCgwF7F336zOwtmu1b1V5QAMzc5hzZljd9kazvfRBoa34ZDTmTFqBtbLbin9/eXx3&#10;w1mIYGvQaGXFDzLw2/XbN6vOlXKKLepaekYgNpSdq3gboyuLIohWGggjdNKSs0FvINLRb4vaQ0fo&#10;RhfT8XhRdOhr51HIEOj2YXDydcZvGini16YJMjJdcaot5t3nfZP2Yr2CcuvBtUocy4B/qMKAsvTo&#10;GeoBIrCdV39BGSU8BmziSKApsGmUkJkDsZmM/2Dz3IKTmQuJE9xZpvD/YMWX/TfPVF1xapQFQy16&#10;kX1k77FnN0mdzoWSgp4dhcWerqnLmWlwTyh+BGbxvgW7lXfeY9dKqKm6ScosLlIHnJBANt1nrOkZ&#10;2EXMQH3jTZKOxGCETl06nDuTShF0ebWYLOfkEeSazq4XZKcXoDwlOx/iR4mGJaPinhqfwWH/FOIQ&#10;egpJb1l8VFrTPZTasq7iy/l0nhMuPEZFmk2tDIkzTmuYlsTxg61zcgSlB5tq0fZIOvEcGMd+02d1&#10;J1cnMTdYH0gGj8Ms0t8ho0X/i7OO5rDi4ecOvORMf7Ik5XIym6XBzYfZ/HpKB3/p2Vx6wAqCqnjk&#10;bDDvYx72gfMdSd6oLEfqzVDJsWaaryzo8S+kAb4856jfP3b9CgAA//8DAFBLAwQUAAYACAAAACEA&#10;7Olno+AAAAALAQAADwAAAGRycy9kb3ducmV2LnhtbEyPwU7DMBBE70j8g7VI3KjdlKRtyKZCIK6g&#10;FqjUmxu7SUS8jmK3CX/PcoLj7Ixm3xSbyXXiYofQekKYzxQIS5U3LdUIH+8vdysQIWoyuvNkEb5t&#10;gE15fVXo3PiRtvayi7XgEgq5Rmhi7HMpQ9VYp8PM95bYO/nB6chyqKUZ9MjlrpOJUpl0uiX+0Oje&#10;PjW2+tqdHcLn6+mwv1dv9bNL+9FPSpJbS8Tbm+nxAUS0U/wLwy8+o0PJTEd/JhNEh5CuEt4SEbLl&#10;IgXBiWyx5ssRYTlPUpBlIf9vKH8AAAD//wMAUEsBAi0AFAAGAAgAAAAhALaDOJL+AAAA4QEAABMA&#10;AAAAAAAAAAAAAAAAAAAAAFtDb250ZW50X1R5cGVzXS54bWxQSwECLQAUAAYACAAAACEAOP0h/9YA&#10;AACUAQAACwAAAAAAAAAAAAAAAAAvAQAAX3JlbHMvLnJlbHNQSwECLQAUAAYACAAAACEAEwMmJgwC&#10;AAD5AwAADgAAAAAAAAAAAAAAAAAuAgAAZHJzL2Uyb0RvYy54bWxQSwECLQAUAAYACAAAACEA7Oln&#10;o+AAAAALAQAADwAAAAAAAAAAAAAAAABmBAAAZHJzL2Rvd25yZXYueG1sUEsFBgAAAAAEAAQA8wAA&#10;AHMFAAAAAA==&#10;" filled="f" stroked="f">
+                <v:textbox>
+                  <w:txbxContent>
+                    <w:p>
+                      <w:r>
+                        <w:t>*</w:t>
+                      </w:r>
+                    </w:p>
+                  </w:txbxContent>
+                </v:textbox>
+              </v:shape>
+            </w:pict>
+          </mc:Fallback>
+        </mc:AlternateContent>
+      </w:r>
+      <w:r>
+        <w:rPr>
+          <w:noProof/>
+        </w:rPr>
+        <mc:AlternateContent>
+          <mc:Choice Requires="wps">
+            <w:drawing>
+              <wp:anchor distT="45720" distB="45720" distL="114300" distR="114300" simplePos="0" relativeHeight="251662336" behindDoc="0" locked="0" layoutInCell="1" allowOverlap="1" wp14:anchorId="66682CF3" wp14:editId="459153E6">
+                <wp:simplePos x="0" y="0"/>
+                <wp:positionH relativeFrom="column">
+                  <wp:posOffset>3686175</wp:posOffset>
+                </wp:positionH>
+                <wp:positionV relativeFrom="paragraph">
+                  <wp:posOffset>2312670</wp:posOffset>
+                </wp:positionV>
+                <wp:extent cx="361950" cy="247650"/>
+                <wp:effectExtent l="0" t="0" r="0" b="0"/>
+                <wp:wrapNone/>
+                <wp:docPr id="7" name="Text Box 7"/>
+                <wp:cNvGraphicFramePr>
+                  <a:graphicFrameLocks xmlns:a="http://schemas.openxmlformats.org/drawingml/2006/main"/>
+                </wp:cNvGraphicFramePr>
+                <a:graphic xmlns:a="http://schemas.openxmlformats.org/drawingml/2006/main">
+                  <a:graphicData uri="http://schemas.microsoft.com/office/word/2010/wordprocessingShape">
+                    <wps:wsp>
+                      <wps:cNvSpPr txBox="1">
+                        <a:spLocks noChangeArrowheads="1"/>
+                      </wps:cNvSpPr>
+                      <wps:spPr bwMode="auto">
+                        <a:xfrm>
+                          <a:off x="0" y="0"/>
+                          <a:ext cx="361950" cy="247650"/>
+                        </a:xfrm>
+                        <a:prstGeom prst="rect">
+                          <a:avLst/>
+                        </a:prstGeom>
+                        <a:noFill/>
+                        <a:ln w="9525">
+                          <a:noFill/>
+                          <a:miter lim="800000"/>
+                          <a:headEnd/>
+                          <a:tailEnd/>
+                        </a:ln>
+                      </wps:spPr>
+                      <wps:txbx>
+                        <w:txbxContent>
+                          <w:p>
+                            <w:r>
+                              <w:t>*</w:t>
+                            </w:r>
+                          </w:p>
+                        </w:txbxContent>
+                      </wps:txbx>
+                      <wps:bodyPr rot="0" vert="horz" wrap="square" lIns="91440" tIns="45720" rIns="91440" bIns="45720" anchor="t" anchorCtr="0">
+                        <a:noAutofit/>
+                      </wps:bodyPr>
+                    </wps:wsp>
+                  </a:graphicData>
+                </a:graphic>
+                <wp14:sizeRelH relativeFrom="margin">
+                  <wp14:pctWidth>0</wp14:pctWidth>
+                </wp14:sizeRelH>
+                <wp14:sizeRelV relativeFrom="margin">
+                  <wp14:pctHeight>0</wp14:pctHeight>
+                </wp14:sizeRelV>
+              </wp:anchor>
+            </w:drawing>
+          </mc:Choice>
+          <mc:Fallback>
+            <w:pict>
+              <v:shape w14:anchorId="66682CF3" id="Text Box 7" o:spid="_x0000_s1040" type="#_x0000_t202" style="position:absolute;margin-left:290.25pt;margin-top:182.1pt;width:28.5pt;height:19.5pt;z-index:251662336;visibility:visible;mso-wrap-style:square;mso-width-percent:0;mso-height-percent:0;mso-wrap-distance-left:9pt;mso-wrap-distance-top:3.6pt;mso-wrap-distance-right:9pt;mso-wrap-distance-bottom:3.6pt;mso-position-horizontal:absolute;mso-position-horizontal-relative:text;mso-position-vertical:absolute;mso-position-vertical-relative:text;mso-width-percent:0;mso-height-percent:0;mso-width-relative:margin;mso-height-relative:margin;v-text-anchor:top" o:gfxdata="UEsDBBQABgAIAAAAIQC2gziS/gAAAOEBAAATAAAAW0NvbnRlbnRfVHlwZXNdLnhtbJSRQU7DMBBF&#10;90jcwfIWJU67QAgl6YK0S0CoHGBkTxKLZGx5TGhvj5O2G0SRWNoz/78nu9wcxkFMGNg6quQqL6RA&#10;0s5Y6ir5vt9lD1JwBDIwOMJKHpHlpr69KfdHjyxSmriSfYz+USnWPY7AufNIadK6MEJMx9ApD/oD&#10;OlTrorhX2lFEilmcO2RdNtjC5xDF9pCuTyYBB5bi6bQ4syoJ3g9WQ0ymaiLzg5KdCXlKLjvcW893&#10;SUOqXwnz5DrgnHtJTxOsQfEKIT7DmDSUCaxw7Rqn8787ZsmRM9e2VmPeBN4uqYvTtW7jvijg9N/y&#10;JsXecLq0q+WD6m8AAAD//wMAUEsDBBQABgAIAAAAIQA4/SH/1gAAAJQBAAALAAAAX3JlbHMvLnJl&#10;bHOkkMFqwzAMhu+DvYPRfXGawxijTi+j0GvpHsDYimMaW0Yy2fr2M4PBMnrbUb/Q94l/f/hMi1qR&#10;JVI2sOt6UJgd+ZiDgffL8ekFlFSbvV0oo4EbChzGx4f9GRdb25HMsYhqlCwG5lrLq9biZkxWOiqY&#10;22YiTra2kYMu1l1tQD30/bPm3wwYN0x18gb45AdQl1tp5j/sFB2T0FQ7R0nTNEV3j6o9feQzro1i&#10;OWA14Fm+Q8a1a8+Bvu/d/dMb2JY5uiPbhG/ktn4cqGU/er3pcvwCAAD//wMAUEsDBBQABgAIAAAA&#10;IQAKoyenDAIAAPkDAAAOAAAAZHJzL2Uyb0RvYy54bWysU9uO2yAQfa/Uf0C8N47TXDZWyGq7260q&#10;bS/Sbj8AYxyjAkOBxE6/vgNO0qh9q8oDGpiZw5wzw+Z2MJocpA8KLKPlZEqJtAIaZXeMfnt5fHND&#10;SYjcNlyDlYweZaC329evNr2r5Aw60I30BEFsqHrHaBejq4oiiE4aHibgpEVnC97wiEe/KxrPe0Q3&#10;uphNp8uiB984D0KGgLcPo5NuM37bShG/tG2QkWhGsbaYd5/3Ou3FdsOrneeuU+JUBv+HKgxXFh+9&#10;QD3wyMneq7+gjBIeArRxIsAU0LZKyMwB2ZTTP9g8d9zJzAXFCe4iU/h/sOLz4asnqmF0RYnlBlv0&#10;IodI3sFAVkmd3oUKg54dhsUBr7HLmWlwTyC+B2LhvuN2J++8h76TvMHqypRZXKWOOCGB1P0naPAZ&#10;vo+QgYbWmyQdikEQHbt0vHQmlSLw8u2yXC/QI9A1m6+WaKcXeHVOdj7EDxIMSQajHhufwfnhKcQx&#10;9ByS3rLwqLTGe15pS3pG14vZIidceYyKOJtaGUZvpmmN05I4vrdNTo5c6dHGWrQ9kU48R8ZxqIes&#10;bjk/i1lDc0QZPIyziH8HjQ78T0p6nENGw48995IS/dGilOtyPk+Dmw/zxWqGB3/tqa893AqEYjRS&#10;Mpr3MQ/7yPkOJW9VliP1ZqzkVDPOVxb09BfSAF+fc9TvH7v9BQAA//8DAFBLAwQUAAYACAAAACEA&#10;+8AJiN8AAAALAQAADwAAAGRycy9kb3ducmV2LnhtbEyPy07DMBBF90j8gzVI7KhNXpSQSYVAbEEt&#10;D4mdG7tJRDyOYrcJf8+wguXMHN05t9osbhAnO4XeE8L1SoGw1HjTU4vw9vp0tQYRoiajB08W4dsG&#10;2NTnZ5UujZ9pa0+72AoOoVBqhC7GsZQyNJ11Oqz8aIlvBz85HXmcWmkmPXO4G2SiVCGd7ok/dHq0&#10;D51tvnZHh/D+fPj8yNRL++jycfaLkuRuJeLlxXJ/ByLaJf7B8KvP6lCz094fyQQxIORrlTOKkBZZ&#10;AoKJIr3hzR4hU2kCsq7k/w71DwAAAP//AwBQSwECLQAUAAYACAAAACEAtoM4kv4AAADhAQAAEwAA&#10;AAAAAAAAAAAAAAAAAAAAW0NvbnRlbnRfVHlwZXNdLnhtbFBLAQItABQABgAIAAAAIQA4/SH/1gAA&#10;AJQBAAALAAAAAAAAAAAAAAAAAC8BAABfcmVscy8ucmVsc1BLAQItABQABgAIAAAAIQAKoyenDAIA&#10;APkDAAAOAAAAAAAAAAAAAAAAAC4CAABkcnMvZTJvRG9jLnhtbFBLAQItABQABgAIAAAAIQD7wAmI&#10;3wAAAAsBAAAPAAAAAAAAAAAAAAAAAGYEAABkcnMvZG93bnJldi54bWxQSwUGAAAAAAQABADzAAAA&#10;cgUAAAAA&#10;" filled="f" stroked="f">
+                <v:textbox>
+                  <w:txbxContent>
+                    <w:p>
+                      <w:r>
+                        <w:t>*</w:t>
+                      </w:r>
+                    </w:p>
+                  </w:txbxContent>
+                </v:textbox>
+              </v:shape>
+            </w:pict>
+          </mc:Fallback>
+        </mc:AlternateContent>
+      </w:r>
+      <w:r>
+        <w:rPr>
+          <w:noProof/>
+        </w:rPr>
+        <mc:AlternateContent>
+          <mc:Choice Requires="wps">
+            <w:drawing>
+              <wp:anchor distT="45720" distB="45720" distL="114300" distR="114300" simplePos="0" relativeHeight="251660288" behindDoc="0" locked="0" layoutInCell="1" allowOverlap="1" wp14:anchorId="734C6E6D" wp14:editId="56353D90">
+                <wp:simplePos x="0" y="0"/>
+                <wp:positionH relativeFrom="column">
+                  <wp:posOffset>2038350</wp:posOffset>
+                </wp:positionH>
+                <wp:positionV relativeFrom="paragraph">
+                  <wp:posOffset>800100</wp:posOffset>
+                </wp:positionV>
+                <wp:extent cx="361950" cy="247650"/>
+                <wp:effectExtent l="0" t="0" r="0" b="0"/>
+                <wp:wrapNone/>
+                <wp:docPr id="20" name="Text Box 20"/>
+                <wp:cNvGraphicFramePr>
+                  <a:graphicFrameLocks xmlns:a="http://schemas.openxmlformats.org/drawingml/2006/main"/>
+                </wp:cNvGraphicFramePr>
+                <a:graphic xmlns:a="http://schemas.openxmlformats.org/drawingml/2006/main">
+                  <a:graphicData uri="http://schemas.microsoft.com/office/word/2010/wordprocessingShape">
+                    <wps:wsp>
+                      <wps:cNvSpPr txBox="1">
+                        <a:spLocks noChangeArrowheads="1"/>
+                      </wps:cNvSpPr>
+                      <wps:spPr bwMode="auto">
+                        <a:xfrm>
+                          <a:off x="0" y="0"/>
+                          <a:ext cx="361950" cy="247650"/>
+                        </a:xfrm>
+                        <a:prstGeom prst="rect">
+                          <a:avLst/>
+                        </a:prstGeom>
+                        <a:noFill/>
+                        <a:ln w="9525">
+                          <a:noFill/>
+                          <a:miter lim="800000"/>
+                          <a:headEnd/>
+                          <a:tailEnd/>
+                        </a:ln>
+                      </wps:spPr>
+                      <wps:txbx>
+                        <w:txbxContent>
+                          <w:p>
+                            <w:r>
+                              <w:t>1</w:t>
+                            </w:r>
+                          </w:p>
+                        </w:txbxContent>
+                      </wps:txbx>
+                      <wps:bodyPr rot="0" vert="horz" wrap="square" lIns="91440" tIns="45720" rIns="91440" bIns="45720" anchor="t" anchorCtr="0">
+                        <a:noAutofit/>
+                      </wps:bodyPr>
+                    </wps:wsp>
+                  </a:graphicData>
+                </a:graphic>
+                <wp14:sizeRelH relativeFrom="margin">
+                  <wp14:pctWidth>0</wp14:pctWidth>
+                </wp14:sizeRelH>
+                <wp14:sizeRelV relativeFrom="margin">
+                  <wp14:pctHeight>0</wp14:pctHeight>
+                </wp14:sizeRelV>
+              </wp:anchor>
+            </w:drawing>
+          </mc:Choice>
+          <mc:Fallback>
+            <w:pict>
+              <v:shape w14:anchorId="734C6E6D" id="Text Box 20" o:spid="_x0000_s1041" type="#_x0000_t202" style="position:absolute;margin-left:160.5pt;margin-top:63pt;width:28.5pt;height:19.5pt;z-index:251660288;visibility:visible;mso-wrap-style:square;mso-width-percent:0;mso-height-percent:0;mso-wrap-distance-left:9pt;mso-wrap-distance-top:3.6pt;mso-wrap-distance-right:9pt;mso-wrap-distance-bottom:3.6pt;mso-position-horizontal:absolute;mso-position-horizontal-relative:text;mso-position-vertical:absolute;mso-position-vertical-relative:text;mso-width-percent:0;mso-height-percent:0;mso-width-relative:margin;mso-height-relative:margin;v-text-anchor:top" o:gfxdata="UEsDBBQABgAIAAAAIQC2gziS/gAAAOEBAAATAAAAW0NvbnRlbnRfVHlwZXNdLnhtbJSRQU7DMBBF&#10;90jcwfIWJU67QAgl6YK0S0CoHGBkTxKLZGx5TGhvj5O2G0SRWNoz/78nu9wcxkFMGNg6quQqL6RA&#10;0s5Y6ir5vt9lD1JwBDIwOMJKHpHlpr69KfdHjyxSmriSfYz+USnWPY7AufNIadK6MEJMx9ApD/oD&#10;OlTrorhX2lFEilmcO2RdNtjC5xDF9pCuTyYBB5bi6bQ4syoJ3g9WQ0ymaiLzg5KdCXlKLjvcW893&#10;SUOqXwnz5DrgnHtJTxOsQfEKIT7DmDSUCaxw7Rqn8787ZsmRM9e2VmPeBN4uqYvTtW7jvijg9N/y&#10;JsXecLq0q+WD6m8AAAD//wMAUEsDBBQABgAIAAAAIQA4/SH/1gAAAJQBAAALAAAAX3JlbHMvLnJl&#10;bHOkkMFqwzAMhu+DvYPRfXGawxijTi+j0GvpHsDYimMaW0Yy2fr2M4PBMnrbUb/Q94l/f/hMi1qR&#10;JVI2sOt6UJgd+ZiDgffL8ekFlFSbvV0oo4EbChzGx4f9GRdb25HMsYhqlCwG5lrLq9biZkxWOiqY&#10;22YiTra2kYMu1l1tQD30/bPm3wwYN0x18gb45AdQl1tp5j/sFB2T0FQ7R0nTNEV3j6o9feQzro1i&#10;OWA14Fm+Q8a1a8+Bvu/d/dMb2JY5uiPbhG/ktn4cqGU/er3pcvwCAAD//wMAUEsDBBQABgAIAAAA&#10;IQDrp1tMDQIAAPsDAAAOAAAAZHJzL2Uyb0RvYy54bWysU9tu2zAMfR+wfxD0vjjOkrQx4hRduw4D&#10;ugvQ7gMYWY6FSaImKbG7rx8lJ1mwvQ3zg0HxcsRzSK1vBqPZQfqg0Na8nEw5k1Zgo+yu5t+eH95c&#10;cxYi2AY0WlnzFxn4zeb1q3XvKjnDDnUjPSMQG6re1byL0VVFEUQnDYQJOmkp2KI3EOnod0XjoSd0&#10;o4vZdLosevSN8yhkCOS9H4N8k/HbVor4pW2DjEzXnHqL+e/zf5v+xWYN1c6D65Q4tgH/0IUBZenS&#10;M9Q9RGB7r/6CMkp4DNjGiUBTYNsqITMHYlNO/2Dz1IGTmQuJE9xZpvD/YMXnw1fPVFPzGcljwdCM&#10;nuUQ2TscGLlIn96FitKeHCXGgfw058w1uEcU3wOzeNeB3clb77HvJDTUX5kqi4vSESckkG3/CRu6&#10;B/YRM9DQepPEIzkYoVMjL+fZpF4EOd8uy9WCIoJCs/nVkux0A1SnYudD/CDRsGTU3NPoMzgcHkMc&#10;U08p6S6LD0pr8kOlLetrvlrMFrngImJUpO3UytT8epq+cV8Sx/e2ycURlB5t6kXbI+nEc2Qch+2Q&#10;9S0XJzG32LyQDB7HbaTXQ0aH/idnPW1izcOPPXjJmf5oScpVOZ+n1c2H+eIqDcpfRraXEbCCoGoe&#10;ORvNu5jXfeR8S5K3KsuRZjN2cuyZNiwLenwNaYUvzznr95vd/AIAAP//AwBQSwMEFAAGAAgAAAAh&#10;AMDbHc7dAAAACwEAAA8AAABkcnMvZG93bnJldi54bWxMT0FOwzAQvCPxB2srcaN2UxpKGqdCIK6g&#10;FlqJmxtvk4h4HcVuE37f7QluMzuj2Zl8PbpWnLEPjScNs6kCgVR621Cl4evz7X4JIkRD1rSeUMMv&#10;BlgXtze5yawfaIPnbawEh1DIjIY6xi6TMpQ1OhOmvkNi7eh7ZyLTvpK2NwOHu1YmSqXSmYb4Q206&#10;fKmx/NmenIbd+/F7/6A+qle36AY/KknuSWp9NxmfVyAijvHPDNf6XB0K7nTwJ7JBtBrmyYy3RBaS&#10;lAE75o9LBge+pAsFssjl/w3FBQAA//8DAFBLAQItABQABgAIAAAAIQC2gziS/gAAAOEBAAATAAAA&#10;AAAAAAAAAAAAAAAAAABbQ29udGVudF9UeXBlc10ueG1sUEsBAi0AFAAGAAgAAAAhADj9If/WAAAA&#10;lAEAAAsAAAAAAAAAAAAAAAAALwEAAF9yZWxzLy5yZWxzUEsBAi0AFAAGAAgAAAAhAOunW0wNAgAA&#10;+wMAAA4AAAAAAAAAAAAAAAAALgIAAGRycy9lMm9Eb2MueG1sUEsBAi0AFAAGAAgAAAAhAMDbHc7d&#10;AAAACwEAAA8AAAAAAAAAAAAAAAAAZwQAAGRycy9kb3ducmV2LnhtbFBLBQYAAAAABAAEAPMAAABx&#10;BQAAAAA=&#10;" filled="f" stroked="f">
+                <v:textbox>
+                  <w:txbxContent>
+                    <w:p>
+                      <w:r>
+                        <w:t>1</w:t>
+                      </w:r>
+                    </w:p>
+                  </w:txbxContent>
+                </v:textbox>
+              </v:shape>
+            </w:pict>
+          </mc:Fallback>
+        </mc:AlternateContent>
+      </w:r>
+      <w:r>
+        <w:rPr>
+          <w:noProof/>
+        </w:rPr>
         <w:drawing>
-          <wp:inline distT="0" distB="0" distL="0" distR="0" wp14:anchorId="680DB7AD" wp14:editId="27E40EF8">
-            <wp:extent cx="5731510" cy="3194685"/>
-            <wp:effectExtent l="57150" t="57150" r="116840" b="120015"/>
-            <wp:docPr id="3" name="Picture 3"/>
+          <wp:inline distT="0" distB="0" distL="0" distR="0" wp14:anchorId="5387A1CA" wp14:editId="1556B27A">
+            <wp:extent cx="5943600" cy="5856651"/>
+            <wp:effectExtent l="0" t="0" r="0" b="0"/>
+            <wp:docPr id="21" name="Picture 21" descr="https://documents.lucidchart.com/documents/0661108d-dc47-455b-ad44-99ca0c8bb8fb/pages/0_0?a=1146&amp;x=2&amp;y=3&amp;w=1276&amp;h=1257&amp;store=1&amp;accept=image%2F*&amp;auth=LCA%2051af682f73dc59d1cd0bac5f9ced0eeb421932f3-ts%3D1585410219"/>
             <wp:cNvGraphicFramePr>
               <a:graphicFrameLocks xmlns:a="http://schemas.openxmlformats.org/drawingml/2006/main" noChangeAspect="1"/>
             </wp:cNvGraphicFramePr>
@@ -3584,37 +4827,36 @@
               <a:graphicData uri="http://schemas.openxmlformats.org/drawingml/2006/picture">
                 <pic:pic xmlns:pic="http://schemas.openxmlformats.org/drawingml/2006/picture">
                   <pic:nvPicPr>
-                    <pic:cNvPr id="1" name=""/>
-                    <pic:cNvPicPr/>
+                    <pic:cNvPr id="0" name="Picture 8" descr="https://documents.lucidchart.com/documents/0661108d-dc47-455b-ad44-99ca0c8bb8fb/pages/0_0?a=1146&amp;x=2&amp;y=3&amp;w=1276&amp;h=1257&amp;store=1&amp;accept=image%2F*&amp;auth=LCA%2051af682f73dc59d1cd0bac5f9ced0eeb421932f3-ts%3D1585410219"/>
+                    <pic:cNvPicPr>
+                      <a:picLocks noChangeAspect="1" noChangeArrowheads="1"/>
+                    </pic:cNvPicPr>
                   </pic:nvPicPr>
                   <pic:blipFill>
-                    <a:blip r:embed="rId10"/>
+                    <a:blip r:embed="rId10">
+                      <a:extLst>
+                        <a:ext uri="{28A0092B-C50C-407E-A947-70E740481C1C}">
+                          <a14:useLocalDpi xmlns:a14="http://schemas.microsoft.com/office/drawing/2010/main" val="0"/>
+                        </a:ext>
+                      </a:extLst>
+                    </a:blip>
+                    <a:srcRect/>
                     <a:stretch>
                       <a:fillRect/>
                     </a:stretch>
                   </pic:blipFill>
-                  <pic:spPr>
+                  <pic:spPr bwMode="auto">
                     <a:xfrm>
                       <a:off x="0" y="0"/>
-                      <a:ext cx="5731510" cy="3194685"/>
+                      <a:ext cx="5943600" cy="5856651"/>
                     </a:xfrm>
                     <a:prstGeom prst="rect">
                       <a:avLst/>
                     </a:prstGeom>
-                    <a:ln w="12700" cap="sq">
-                      <a:solidFill>
-                        <a:srgbClr val="000000"/>
-                      </a:solidFill>
-                      <a:prstDash val="solid"/>
-                      <a:miter lim="800000"/>
+                    <a:noFill/>
+                    <a:ln>
+                      <a:noFill/>
                     </a:ln>
-                    <a:effectLst>
-                      <a:outerShdw blurRad="50800" dist="38100" dir="2700000" algn="tl" rotWithShape="0">
-                        <a:srgbClr val="000000">
-                          <a:alpha val="43000"/>
-                        </a:srgbClr>
-                      </a:outerShdw>
-                    </a:effectLst>
                   </pic:spPr>
                 </pic:pic>
               </a:graphicData>
@@ -3623,18 +4865,19 @@
         </w:drawing>
       </w:r>
     </w:p>
+    <w:p/>
     <w:p>
       <w:pPr>
         <w:pStyle w:val="Heading1"/>
       </w:pPr>
-      <w:bookmarkStart w:id="14" w:name="_Toc35107506"/>
+      <w:bookmarkStart w:id="13" w:name="_Toc35107506"/>
       <w:r>
         <w:t>4.</w:t>
       </w:r>
       <w:r>
         <w:t>Stored data model and the mapping between the two models</w:t>
       </w:r>
-      <w:bookmarkEnd w:id="14"/>
+      <w:bookmarkEnd w:id="13"/>
     </w:p>
     <w:p>
       <w:r>
@@ -3682,11 +4925,11 @@
       <w:pPr>
         <w:pStyle w:val="Heading2"/>
       </w:pPr>
-      <w:bookmarkStart w:id="15" w:name="_Toc35107507"/>
+      <w:bookmarkStart w:id="14" w:name="_Toc35107507"/>
       <w:r>
         <w:t>Data Model and Data Access</w:t>
       </w:r>
-      <w:bookmarkEnd w:id="15"/>
+      <w:bookmarkEnd w:id="14"/>
       <w:r>
         <w:tab/>
       </w:r>
@@ -3723,7 +4966,7 @@
       <w:pPr>
         <w:pStyle w:val="Heading1"/>
       </w:pPr>
-      <w:bookmarkStart w:id="16" w:name="_Toc35107508"/>
+      <w:bookmarkStart w:id="15" w:name="_Toc35107508"/>
       <w:r>
         <w:lastRenderedPageBreak/>
         <w:t>5.</w:t>
@@ -3731,7 +4974,7 @@
       <w:r>
         <w:t>Critical appraisal</w:t>
       </w:r>
-      <w:bookmarkEnd w:id="16"/>
+      <w:bookmarkEnd w:id="15"/>
     </w:p>
     <w:p>
       <w:r>
@@ -3794,15 +5037,12 @@
         </w:pBdr>
       </w:pPr>
       <w:r>
-        <w:t xml:space="preserve">“In Section 5. Critical Appraisal, each member of the group must, as an individual piece of work, write a critical appraisal of the application. Each individual critical appraisal should have as a heading the name of the student author. The appraisal should identify the strengths and weakness of the application. Discuss the areas where the application is well-designed and the areas where the design is not ideal. Where weakness </w:t>
-      </w:r>
-      <w:proofErr w:type="gramStart"/>
-      <w:r>
-        <w:t>are</w:t>
-      </w:r>
-      <w:proofErr w:type="gramEnd"/>
-      <w:r>
-        <w:t xml:space="preserve"> identified, discuss how they might be overcome.”</w:t>
+        <w:t>“In Section 5. Critical Appraisal, each member of the group must, as an individual piece of work, write a critical appraisal of the application. Each individual critical appraisal should have as a heading the name of the student author. The appraisal s</w:t>
+      </w:r>
+      <w:bookmarkStart w:id="16" w:name="_GoBack"/>
+      <w:bookmarkEnd w:id="16"/>
+      <w:r>
+        <w:t>hould identify the strengths and weakness of the application. Discuss the areas where the application is well-designed and the areas where the design is not ideal. Where weakness are identified, discuss how they might be overcome.”</w:t>
       </w:r>
     </w:p>
     <w:p>
@@ -3810,87 +5050,77 @@
         <w:pStyle w:val="Heading2"/>
       </w:pPr>
       <w:bookmarkStart w:id="17" w:name="_Toc35107509"/>
-      <w:proofErr w:type="spellStart"/>
-      <w:r>
-        <w:t>Vasilica</w:t>
-      </w:r>
-      <w:proofErr w:type="spellEnd"/>
+      <w:r>
+        <w:t>Vasilica Androsca</w:t>
+      </w:r>
+      <w:bookmarkEnd w:id="17"/>
+    </w:p>
+    <w:p>
+      <w:r>
+        <w:rPr>
+          <w:highlight w:val="yellow"/>
+        </w:rPr>
+        <w:t>[+-500 words]</w:t>
+      </w:r>
+    </w:p>
+    <w:p>
+      <w:r>
+        <w:t>---------------------------------------------------------------</w:t>
+      </w:r>
+    </w:p>
+    <w:p>
+      <w:pPr>
+        <w:pStyle w:val="Heading2"/>
+      </w:pPr>
+      <w:bookmarkStart w:id="18" w:name="_Toc35107510"/>
+      <w:r>
+        <w:t>Farah Aly</w:t>
+      </w:r>
+      <w:bookmarkEnd w:id="18"/>
+    </w:p>
+    <w:p>
+      <w:r>
+        <w:rPr>
+          <w:highlight w:val="yellow"/>
+        </w:rPr>
+        <w:t>[+-500 words]</w:t>
+      </w:r>
+    </w:p>
+    <w:p>
+      <w:r>
+        <w:t>----------------------------------------------------------------</w:t>
+      </w:r>
+    </w:p>
+    <w:p>
+      <w:pPr>
+        <w:pStyle w:val="Heading2"/>
+      </w:pPr>
+      <w:bookmarkStart w:id="19" w:name="_Toc35107511"/>
+      <w:r>
+        <w:t>Ieaun Roberts</w:t>
+      </w:r>
+      <w:bookmarkEnd w:id="19"/>
+    </w:p>
+    <w:p>
+      <w:r>
+        <w:rPr>
+          <w:highlight w:val="yellow"/>
+        </w:rPr>
+        <w:t>[+-500 words]</w:t>
+      </w:r>
+    </w:p>
+    <w:p>
+      <w:pPr>
+        <w:pStyle w:val="Heading1"/>
+      </w:pPr>
+      <w:bookmarkStart w:id="20" w:name="_Toc35107512"/>
+      <w:r>
+        <w:t>X. Prototype related</w:t>
+      </w:r>
+      <w:bookmarkEnd w:id="20"/>
       <w:r>
         <w:t xml:space="preserve"> </w:t>
       </w:r>
-      <w:proofErr w:type="spellStart"/>
-      <w:r>
-        <w:t>Androsca</w:t>
-      </w:r>
-      <w:bookmarkEnd w:id="17"/>
-      <w:proofErr w:type="spellEnd"/>
-    </w:p>
-    <w:p>
-      <w:r>
-        <w:rPr>
-          <w:highlight w:val="yellow"/>
-        </w:rPr>
-        <w:t>[+-500 words]</w:t>
-      </w:r>
-    </w:p>
-    <w:p>
-      <w:r>
-        <w:t>---------------------------------------------------------------</w:t>
-      </w:r>
-    </w:p>
-    <w:p>
-      <w:pPr>
-        <w:pStyle w:val="Heading2"/>
-      </w:pPr>
-      <w:bookmarkStart w:id="18" w:name="_Toc35107510"/>
-      <w:r>
-        <w:t>Farah Aly</w:t>
-      </w:r>
-      <w:bookmarkEnd w:id="18"/>
-    </w:p>
-    <w:p>
-      <w:r>
-        <w:rPr>
-          <w:highlight w:val="yellow"/>
-        </w:rPr>
-        <w:t>[+-500 words]</w:t>
-      </w:r>
-    </w:p>
-    <w:p>
-      <w:r>
-        <w:t>----------------------------------------------------------------</w:t>
-      </w:r>
-    </w:p>
-    <w:p>
-      <w:pPr>
-        <w:pStyle w:val="Heading2"/>
-      </w:pPr>
-      <w:bookmarkStart w:id="19" w:name="_Toc35107511"/>
-      <w:r>
-        <w:t>Ieaun Roberts</w:t>
-      </w:r>
-      <w:bookmarkEnd w:id="19"/>
-    </w:p>
-    <w:p>
-      <w:r>
-        <w:rPr>
-          <w:highlight w:val="yellow"/>
-        </w:rPr>
-        <w:t>[+-500 words]</w:t>
-      </w:r>
-    </w:p>
-    <w:p>
-      <w:pPr>
-        <w:pStyle w:val="Heading1"/>
-      </w:pPr>
-      <w:bookmarkStart w:id="20" w:name="_Toc35107512"/>
-      <w:r>
-        <w:t>X. Prototype related</w:t>
-      </w:r>
-      <w:bookmarkEnd w:id="20"/>
-      <w:r>
-        <w:t xml:space="preserve"> </w:t>
-      </w:r>
     </w:p>
     <w:p>
       <w:r>
@@ -3899,15 +5129,7 @@
     </w:p>
     <w:p>
       <w:r>
-        <w:t xml:space="preserve">“In implementing the prototype, it is necessary to consider the architecture of the full application and all of the classes required by the design but not all of them need to be present or fully functional. Implement sufficient functionality to illustrate a few core functions and to give an overall impression of the design, i.e. a proof of concept. For many classes it may be sufficient to define the properties of the classes and the signatures of methods and to have these throw </w:t>
-      </w:r>
-      <w:proofErr w:type="spellStart"/>
-      <w:r>
-        <w:t>NotImplementedExceptions</w:t>
-      </w:r>
-      <w:proofErr w:type="spellEnd"/>
-      <w:r>
-        <w:t xml:space="preserve"> to show that they require implementation. Development of the prototype software is a minor part of this assignment, note the proportion of marks awarded for the software in the mark scheme. The majority of the assignment marks are awarded for the specification, design, the justifications of the design decisions, and the critical appraisal. Demonstration of the prototype, will be timetabled during a laboratory session and the software must run on a laboratory machine</w:t>
+        <w:t>“In implementing the prototype, it is necessary to consider the architecture of the full application and all of the classes required by the design but not all of them need to be present or fully functional. Implement sufficient functionality to illustrate a few core functions and to give an overall impression of the design, i.e. a proof of concept. For many classes it may be sufficient to define the properties of the classes and the signatures of methods and to have these throw NotImplementedExceptions to show that they require implementation. Development of the prototype software is a minor part of this assignment, note the proportion of marks awarded for the software in the mark scheme. The majority of the assignment marks are awarded for the specification, design, the justifications of the design decisions, and the critical appraisal. Demonstration of the prototype, will be timetabled during a laboratory session and the software must run on a laboratory machine</w:t>
       </w:r>
     </w:p>
     <w:p/>
@@ -3917,20 +5139,19 @@
     <w:p/>
     <w:sdt>
       <w:sdtPr>
+        <w:rPr>
+          <w:rFonts w:asciiTheme="minorHAnsi" w:eastAsiaTheme="minorHAnsi" w:hAnsiTheme="minorHAnsi" w:cstheme="minorBidi"/>
+          <w:color w:val="auto"/>
+          <w:sz w:val="22"/>
+          <w:szCs w:val="22"/>
+        </w:rPr>
         <w:id w:val="971869593"/>
         <w:docPartObj>
           <w:docPartGallery w:val="Bibliographies"/>
           <w:docPartUnique/>
         </w:docPartObj>
       </w:sdtPr>
-      <w:sdtEndPr>
-        <w:rPr>
-          <w:rFonts w:asciiTheme="minorHAnsi" w:eastAsiaTheme="minorHAnsi" w:hAnsiTheme="minorHAnsi" w:cstheme="minorBidi"/>
-          <w:color w:val="auto"/>
-          <w:sz w:val="22"/>
-          <w:szCs w:val="22"/>
-        </w:rPr>
-      </w:sdtEndPr>
+      <w:sdtEndPr/>
       <w:sdtContent>
         <w:p>
           <w:pPr>
@@ -3961,6 +5182,7 @@
             <w:id w:val="-573587230"/>
             <w:bibliography/>
           </w:sdtPr>
+          <w:sdtEndPr/>
           <w:sdtContent>
             <w:p>
               <w:pPr>
@@ -4149,6 +5371,7 @@
       <w:r>
         <w:rPr>
           <w:noProof/>
+          <w:lang w:val="en-US"/>
         </w:rPr>
         <w:drawing>
           <wp:inline distT="0" distB="0" distL="0" distR="0" wp14:anchorId="50D8FD36" wp14:editId="53B2DB30">
@@ -4188,7 +5411,7 @@
                       <a:tailEnd type="none" w="med" len="med"/>
                       <a:extLst>
                         <a:ext uri="{C807C97D-BFC1-408E-A445-0C87EB9F89A2}">
-                          <ask:lineSketchStyleProps xmlns:ask="http://schemas.microsoft.com/office/drawing/2018/sketchyshapes" sd="0">
+                          <ask:lineSketchStyleProps xmlns:ask="http://schemas.microsoft.com/office/drawing/2018/sketchyshapes" xmlns:w16se="http://schemas.microsoft.com/office/word/2015/wordml/symex" xmlns:w16cid="http://schemas.microsoft.com/office/word/2016/wordml/cid" xmlns:w="http://schemas.openxmlformats.org/wordprocessingml/2006/main" xmlns:w10="urn:schemas-microsoft-com:office:word" xmlns:v="urn:schemas-microsoft-com:vml" xmlns:o="urn:schemas-microsoft-com:office:office" xmlns:am3d="http://schemas.microsoft.com/office/drawing/2017/model3d" xmlns:aink="http://schemas.microsoft.com/office/drawing/2016/ink" xmlns:cx8="http://schemas.microsoft.com/office/drawing/2016/5/14/chartex" xmlns:cx7="http://schemas.microsoft.com/office/drawing/2016/5/13/chartex" xmlns:cx6="http://schemas.microsoft.com/office/drawing/2016/5/12/chartex" xmlns:cx5="http://schemas.microsoft.com/office/drawing/2016/5/11/chartex" xmlns:cx4="http://schemas.microsoft.com/office/drawing/2016/5/10/chartex" xmlns:cx3="http://schemas.microsoft.com/office/drawing/2016/5/9/chartex" xmlns:cx2="http://schemas.microsoft.com/office/drawing/2015/10/21/chartex" xmlns:cx1="http://schemas.microsoft.com/office/drawing/2015/9/8/chartex" xmlns:cx="http://schemas.microsoft.com/office/drawing/2014/chartex" xmlns="" sd="0">
                             <a:custGeom>
                               <a:avLst/>
                               <a:gdLst/>
@@ -4240,6 +5463,7 @@
       <w:r>
         <w:rPr>
           <w:noProof/>
+          <w:lang w:val="en-US"/>
         </w:rPr>
         <w:drawing>
           <wp:inline distT="0" distB="0" distL="0" distR="0" wp14:anchorId="5298473B" wp14:editId="6D455B76">
@@ -4279,7 +5503,7 @@
                       <a:tailEnd type="none" w="med" len="med"/>
                       <a:extLst>
                         <a:ext uri="{C807C97D-BFC1-408E-A445-0C87EB9F89A2}">
-                          <ask:lineSketchStyleProps xmlns:ask="http://schemas.microsoft.com/office/drawing/2018/sketchyshapes" sd="0">
+                          <ask:lineSketchStyleProps xmlns:ask="http://schemas.microsoft.com/office/drawing/2018/sketchyshapes" xmlns:w16se="http://schemas.microsoft.com/office/word/2015/wordml/symex" xmlns:w16cid="http://schemas.microsoft.com/office/word/2016/wordml/cid" xmlns:w="http://schemas.openxmlformats.org/wordprocessingml/2006/main" xmlns:w10="urn:schemas-microsoft-com:office:word" xmlns:v="urn:schemas-microsoft-com:vml" xmlns:o="urn:schemas-microsoft-com:office:office" xmlns:am3d="http://schemas.microsoft.com/office/drawing/2017/model3d" xmlns:aink="http://schemas.microsoft.com/office/drawing/2016/ink" xmlns:cx8="http://schemas.microsoft.com/office/drawing/2016/5/14/chartex" xmlns:cx7="http://schemas.microsoft.com/office/drawing/2016/5/13/chartex" xmlns:cx6="http://schemas.microsoft.com/office/drawing/2016/5/12/chartex" xmlns:cx5="http://schemas.microsoft.com/office/drawing/2016/5/11/chartex" xmlns:cx4="http://schemas.microsoft.com/office/drawing/2016/5/10/chartex" xmlns:cx3="http://schemas.microsoft.com/office/drawing/2016/5/9/chartex" xmlns:cx2="http://schemas.microsoft.com/office/drawing/2015/10/21/chartex" xmlns:cx1="http://schemas.microsoft.com/office/drawing/2015/9/8/chartex" xmlns:cx="http://schemas.microsoft.com/office/drawing/2014/chartex" xmlns="" sd="0">
                             <a:custGeom>
                               <a:avLst/>
                               <a:gdLst/>
@@ -4327,7 +5551,7 @@
 </file>
 
 <file path=word/endnotes.xml><?xml version="1.0" encoding="utf-8"?>
-<w:endnotes xmlns:wpc="http://schemas.microsoft.com/office/word/2010/wordprocessingCanvas" xmlns:cx="http://schemas.microsoft.com/office/drawing/2014/chartex" xmlns:cx1="http://schemas.microsoft.com/office/drawing/2015/9/8/chartex" xmlns:cx2="http://schemas.microsoft.com/office/drawing/2015/10/21/chartex" xmlns:cx3="http://schemas.microsoft.com/office/drawing/2016/5/9/chartex" xmlns:cx4="http://schemas.microsoft.com/office/drawing/2016/5/10/chartex" xmlns:cx5="http://schemas.microsoft.com/office/drawing/2016/5/11/chartex" xmlns:cx6="http://schemas.microsoft.com/office/drawing/2016/5/12/chartex" xmlns:cx7="http://schemas.microsoft.com/office/drawing/2016/5/13/chartex" xmlns:cx8="http://schemas.microsoft.com/office/drawing/2016/5/14/chartex" xmlns:mc="http://schemas.openxmlformats.org/markup-compatibility/2006" xmlns:aink="http://schemas.microsoft.com/office/drawing/2016/ink" xmlns:am3d="http://schemas.microsoft.com/office/drawing/2017/model3d" xmlns:o="urn:schemas-microsoft-com:office:office" xmlns:r="http://schemas.openxmlformats.org/officeDocument/2006/relationships" xmlns:m="http://schemas.openxmlformats.org/officeDocument/2006/math" xmlns:v="urn:schemas-microsoft-com:vml" xmlns:wp14="http://schemas.microsoft.com/office/word/2010/wordprocessingDrawing" xmlns:wp="http://schemas.openxmlformats.org/drawingml/2006/wordprocessingDrawing" xmlns:w10="urn:schemas-microsoft-com:office:word" xmlns:w="http://schemas.openxmlformats.org/wordprocessingml/2006/main" xmlns:w14="http://schemas.microsoft.com/office/word/2010/wordml" xmlns:w15="http://schemas.microsoft.com/office/word/2012/wordml" xmlns:w16cid="http://schemas.microsoft.com/office/word/2016/wordml/cid" xmlns:w16se="http://schemas.microsoft.com/office/word/2015/wordml/symex" xmlns:wpg="http://schemas.microsoft.com/office/word/2010/wordprocessingGroup" xmlns:wpi="http://schemas.microsoft.com/office/word/2010/wordprocessingInk" xmlns:wne="http://schemas.microsoft.com/office/word/2006/wordml" xmlns:wps="http://schemas.microsoft.com/office/word/2010/wordprocessingShape" mc:Ignorable="w14 w15 w16se w16cid wp14">
+<w:endnotes xmlns:wpc="http://schemas.microsoft.com/office/word/2010/wordprocessingCanvas" xmlns:mc="http://schemas.openxmlformats.org/markup-compatibility/2006" xmlns:o="urn:schemas-microsoft-com:office:office" xmlns:r="http://schemas.openxmlformats.org/officeDocument/2006/relationships" xmlns:m="http://schemas.openxmlformats.org/officeDocument/2006/math" xmlns:v="urn:schemas-microsoft-com:vml" xmlns:wp14="http://schemas.microsoft.com/office/word/2010/wordprocessingDrawing" xmlns:wp="http://schemas.openxmlformats.org/drawingml/2006/wordprocessingDrawing" xmlns:w10="urn:schemas-microsoft-com:office:word" xmlns:w="http://schemas.openxmlformats.org/wordprocessingml/2006/main" xmlns:w14="http://schemas.microsoft.com/office/word/2010/wordml" xmlns:w15="http://schemas.microsoft.com/office/word/2012/wordml" xmlns:wpg="http://schemas.microsoft.com/office/word/2010/wordprocessingGroup" xmlns:wpi="http://schemas.microsoft.com/office/word/2010/wordprocessingInk" xmlns:wne="http://schemas.microsoft.com/office/word/2006/wordml" xmlns:wps="http://schemas.microsoft.com/office/word/2010/wordprocessingShape" mc:Ignorable="w14 w15 wp14">
   <w:endnote w:type="separator" w:id="-1">
     <w:p>
       <w:pPr>
@@ -4352,7 +5576,7 @@
 </file>
 
 <file path=word/footnotes.xml><?xml version="1.0" encoding="utf-8"?>
-<w:footnotes xmlns:wpc="http://schemas.microsoft.com/office/word/2010/wordprocessingCanvas" xmlns:cx="http://schemas.microsoft.com/office/drawing/2014/chartex" xmlns:cx1="http://schemas.microsoft.com/office/drawing/2015/9/8/chartex" xmlns:cx2="http://schemas.microsoft.com/office/drawing/2015/10/21/chartex" xmlns:cx3="http://schemas.microsoft.com/office/drawing/2016/5/9/chartex" xmlns:cx4="http://schemas.microsoft.com/office/drawing/2016/5/10/chartex" xmlns:cx5="http://schemas.microsoft.com/office/drawing/2016/5/11/chartex" xmlns:cx6="http://schemas.microsoft.com/office/drawing/2016/5/12/chartex" xmlns:cx7="http://schemas.microsoft.com/office/drawing/2016/5/13/chartex" xmlns:cx8="http://schemas.microsoft.com/office/drawing/2016/5/14/chartex" xmlns:mc="http://schemas.openxmlformats.org/markup-compatibility/2006" xmlns:aink="http://schemas.microsoft.com/office/drawing/2016/ink" xmlns:am3d="http://schemas.microsoft.com/office/drawing/2017/model3d" xmlns:o="urn:schemas-microsoft-com:office:office" xmlns:r="http://schemas.openxmlformats.org/officeDocument/2006/relationships" xmlns:m="http://schemas.openxmlformats.org/officeDocument/2006/math" xmlns:v="urn:schemas-microsoft-com:vml" xmlns:wp14="http://schemas.microsoft.com/office/word/2010/wordprocessingDrawing" xmlns:wp="http://schemas.openxmlformats.org/drawingml/2006/wordprocessingDrawing" xmlns:w10="urn:schemas-microsoft-com:office:word" xmlns:w="http://schemas.openxmlformats.org/wordprocessingml/2006/main" xmlns:w14="http://schemas.microsoft.com/office/word/2010/wordml" xmlns:w15="http://schemas.microsoft.com/office/word/2012/wordml" xmlns:w16cid="http://schemas.microsoft.com/office/word/2016/wordml/cid" xmlns:w16se="http://schemas.microsoft.com/office/word/2015/wordml/symex" xmlns:wpg="http://schemas.microsoft.com/office/word/2010/wordprocessingGroup" xmlns:wpi="http://schemas.microsoft.com/office/word/2010/wordprocessingInk" xmlns:wne="http://schemas.microsoft.com/office/word/2006/wordml" xmlns:wps="http://schemas.microsoft.com/office/word/2010/wordprocessingShape" mc:Ignorable="w14 w15 w16se w16cid wp14">
+<w:footnotes xmlns:wpc="http://schemas.microsoft.com/office/word/2010/wordprocessingCanvas" xmlns:mc="http://schemas.openxmlformats.org/markup-compatibility/2006" xmlns:o="urn:schemas-microsoft-com:office:office" xmlns:r="http://schemas.openxmlformats.org/officeDocument/2006/relationships" xmlns:m="http://schemas.openxmlformats.org/officeDocument/2006/math" xmlns:v="urn:schemas-microsoft-com:vml" xmlns:wp14="http://schemas.microsoft.com/office/word/2010/wordprocessingDrawing" xmlns:wp="http://schemas.openxmlformats.org/drawingml/2006/wordprocessingDrawing" xmlns:w10="urn:schemas-microsoft-com:office:word" xmlns:w="http://schemas.openxmlformats.org/wordprocessingml/2006/main" xmlns:w14="http://schemas.microsoft.com/office/word/2010/wordml" xmlns:w15="http://schemas.microsoft.com/office/word/2012/wordml" xmlns:wpg="http://schemas.microsoft.com/office/word/2010/wordprocessingGroup" xmlns:wpi="http://schemas.microsoft.com/office/word/2010/wordprocessingInk" xmlns:wne="http://schemas.microsoft.com/office/word/2006/wordml" xmlns:wps="http://schemas.microsoft.com/office/word/2010/wordprocessingShape" mc:Ignorable="w14 w15 wp14">
   <w:footnote w:type="separator" w:id="-1">
     <w:p>
       <w:pPr>
@@ -4377,7 +5601,7 @@
 </file>
 
 <file path=word/numbering.xml><?xml version="1.0" encoding="utf-8"?>
-<w:numbering xmlns:wpc="http://schemas.microsoft.com/office/word/2010/wordprocessingCanvas" xmlns:cx="http://schemas.microsoft.com/office/drawing/2014/chartex" xmlns:cx1="http://schemas.microsoft.com/office/drawing/2015/9/8/chartex" xmlns:cx2="http://schemas.microsoft.com/office/drawing/2015/10/21/chartex" xmlns:cx3="http://schemas.microsoft.com/office/drawing/2016/5/9/chartex" xmlns:cx4="http://schemas.microsoft.com/office/drawing/2016/5/10/chartex" xmlns:cx5="http://schemas.microsoft.com/office/drawing/2016/5/11/chartex" xmlns:cx6="http://schemas.microsoft.com/office/drawing/2016/5/12/chartex" xmlns:cx7="http://schemas.microsoft.com/office/drawing/2016/5/13/chartex" xmlns:cx8="http://schemas.microsoft.com/office/drawing/2016/5/14/chartex" xmlns:mc="http://schemas.openxmlformats.org/markup-compatibility/2006" xmlns:aink="http://schemas.microsoft.com/office/drawing/2016/ink" xmlns:am3d="http://schemas.microsoft.com/office/drawing/2017/model3d" xmlns:o="urn:schemas-microsoft-com:office:office" xmlns:r="http://schemas.openxmlformats.org/officeDocument/2006/relationships" xmlns:m="http://schemas.openxmlformats.org/officeDocument/2006/math" xmlns:v="urn:schemas-microsoft-com:vml" xmlns:wp14="http://schemas.microsoft.com/office/word/2010/wordprocessingDrawing" xmlns:wp="http://schemas.openxmlformats.org/drawingml/2006/wordprocessingDrawing" xmlns:w10="urn:schemas-microsoft-com:office:word" xmlns:w="http://schemas.openxmlformats.org/wordprocessingml/2006/main" xmlns:w14="http://schemas.microsoft.com/office/word/2010/wordml" xmlns:w15="http://schemas.microsoft.com/office/word/2012/wordml" xmlns:w16cid="http://schemas.microsoft.com/office/word/2016/wordml/cid" xmlns:w16se="http://schemas.microsoft.com/office/word/2015/wordml/symex" xmlns:wpg="http://schemas.microsoft.com/office/word/2010/wordprocessingGroup" xmlns:wpi="http://schemas.microsoft.com/office/word/2010/wordprocessingInk" xmlns:wne="http://schemas.microsoft.com/office/word/2006/wordml" xmlns:wps="http://schemas.microsoft.com/office/word/2010/wordprocessingShape" mc:Ignorable="w14 w15 w16se w16cid wp14">
+<w:numbering xmlns:wpc="http://schemas.microsoft.com/office/word/2010/wordprocessingCanvas" xmlns:mc="http://schemas.openxmlformats.org/markup-compatibility/2006" xmlns:o="urn:schemas-microsoft-com:office:office" xmlns:r="http://schemas.openxmlformats.org/officeDocument/2006/relationships" xmlns:m="http://schemas.openxmlformats.org/officeDocument/2006/math" xmlns:v="urn:schemas-microsoft-com:vml" xmlns:wp14="http://schemas.microsoft.com/office/word/2010/wordprocessingDrawing" xmlns:wp="http://schemas.openxmlformats.org/drawingml/2006/wordprocessingDrawing" xmlns:w10="urn:schemas-microsoft-com:office:word" xmlns:w="http://schemas.openxmlformats.org/wordprocessingml/2006/main" xmlns:w14="http://schemas.microsoft.com/office/word/2010/wordml" xmlns:w15="http://schemas.microsoft.com/office/word/2012/wordml" xmlns:wpg="http://schemas.microsoft.com/office/word/2010/wordprocessingGroup" xmlns:wpi="http://schemas.microsoft.com/office/word/2010/wordprocessingInk" xmlns:wne="http://schemas.microsoft.com/office/word/2006/wordml" xmlns:wps="http://schemas.microsoft.com/office/word/2010/wordprocessingShape" mc:Ignorable="w14 w15 wp14">
   <w:abstractNum w:abstractNumId="0" w15:restartNumberingAfterBreak="0">
     <w:nsid w:val="1F7759C7"/>
     <w:multiLevelType w:val="hybridMultilevel"/>
@@ -5007,39 +6231,12 @@
   </w:num>
   <w:num w:numId="2">
     <w:abstractNumId w:val="1"/>
-    <w:lvlOverride w:ilvl="0"/>
-    <w:lvlOverride w:ilvl="1"/>
-    <w:lvlOverride w:ilvl="2"/>
-    <w:lvlOverride w:ilvl="3"/>
-    <w:lvlOverride w:ilvl="4"/>
-    <w:lvlOverride w:ilvl="5"/>
-    <w:lvlOverride w:ilvl="6"/>
-    <w:lvlOverride w:ilvl="7"/>
-    <w:lvlOverride w:ilvl="8"/>
   </w:num>
   <w:num w:numId="3">
     <w:abstractNumId w:val="4"/>
-    <w:lvlOverride w:ilvl="0"/>
-    <w:lvlOverride w:ilvl="1"/>
-    <w:lvlOverride w:ilvl="2"/>
-    <w:lvlOverride w:ilvl="3"/>
-    <w:lvlOverride w:ilvl="4"/>
-    <w:lvlOverride w:ilvl="5"/>
-    <w:lvlOverride w:ilvl="6"/>
-    <w:lvlOverride w:ilvl="7"/>
-    <w:lvlOverride w:ilvl="8"/>
   </w:num>
   <w:num w:numId="4">
     <w:abstractNumId w:val="3"/>
-    <w:lvlOverride w:ilvl="0"/>
-    <w:lvlOverride w:ilvl="1"/>
-    <w:lvlOverride w:ilvl="2"/>
-    <w:lvlOverride w:ilvl="3"/>
-    <w:lvlOverride w:ilvl="4"/>
-    <w:lvlOverride w:ilvl="5"/>
-    <w:lvlOverride w:ilvl="6"/>
-    <w:lvlOverride w:ilvl="7"/>
-    <w:lvlOverride w:ilvl="8"/>
   </w:num>
   <w:num w:numId="5">
     <w:abstractNumId w:val="1"/>
@@ -5054,7 +6251,7 @@
 </file>
 
 <file path=word/styles.xml><?xml version="1.0" encoding="utf-8"?>
-<w:styles xmlns:mc="http://schemas.openxmlformats.org/markup-compatibility/2006" xmlns:r="http://schemas.openxmlformats.org/officeDocument/2006/relationships" xmlns:w="http://schemas.openxmlformats.org/wordprocessingml/2006/main" xmlns:w14="http://schemas.microsoft.com/office/word/2010/wordml" xmlns:w15="http://schemas.microsoft.com/office/word/2012/wordml" xmlns:w16cid="http://schemas.microsoft.com/office/word/2016/wordml/cid" xmlns:w16se="http://schemas.microsoft.com/office/word/2015/wordml/symex" mc:Ignorable="w14 w15 w16se w16cid">
+<w:styles xmlns:mc="http://schemas.openxmlformats.org/markup-compatibility/2006" xmlns:r="http://schemas.openxmlformats.org/officeDocument/2006/relationships" xmlns:w="http://schemas.openxmlformats.org/wordprocessingml/2006/main" xmlns:w14="http://schemas.microsoft.com/office/word/2010/wordml" xmlns:w15="http://schemas.microsoft.com/office/word/2012/wordml" mc:Ignorable="w14 w15">
   <w:docDefaults>
     <w:rPrDefault>
       <w:rPr>
@@ -5070,7 +6267,7 @@
       </w:pPr>
     </w:pPrDefault>
   </w:docDefaults>
-  <w:latentStyles w:defLockedState="0" w:defUIPriority="99" w:defSemiHidden="0" w:defUnhideWhenUsed="0" w:defQFormat="0" w:count="377">
+  <w:latentStyles w:defLockedState="0" w:defUIPriority="99" w:defSemiHidden="0" w:defUnhideWhenUsed="0" w:defQFormat="0" w:count="371">
     <w:lsdException w:name="Normal" w:uiPriority="0" w:qFormat="1"/>
     <w:lsdException w:name="heading 1" w:uiPriority="9" w:qFormat="1"/>
     <w:lsdException w:name="heading 2" w:semiHidden="1" w:uiPriority="9" w:unhideWhenUsed="1" w:qFormat="1"/>
@@ -5442,12 +6639,6 @@
     <w:lsdException w:name="List Table 5 Dark Accent 6" w:uiPriority="50"/>
     <w:lsdException w:name="List Table 6 Colorful Accent 6" w:uiPriority="51"/>
     <w:lsdException w:name="List Table 7 Colorful Accent 6" w:uiPriority="52"/>
-    <w:lsdException w:name="Mention" w:semiHidden="1" w:unhideWhenUsed="1"/>
-    <w:lsdException w:name="Smart Hyperlink" w:semiHidden="1" w:unhideWhenUsed="1"/>
-    <w:lsdException w:name="Hashtag" w:semiHidden="1" w:unhideWhenUsed="1"/>
-    <w:lsdException w:name="Unresolved Mention" w:semiHidden="1" w:unhideWhenUsed="1"/>
-    <w:lsdException w:name="Smart Link" w:semiHidden="1" w:unhideWhenUsed="1"/>
-    <w:lsdException w:name="Smart Link Error" w:semiHidden="1" w:unhideWhenUsed="1"/>
   </w:latentStyles>
   <w:style w:type="paragraph" w:default="1" w:styleId="Normal">
     <w:name w:val="Normal"/>
@@ -5543,6 +6734,7 @@
   <w:style w:type="character" w:default="1" w:styleId="DefaultParagraphFont">
     <w:name w:val="Default Paragraph Font"/>
     <w:uiPriority w:val="1"/>
+    <w:semiHidden/>
     <w:unhideWhenUsed/>
   </w:style>
   <w:style w:type="table" w:default="1" w:styleId="TableNormal">
@@ -5774,7 +6966,7 @@
 </file>
 
 <file path=word/glossary/document.xml><?xml version="1.0" encoding="utf-8"?>
-<w:glossaryDocument xmlns:wpc="http://schemas.microsoft.com/office/word/2010/wordprocessingCanvas" xmlns:cx="http://schemas.microsoft.com/office/drawing/2014/chartex" xmlns:cx1="http://schemas.microsoft.com/office/drawing/2015/9/8/chartex" xmlns:cx2="http://schemas.microsoft.com/office/drawing/2015/10/21/chartex" xmlns:cx3="http://schemas.microsoft.com/office/drawing/2016/5/9/chartex" xmlns:cx4="http://schemas.microsoft.com/office/drawing/2016/5/10/chartex" xmlns:cx5="http://schemas.microsoft.com/office/drawing/2016/5/11/chartex" xmlns:cx6="http://schemas.microsoft.com/office/drawing/2016/5/12/chartex" xmlns:cx7="http://schemas.microsoft.com/office/drawing/2016/5/13/chartex" xmlns:cx8="http://schemas.microsoft.com/office/drawing/2016/5/14/chartex" xmlns:mc="http://schemas.openxmlformats.org/markup-compatibility/2006" xmlns:aink="http://schemas.microsoft.com/office/drawing/2016/ink" xmlns:am3d="http://schemas.microsoft.com/office/drawing/2017/model3d" xmlns:o="urn:schemas-microsoft-com:office:office" xmlns:r="http://schemas.openxmlformats.org/officeDocument/2006/relationships" xmlns:m="http://schemas.openxmlformats.org/officeDocument/2006/math" xmlns:v="urn:schemas-microsoft-com:vml" xmlns:wp14="http://schemas.microsoft.com/office/word/2010/wordprocessingDrawing" xmlns:wp="http://schemas.openxmlformats.org/drawingml/2006/wordprocessingDrawing" xmlns:w10="urn:schemas-microsoft-com:office:word" xmlns:w="http://schemas.openxmlformats.org/wordprocessingml/2006/main" xmlns:w14="http://schemas.microsoft.com/office/word/2010/wordml" xmlns:w15="http://schemas.microsoft.com/office/word/2012/wordml" xmlns:w16cid="http://schemas.microsoft.com/office/word/2016/wordml/cid" xmlns:w16se="http://schemas.microsoft.com/office/word/2015/wordml/symex" xmlns:wpg="http://schemas.microsoft.com/office/word/2010/wordprocessingGroup" xmlns:wpi="http://schemas.microsoft.com/office/word/2010/wordprocessingInk" xmlns:wne="http://schemas.microsoft.com/office/word/2006/wordml" xmlns:wps="http://schemas.microsoft.com/office/word/2010/wordprocessingShape" mc:Ignorable="w14 w15 w16se w16cid wp14">
+<w:glossaryDocument xmlns:wpc="http://schemas.microsoft.com/office/word/2010/wordprocessingCanvas" xmlns:mc="http://schemas.openxmlformats.org/markup-compatibility/2006" xmlns:o="urn:schemas-microsoft-com:office:office" xmlns:r="http://schemas.openxmlformats.org/officeDocument/2006/relationships" xmlns:m="http://schemas.openxmlformats.org/officeDocument/2006/math" xmlns:v="urn:schemas-microsoft-com:vml" xmlns:wp14="http://schemas.microsoft.com/office/word/2010/wordprocessingDrawing" xmlns:wp="http://schemas.openxmlformats.org/drawingml/2006/wordprocessingDrawing" xmlns:w10="urn:schemas-microsoft-com:office:word" xmlns:w="http://schemas.openxmlformats.org/wordprocessingml/2006/main" xmlns:w14="http://schemas.microsoft.com/office/word/2010/wordml" xmlns:w15="http://schemas.microsoft.com/office/word/2012/wordml" xmlns:wpg="http://schemas.microsoft.com/office/word/2010/wordprocessingGroup" xmlns:wpi="http://schemas.microsoft.com/office/word/2010/wordprocessingInk" xmlns:wne="http://schemas.microsoft.com/office/word/2006/wordml" xmlns:wps="http://schemas.microsoft.com/office/word/2010/wordprocessingShape" mc:Ignorable="w14 w15 wp14">
   <w:docParts>
     <w:docPart>
       <w:docPartPr>
@@ -5798,7 +6990,7 @@
           </w:pPr>
           <w:r>
             <w:rPr>
-              <w:color w:val="4472C4" w:themeColor="accent1"/>
+              <w:color w:val="5B9BD5" w:themeColor="accent1"/>
               <w:sz w:val="28"/>
               <w:szCs w:val="28"/>
             </w:rPr>
@@ -5829,7 +7021,7 @@
           </w:pPr>
           <w:r>
             <w:rPr>
-              <w:color w:val="2F5496" w:themeColor="accent1" w:themeShade="BF"/>
+              <w:color w:val="2E74B5" w:themeColor="accent1" w:themeShade="BF"/>
               <w:sz w:val="24"/>
               <w:szCs w:val="24"/>
             </w:rPr>
@@ -5861,7 +7053,7 @@
           <w:r>
             <w:rPr>
               <w:rFonts w:asciiTheme="majorHAnsi" w:eastAsiaTheme="majorEastAsia" w:hAnsiTheme="majorHAnsi" w:cstheme="majorBidi"/>
-              <w:color w:val="4472C4" w:themeColor="accent1"/>
+              <w:color w:val="5B9BD5" w:themeColor="accent1"/>
               <w:sz w:val="88"/>
               <w:szCs w:val="88"/>
             </w:rPr>
@@ -5892,7 +7084,7 @@
           </w:pPr>
           <w:r>
             <w:rPr>
-              <w:color w:val="2F5496" w:themeColor="accent1" w:themeShade="BF"/>
+              <w:color w:val="2E74B5" w:themeColor="accent1" w:themeShade="BF"/>
               <w:sz w:val="24"/>
               <w:szCs w:val="24"/>
             </w:rPr>
@@ -5906,7 +7098,7 @@
 </file>
 
 <file path=word/glossary/fontTable.xml><?xml version="1.0" encoding="utf-8"?>
-<w:fonts xmlns:mc="http://schemas.openxmlformats.org/markup-compatibility/2006" xmlns:r="http://schemas.openxmlformats.org/officeDocument/2006/relationships" xmlns:w="http://schemas.openxmlformats.org/wordprocessingml/2006/main" xmlns:w14="http://schemas.microsoft.com/office/word/2010/wordml" xmlns:w15="http://schemas.microsoft.com/office/word/2012/wordml" xmlns:w16cid="http://schemas.microsoft.com/office/word/2016/wordml/cid" xmlns:w16se="http://schemas.microsoft.com/office/word/2015/wordml/symex" mc:Ignorable="w14 w15 w16se w16cid">
+<w:fonts xmlns:mc="http://schemas.openxmlformats.org/markup-compatibility/2006" xmlns:r="http://schemas.openxmlformats.org/officeDocument/2006/relationships" xmlns:w="http://schemas.openxmlformats.org/wordprocessingml/2006/main" xmlns:w14="http://schemas.microsoft.com/office/word/2010/wordml" xmlns:w15="http://schemas.microsoft.com/office/word/2012/wordml" mc:Ignorable="w14 w15">
   <w:font w:name="Symbol">
     <w:panose1 w:val="05050102010706020507"/>
     <w:charset w:val="02"/>
@@ -5942,6 +7134,13 @@
     <w:pitch w:val="variable"/>
     <w:sig w:usb0="E4002EFF" w:usb1="C000247B" w:usb2="00000009" w:usb3="00000000" w:csb0="000001FF" w:csb1="00000000"/>
   </w:font>
+  <w:font w:name="Arial">
+    <w:panose1 w:val="020B0604020202020204"/>
+    <w:charset w:val="00"/>
+    <w:family w:val="swiss"/>
+    <w:pitch w:val="variable"/>
+    <w:sig w:usb0="E0002EFF" w:usb1="C000785B" w:usb2="00000009" w:usb3="00000000" w:csb0="000001FF" w:csb1="00000000"/>
+  </w:font>
   <w:font w:name="Calibri Light">
     <w:panose1 w:val="020F0302020204030204"/>
     <w:charset w:val="00"/>
@@ -5953,7 +7152,7 @@
 </file>
 
 <file path=word/glossary/settings.xml><?xml version="1.0" encoding="utf-8"?>
-<w:settings xmlns:mc="http://schemas.openxmlformats.org/markup-compatibility/2006" xmlns:o="urn:schemas-microsoft-com:office:office" xmlns:r="http://schemas.openxmlformats.org/officeDocument/2006/relationships" xmlns:m="http://schemas.openxmlformats.org/officeDocument/2006/math" xmlns:v="urn:schemas-microsoft-com:vml" xmlns:w10="urn:schemas-microsoft-com:office:word" xmlns:w="http://schemas.openxmlformats.org/wordprocessingml/2006/main" xmlns:w14="http://schemas.microsoft.com/office/word/2010/wordml" xmlns:w15="http://schemas.microsoft.com/office/word/2012/wordml" xmlns:w16cid="http://schemas.microsoft.com/office/word/2016/wordml/cid" xmlns:w16se="http://schemas.microsoft.com/office/word/2015/wordml/symex" xmlns:sl="http://schemas.openxmlformats.org/schemaLibrary/2006/main" mc:Ignorable="w14 w15 w16se w16cid">
+<w:settings xmlns:mc="http://schemas.openxmlformats.org/markup-compatibility/2006" xmlns:o="urn:schemas-microsoft-com:office:office" xmlns:r="http://schemas.openxmlformats.org/officeDocument/2006/relationships" xmlns:m="http://schemas.openxmlformats.org/officeDocument/2006/math" xmlns:v="urn:schemas-microsoft-com:vml" xmlns:w10="urn:schemas-microsoft-com:office:word" xmlns:w="http://schemas.openxmlformats.org/wordprocessingml/2006/main" xmlns:w14="http://schemas.microsoft.com/office/word/2010/wordml" xmlns:w15="http://schemas.microsoft.com/office/word/2012/wordml" xmlns:sl="http://schemas.openxmlformats.org/schemaLibrary/2006/main" mc:Ignorable="w14 w15">
   <w:view w:val="normal"/>
   <w:defaultTabStop w:val="720"/>
   <w:characterSpacingControl w:val="doNotCompress"/>
@@ -5964,13 +7163,13 @@
     <w:compatSetting w:name="enableOpenTypeFeatures" w:uri="http://schemas.microsoft.com/office/word" w:val="1"/>
     <w:compatSetting w:name="doNotFlipMirrorIndents" w:uri="http://schemas.microsoft.com/office/word" w:val="1"/>
     <w:compatSetting w:name="differentiateMultirowTableHeaders" w:uri="http://schemas.microsoft.com/office/word" w:val="1"/>
-    <w:compatSetting w:name="useWord2013TrackBottomHyphenation" w:uri="http://schemas.microsoft.com/office/word" w:val="0"/>
   </w:compat>
   <w:rsids>
     <w:rsidRoot w:val="00822D6B"/>
     <w:rsid w:val="003D7131"/>
     <w:rsid w:val="007C6BC0"/>
     <w:rsid w:val="00822D6B"/>
+    <w:rsid w:val="009929EC"/>
     <w:rsid w:val="00DD2783"/>
   </w:rsids>
   <m:mathPr>
@@ -5986,7 +7185,7 @@
     <m:intLim m:val="subSup"/>
     <m:naryLim m:val="undOvr"/>
   </m:mathPr>
-  <w:themeFontLang w:val="en-GB"/>
+  <w:themeFontLang w:val="en-GB" w:bidi="ar-SA"/>
   <w:clrSchemeMapping w:bg1="light1" w:t1="dark1" w:bg2="light2" w:t2="dark2" w:accent1="accent1" w:accent2="accent2" w:accent3="accent3" w:accent4="accent4" w:accent5="accent5" w:accent6="accent6" w:hyperlink="hyperlink" w:followedHyperlink="followedHyperlink"/>
   <w:decimalSymbol w:val="."/>
   <w:listSeparator w:val=","/>
@@ -5995,7 +7194,7 @@
 </file>
 
 <file path=word/glossary/styles.xml><?xml version="1.0" encoding="utf-8"?>
-<w:styles xmlns:mc="http://schemas.openxmlformats.org/markup-compatibility/2006" xmlns:r="http://schemas.openxmlformats.org/officeDocument/2006/relationships" xmlns:w="http://schemas.openxmlformats.org/wordprocessingml/2006/main" xmlns:w14="http://schemas.microsoft.com/office/word/2010/wordml" xmlns:w15="http://schemas.microsoft.com/office/word/2012/wordml" xmlns:w16cid="http://schemas.microsoft.com/office/word/2016/wordml/cid" xmlns:w16se="http://schemas.microsoft.com/office/word/2015/wordml/symex" mc:Ignorable="w14 w15 w16se w16cid">
+<w:styles xmlns:mc="http://schemas.openxmlformats.org/markup-compatibility/2006" xmlns:r="http://schemas.openxmlformats.org/officeDocument/2006/relationships" xmlns:w="http://schemas.openxmlformats.org/wordprocessingml/2006/main" xmlns:w14="http://schemas.microsoft.com/office/word/2010/wordml" xmlns:w15="http://schemas.microsoft.com/office/word/2012/wordml" mc:Ignorable="w14 w15">
   <w:docDefaults>
     <w:rPrDefault>
       <w:rPr>
@@ -6011,7 +7210,7 @@
       </w:pPr>
     </w:pPrDefault>
   </w:docDefaults>
-  <w:latentStyles w:defLockedState="0" w:defUIPriority="99" w:defSemiHidden="0" w:defUnhideWhenUsed="0" w:defQFormat="0" w:count="377">
+  <w:latentStyles w:defLockedState="0" w:defUIPriority="99" w:defSemiHidden="0" w:defUnhideWhenUsed="0" w:defQFormat="0" w:count="371">
     <w:lsdException w:name="Normal" w:uiPriority="0" w:qFormat="1"/>
     <w:lsdException w:name="heading 1" w:uiPriority="9" w:qFormat="1"/>
     <w:lsdException w:name="heading 2" w:semiHidden="1" w:uiPriority="9" w:unhideWhenUsed="1" w:qFormat="1"/>
@@ -6383,12 +7582,6 @@
     <w:lsdException w:name="List Table 5 Dark Accent 6" w:uiPriority="50"/>
     <w:lsdException w:name="List Table 6 Colorful Accent 6" w:uiPriority="51"/>
     <w:lsdException w:name="List Table 7 Colorful Accent 6" w:uiPriority="52"/>
-    <w:lsdException w:name="Mention" w:semiHidden="1" w:unhideWhenUsed="1"/>
-    <w:lsdException w:name="Smart Hyperlink" w:semiHidden="1" w:unhideWhenUsed="1"/>
-    <w:lsdException w:name="Hashtag" w:semiHidden="1" w:unhideWhenUsed="1"/>
-    <w:lsdException w:name="Unresolved Mention" w:semiHidden="1" w:unhideWhenUsed="1"/>
-    <w:lsdException w:name="Smart Link" w:semiHidden="1" w:unhideWhenUsed="1"/>
-    <w:lsdException w:name="Smart Link Error" w:semiHidden="1" w:unhideWhenUsed="1"/>
   </w:latentStyles>
   <w:style w:type="paragraph" w:default="1" w:styleId="Normal">
     <w:name w:val="Normal"/>
@@ -6461,7 +7654,7 @@
 </file>
 
 <file path=word/glossary/webSettings.xml><?xml version="1.0" encoding="utf-8"?>
-<w:webSettings xmlns:mc="http://schemas.openxmlformats.org/markup-compatibility/2006" xmlns:r="http://schemas.openxmlformats.org/officeDocument/2006/relationships" xmlns:w="http://schemas.openxmlformats.org/wordprocessingml/2006/main" xmlns:w14="http://schemas.microsoft.com/office/word/2010/wordml" xmlns:w15="http://schemas.microsoft.com/office/word/2012/wordml" xmlns:w16cid="http://schemas.microsoft.com/office/word/2016/wordml/cid" xmlns:w16se="http://schemas.microsoft.com/office/word/2015/wordml/symex" mc:Ignorable="w14 w15 w16se w16cid">
+<w:webSettings xmlns:mc="http://schemas.openxmlformats.org/markup-compatibility/2006" xmlns:r="http://schemas.openxmlformats.org/officeDocument/2006/relationships" xmlns:w="http://schemas.openxmlformats.org/wordprocessingml/2006/main" xmlns:w14="http://schemas.microsoft.com/office/word/2010/wordml" xmlns:w15="http://schemas.microsoft.com/office/word/2012/wordml" mc:Ignorable="w14 w15">
   <w:optimizeForBrowser/>
   <w:allowPNG/>
 </w:webSettings>
@@ -6829,7 +8022,7 @@
 </file>
 
 <file path=customXml/itemProps2.xml><?xml version="1.0" encoding="utf-8"?>
-<ds:datastoreItem xmlns:ds="http://schemas.openxmlformats.org/officeDocument/2006/customXml" ds:itemID="{76836CF0-778A-4AA0-AC1E-13B1DC358443}">
+<ds:datastoreItem xmlns:ds="http://schemas.openxmlformats.org/officeDocument/2006/customXml" ds:itemID="{A8913CE0-1F8E-4330-8B11-33D981914B79}">
   <ds:schemaRefs>
     <ds:schemaRef ds:uri="http://schemas.openxmlformats.org/officeDocument/2006/bibliography"/>
   </ds:schemaRefs>

</xml_diff>